<commit_message>
anlysis with imputed data added
</commit_message>
<xml_diff>
--- a/tables/table_1.docx
+++ b/tables/table_1.docx
@@ -154,7 +154,7 @@
                 <w:szCs w:val="22"/>
                 <w:color w:val="000000"/>
               </w:rPr>
-              <w:t xml:space="preserve">Yes (N=7702)</w:t>
+              <w:t xml:space="preserve">Yes (N=13055)</w:t>
             </w:r>
           </w:p>
         </w:tc>
@@ -186,7 +186,7 @@
                 <w:szCs w:val="22"/>
                 <w:color w:val="000000"/>
               </w:rPr>
-              <w:t xml:space="preserve">No (N=6044)</w:t>
+              <w:t xml:space="preserve">No (N=12252)</w:t>
             </w:r>
           </w:p>
         </w:tc>
@@ -218,7 +218,7 @@
                 <w:szCs w:val="22"/>
                 <w:color w:val="000000"/>
               </w:rPr>
-              <w:t xml:space="preserve">Censored (N=14304)</w:t>
+              <w:t xml:space="preserve">Censored (N=26746)</w:t>
             </w:r>
           </w:p>
         </w:tc>
@@ -405,65 +405,65 @@
                 <w:szCs w:val="22"/>
                 <w:color w:val="000000"/>
               </w:rPr>
-              <w:t xml:space="preserve">3747 (35.7%)</w:t>
-            </w:r>
-          </w:p>
-        </w:tc>
-        <w:tc>
-          <w:tcPr>
-            <w:tcBorders/>
-            <w:shd w:val="clear" w:color="auto" w:fill="FFFFFF"/>
-            <w:tcMar>
-              <w:top w:w="0" w:type="dxa"/>
-              <w:bottom w:w="0" w:type="dxa"/>
-              <w:left w:w="0" w:type="dxa"/>
-              <w:right w:w="0" w:type="dxa"/>
-            </w:tcMar>
-            <w:vAlign w:val="center"/>
-          </w:tcPr>
-          <w:p>
-            <w:pPr>
-              <w:jc w:val="left"/>
-              <w:spacing w:after="100" w:before="100" w:line="216"/>
-              <w:ind w:firstLine="0" w:left="100" w:right="100"/>
-            </w:pPr>
-            <w:r xmlns:w="http://schemas.openxmlformats.org/wordprocessingml/2006/main" xmlns:wp="http://schemas.openxmlformats.org/drawingml/2006/wordprocessingDrawing" xmlns:r="http://schemas.openxmlformats.org/officeDocument/2006/relationships" xmlns:w14="http://schemas.microsoft.com/office/word/2010/wordml">
-              <w:rPr>
-                <w:rFonts w:ascii="Arial" w:hAnsi="DejaVu Sans" w:eastAsia="DejaVu Sans" w:cs="DejaVu Sans"/>
-                <w:sz w:val="22"/>
-                <w:szCs w:val="22"/>
-                <w:color w:val="000000"/>
-              </w:rPr>
-              <w:t xml:space="preserve">2398 (22.9%)</w:t>
-            </w:r>
-          </w:p>
-        </w:tc>
-        <w:tc>
-          <w:tcPr>
-            <w:tcBorders/>
-            <w:shd w:val="clear" w:color="auto" w:fill="FFFFFF"/>
-            <w:tcMar>
-              <w:top w:w="0" w:type="dxa"/>
-              <w:bottom w:w="0" w:type="dxa"/>
-              <w:left w:w="0" w:type="dxa"/>
-              <w:right w:w="0" w:type="dxa"/>
-            </w:tcMar>
-            <w:vAlign w:val="center"/>
-          </w:tcPr>
-          <w:p>
-            <w:pPr>
-              <w:jc w:val="left"/>
-              <w:spacing w:after="100" w:before="100" w:line="216"/>
-              <w:ind w:firstLine="0" w:left="100" w:right="100"/>
-            </w:pPr>
-            <w:r xmlns:w="http://schemas.openxmlformats.org/wordprocessingml/2006/main" xmlns:wp="http://schemas.openxmlformats.org/drawingml/2006/wordprocessingDrawing" xmlns:r="http://schemas.openxmlformats.org/officeDocument/2006/relationships" xmlns:w14="http://schemas.microsoft.com/office/word/2010/wordml">
-              <w:rPr>
-                <w:rFonts w:ascii="Arial" w:hAnsi="DejaVu Sans" w:eastAsia="DejaVu Sans" w:cs="DejaVu Sans"/>
-                <w:sz w:val="22"/>
-                <w:szCs w:val="22"/>
-                <w:color w:val="000000"/>
-              </w:rPr>
-              <w:t xml:space="preserve">4348 (41.4%)</w:t>
+              <w:t xml:space="preserve">5685 (33.6%)</w:t>
+            </w:r>
+          </w:p>
+        </w:tc>
+        <w:tc>
+          <w:tcPr>
+            <w:tcBorders/>
+            <w:shd w:val="clear" w:color="auto" w:fill="FFFFFF"/>
+            <w:tcMar>
+              <w:top w:w="0" w:type="dxa"/>
+              <w:bottom w:w="0" w:type="dxa"/>
+              <w:left w:w="0" w:type="dxa"/>
+              <w:right w:w="0" w:type="dxa"/>
+            </w:tcMar>
+            <w:vAlign w:val="center"/>
+          </w:tcPr>
+          <w:p>
+            <w:pPr>
+              <w:jc w:val="left"/>
+              <w:spacing w:after="100" w:before="100" w:line="216"/>
+              <w:ind w:firstLine="0" w:left="100" w:right="100"/>
+            </w:pPr>
+            <w:r xmlns:w="http://schemas.openxmlformats.org/wordprocessingml/2006/main" xmlns:wp="http://schemas.openxmlformats.org/drawingml/2006/wordprocessingDrawing" xmlns:r="http://schemas.openxmlformats.org/officeDocument/2006/relationships" xmlns:w14="http://schemas.microsoft.com/office/word/2010/wordml">
+              <w:rPr>
+                <w:rFonts w:ascii="Arial" w:hAnsi="DejaVu Sans" w:eastAsia="DejaVu Sans" w:cs="DejaVu Sans"/>
+                <w:sz w:val="22"/>
+                <w:szCs w:val="22"/>
+                <w:color w:val="000000"/>
+              </w:rPr>
+              <w:t xml:space="preserve">4215 (24.9%)</w:t>
+            </w:r>
+          </w:p>
+        </w:tc>
+        <w:tc>
+          <w:tcPr>
+            <w:tcBorders/>
+            <w:shd w:val="clear" w:color="auto" w:fill="FFFFFF"/>
+            <w:tcMar>
+              <w:top w:w="0" w:type="dxa"/>
+              <w:bottom w:w="0" w:type="dxa"/>
+              <w:left w:w="0" w:type="dxa"/>
+              <w:right w:w="0" w:type="dxa"/>
+            </w:tcMar>
+            <w:vAlign w:val="center"/>
+          </w:tcPr>
+          <w:p>
+            <w:pPr>
+              <w:jc w:val="left"/>
+              <w:spacing w:after="100" w:before="100" w:line="216"/>
+              <w:ind w:firstLine="0" w:left="100" w:right="100"/>
+            </w:pPr>
+            <w:r xmlns:w="http://schemas.openxmlformats.org/wordprocessingml/2006/main" xmlns:wp="http://schemas.openxmlformats.org/drawingml/2006/wordprocessingDrawing" xmlns:r="http://schemas.openxmlformats.org/officeDocument/2006/relationships" xmlns:w14="http://schemas.microsoft.com/office/word/2010/wordml">
+              <w:rPr>
+                <w:rFonts w:ascii="Arial" w:hAnsi="DejaVu Sans" w:eastAsia="DejaVu Sans" w:cs="DejaVu Sans"/>
+                <w:sz w:val="22"/>
+                <w:szCs w:val="22"/>
+                <w:color w:val="000000"/>
+              </w:rPr>
+              <w:t xml:space="preserve">7034 (41.5%)</w:t>
             </w:r>
           </w:p>
         </w:tc>
@@ -527,65 +527,65 @@
                 <w:szCs w:val="22"/>
                 <w:color w:val="000000"/>
               </w:rPr>
-              <w:t xml:space="preserve">2075 (27.9%)</w:t>
-            </w:r>
-          </w:p>
-        </w:tc>
-        <w:tc>
-          <w:tcPr>
-            <w:tcBorders/>
-            <w:shd w:val="clear" w:color="auto" w:fill="FFFFFF"/>
-            <w:tcMar>
-              <w:top w:w="0" w:type="dxa"/>
-              <w:bottom w:w="0" w:type="dxa"/>
-              <w:left w:w="0" w:type="dxa"/>
-              <w:right w:w="0" w:type="dxa"/>
-            </w:tcMar>
-            <w:vAlign w:val="center"/>
-          </w:tcPr>
-          <w:p>
-            <w:pPr>
-              <w:jc w:val="left"/>
-              <w:spacing w:after="100" w:before="100" w:line="216"/>
-              <w:ind w:firstLine="0" w:left="100" w:right="100"/>
-            </w:pPr>
-            <w:r xmlns:w="http://schemas.openxmlformats.org/wordprocessingml/2006/main" xmlns:wp="http://schemas.openxmlformats.org/drawingml/2006/wordprocessingDrawing" xmlns:r="http://schemas.openxmlformats.org/officeDocument/2006/relationships" xmlns:w14="http://schemas.microsoft.com/office/word/2010/wordml">
-              <w:rPr>
-                <w:rFonts w:ascii="Arial" w:hAnsi="DejaVu Sans" w:eastAsia="DejaVu Sans" w:cs="DejaVu Sans"/>
-                <w:sz w:val="22"/>
-                <w:szCs w:val="22"/>
-                <w:color w:val="000000"/>
-              </w:rPr>
-              <w:t xml:space="preserve">1685 (22.7%)</w:t>
-            </w:r>
-          </w:p>
-        </w:tc>
-        <w:tc>
-          <w:tcPr>
-            <w:tcBorders/>
-            <w:shd w:val="clear" w:color="auto" w:fill="FFFFFF"/>
-            <w:tcMar>
-              <w:top w:w="0" w:type="dxa"/>
-              <w:bottom w:w="0" w:type="dxa"/>
-              <w:left w:w="0" w:type="dxa"/>
-              <w:right w:w="0" w:type="dxa"/>
-            </w:tcMar>
-            <w:vAlign w:val="center"/>
-          </w:tcPr>
-          <w:p>
-            <w:pPr>
-              <w:jc w:val="left"/>
-              <w:spacing w:after="100" w:before="100" w:line="216"/>
-              <w:ind w:firstLine="0" w:left="100" w:right="100"/>
-            </w:pPr>
-            <w:r xmlns:w="http://schemas.openxmlformats.org/wordprocessingml/2006/main" xmlns:wp="http://schemas.openxmlformats.org/drawingml/2006/wordprocessingDrawing" xmlns:r="http://schemas.openxmlformats.org/officeDocument/2006/relationships" xmlns:w14="http://schemas.microsoft.com/office/word/2010/wordml">
-              <w:rPr>
-                <w:rFonts w:ascii="Arial" w:hAnsi="DejaVu Sans" w:eastAsia="DejaVu Sans" w:cs="DejaVu Sans"/>
-                <w:sz w:val="22"/>
-                <w:szCs w:val="22"/>
-                <w:color w:val="000000"/>
-              </w:rPr>
-              <w:t xml:space="preserve">3665 (49.4%)</w:t>
+              <w:t xml:space="preserve">3500 (26.7%)</w:t>
+            </w:r>
+          </w:p>
+        </w:tc>
+        <w:tc>
+          <w:tcPr>
+            <w:tcBorders/>
+            <w:shd w:val="clear" w:color="auto" w:fill="FFFFFF"/>
+            <w:tcMar>
+              <w:top w:w="0" w:type="dxa"/>
+              <w:bottom w:w="0" w:type="dxa"/>
+              <w:left w:w="0" w:type="dxa"/>
+              <w:right w:w="0" w:type="dxa"/>
+            </w:tcMar>
+            <w:vAlign w:val="center"/>
+          </w:tcPr>
+          <w:p>
+            <w:pPr>
+              <w:jc w:val="left"/>
+              <w:spacing w:after="100" w:before="100" w:line="216"/>
+              <w:ind w:firstLine="0" w:left="100" w:right="100"/>
+            </w:pPr>
+            <w:r xmlns:w="http://schemas.openxmlformats.org/wordprocessingml/2006/main" xmlns:wp="http://schemas.openxmlformats.org/drawingml/2006/wordprocessingDrawing" xmlns:r="http://schemas.openxmlformats.org/officeDocument/2006/relationships" xmlns:w14="http://schemas.microsoft.com/office/word/2010/wordml">
+              <w:rPr>
+                <w:rFonts w:ascii="Arial" w:hAnsi="DejaVu Sans" w:eastAsia="DejaVu Sans" w:cs="DejaVu Sans"/>
+                <w:sz w:val="22"/>
+                <w:szCs w:val="22"/>
+                <w:color w:val="000000"/>
+              </w:rPr>
+              <w:t xml:space="preserve">3235 (24.7%)</w:t>
+            </w:r>
+          </w:p>
+        </w:tc>
+        <w:tc>
+          <w:tcPr>
+            <w:tcBorders/>
+            <w:shd w:val="clear" w:color="auto" w:fill="FFFFFF"/>
+            <w:tcMar>
+              <w:top w:w="0" w:type="dxa"/>
+              <w:bottom w:w="0" w:type="dxa"/>
+              <w:left w:w="0" w:type="dxa"/>
+              <w:right w:w="0" w:type="dxa"/>
+            </w:tcMar>
+            <w:vAlign w:val="center"/>
+          </w:tcPr>
+          <w:p>
+            <w:pPr>
+              <w:jc w:val="left"/>
+              <w:spacing w:after="100" w:before="100" w:line="216"/>
+              <w:ind w:firstLine="0" w:left="100" w:right="100"/>
+            </w:pPr>
+            <w:r xmlns:w="http://schemas.openxmlformats.org/wordprocessingml/2006/main" xmlns:wp="http://schemas.openxmlformats.org/drawingml/2006/wordprocessingDrawing" xmlns:r="http://schemas.openxmlformats.org/officeDocument/2006/relationships" xmlns:w14="http://schemas.microsoft.com/office/word/2010/wordml">
+              <w:rPr>
+                <w:rFonts w:ascii="Arial" w:hAnsi="DejaVu Sans" w:eastAsia="DejaVu Sans" w:cs="DejaVu Sans"/>
+                <w:sz w:val="22"/>
+                <w:szCs w:val="22"/>
+                <w:color w:val="000000"/>
+              </w:rPr>
+              <w:t xml:space="preserve">6350 (48.5%)</w:t>
             </w:r>
           </w:p>
         </w:tc>
@@ -649,65 +649,65 @@
                 <w:szCs w:val="22"/>
                 <w:color w:val="000000"/>
               </w:rPr>
-              <w:t xml:space="preserve">1474 (21.5%)</w:t>
-            </w:r>
-          </w:p>
-        </w:tc>
-        <w:tc>
-          <w:tcPr>
-            <w:tcBorders/>
-            <w:shd w:val="clear" w:color="auto" w:fill="FFFFFF"/>
-            <w:tcMar>
-              <w:top w:w="0" w:type="dxa"/>
-              <w:bottom w:w="0" w:type="dxa"/>
-              <w:left w:w="0" w:type="dxa"/>
-              <w:right w:w="0" w:type="dxa"/>
-            </w:tcMar>
-            <w:vAlign w:val="center"/>
-          </w:tcPr>
-          <w:p>
-            <w:pPr>
-              <w:jc w:val="left"/>
-              <w:spacing w:after="100" w:before="100" w:line="216"/>
-              <w:ind w:firstLine="0" w:left="100" w:right="100"/>
-            </w:pPr>
-            <w:r xmlns:w="http://schemas.openxmlformats.org/wordprocessingml/2006/main" xmlns:wp="http://schemas.openxmlformats.org/drawingml/2006/wordprocessingDrawing" xmlns:r="http://schemas.openxmlformats.org/officeDocument/2006/relationships" xmlns:w14="http://schemas.microsoft.com/office/word/2010/wordml">
-              <w:rPr>
-                <w:rFonts w:ascii="Arial" w:hAnsi="DejaVu Sans" w:eastAsia="DejaVu Sans" w:cs="DejaVu Sans"/>
-                <w:sz w:val="22"/>
-                <w:szCs w:val="22"/>
-                <w:color w:val="000000"/>
-              </w:rPr>
-              <w:t xml:space="preserve">1400 (20.4%)</w:t>
-            </w:r>
-          </w:p>
-        </w:tc>
-        <w:tc>
-          <w:tcPr>
-            <w:tcBorders/>
-            <w:shd w:val="clear" w:color="auto" w:fill="FFFFFF"/>
-            <w:tcMar>
-              <w:top w:w="0" w:type="dxa"/>
-              <w:bottom w:w="0" w:type="dxa"/>
-              <w:left w:w="0" w:type="dxa"/>
-              <w:right w:w="0" w:type="dxa"/>
-            </w:tcMar>
-            <w:vAlign w:val="center"/>
-          </w:tcPr>
-          <w:p>
-            <w:pPr>
-              <w:jc w:val="left"/>
-              <w:spacing w:after="100" w:before="100" w:line="216"/>
-              <w:ind w:firstLine="0" w:left="100" w:right="100"/>
-            </w:pPr>
-            <w:r xmlns:w="http://schemas.openxmlformats.org/wordprocessingml/2006/main" xmlns:wp="http://schemas.openxmlformats.org/drawingml/2006/wordprocessingDrawing" xmlns:r="http://schemas.openxmlformats.org/officeDocument/2006/relationships" xmlns:w14="http://schemas.microsoft.com/office/word/2010/wordml">
-              <w:rPr>
-                <w:rFonts w:ascii="Arial" w:hAnsi="DejaVu Sans" w:eastAsia="DejaVu Sans" w:cs="DejaVu Sans"/>
-                <w:sz w:val="22"/>
-                <w:szCs w:val="22"/>
-                <w:color w:val="000000"/>
-              </w:rPr>
-              <w:t xml:space="preserve">3987 (58.1%)</w:t>
+              <w:t xml:space="preserve">2591 (19.7%)</w:t>
+            </w:r>
+          </w:p>
+        </w:tc>
+        <w:tc>
+          <w:tcPr>
+            <w:tcBorders/>
+            <w:shd w:val="clear" w:color="auto" w:fill="FFFFFF"/>
+            <w:tcMar>
+              <w:top w:w="0" w:type="dxa"/>
+              <w:bottom w:w="0" w:type="dxa"/>
+              <w:left w:w="0" w:type="dxa"/>
+              <w:right w:w="0" w:type="dxa"/>
+            </w:tcMar>
+            <w:vAlign w:val="center"/>
+          </w:tcPr>
+          <w:p>
+            <w:pPr>
+              <w:jc w:val="left"/>
+              <w:spacing w:after="100" w:before="100" w:line="216"/>
+              <w:ind w:firstLine="0" w:left="100" w:right="100"/>
+            </w:pPr>
+            <w:r xmlns:w="http://schemas.openxmlformats.org/wordprocessingml/2006/main" xmlns:wp="http://schemas.openxmlformats.org/drawingml/2006/wordprocessingDrawing" xmlns:r="http://schemas.openxmlformats.org/officeDocument/2006/relationships" xmlns:w14="http://schemas.microsoft.com/office/word/2010/wordml">
+              <w:rPr>
+                <w:rFonts w:ascii="Arial" w:hAnsi="DejaVu Sans" w:eastAsia="DejaVu Sans" w:cs="DejaVu Sans"/>
+                <w:sz w:val="22"/>
+                <w:szCs w:val="22"/>
+                <w:color w:val="000000"/>
+              </w:rPr>
+              <w:t xml:space="preserve">3058 (23.2%)</w:t>
+            </w:r>
+          </w:p>
+        </w:tc>
+        <w:tc>
+          <w:tcPr>
+            <w:tcBorders/>
+            <w:shd w:val="clear" w:color="auto" w:fill="FFFFFF"/>
+            <w:tcMar>
+              <w:top w:w="0" w:type="dxa"/>
+              <w:bottom w:w="0" w:type="dxa"/>
+              <w:left w:w="0" w:type="dxa"/>
+              <w:right w:w="0" w:type="dxa"/>
+            </w:tcMar>
+            <w:vAlign w:val="center"/>
+          </w:tcPr>
+          <w:p>
+            <w:pPr>
+              <w:jc w:val="left"/>
+              <w:spacing w:after="100" w:before="100" w:line="216"/>
+              <w:ind w:firstLine="0" w:left="100" w:right="100"/>
+            </w:pPr>
+            <w:r xmlns:w="http://schemas.openxmlformats.org/wordprocessingml/2006/main" xmlns:wp="http://schemas.openxmlformats.org/drawingml/2006/wordprocessingDrawing" xmlns:r="http://schemas.openxmlformats.org/officeDocument/2006/relationships" xmlns:w14="http://schemas.microsoft.com/office/word/2010/wordml">
+              <w:rPr>
+                <w:rFonts w:ascii="Arial" w:hAnsi="DejaVu Sans" w:eastAsia="DejaVu Sans" w:cs="DejaVu Sans"/>
+                <w:sz w:val="22"/>
+                <w:szCs w:val="22"/>
+                <w:color w:val="000000"/>
+              </w:rPr>
+              <w:t xml:space="preserve">7506 (57.1%)</w:t>
             </w:r>
           </w:p>
         </w:tc>
@@ -771,65 +771,65 @@
                 <w:szCs w:val="22"/>
                 <w:color w:val="000000"/>
               </w:rPr>
-              <w:t xml:space="preserve">406 (12.4%)</w:t>
-            </w:r>
-          </w:p>
-        </w:tc>
-        <w:tc>
-          <w:tcPr>
-            <w:tcBorders/>
-            <w:shd w:val="clear" w:color="auto" w:fill="FFFFFF"/>
-            <w:tcMar>
-              <w:top w:w="0" w:type="dxa"/>
-              <w:bottom w:w="0" w:type="dxa"/>
-              <w:left w:w="0" w:type="dxa"/>
-              <w:right w:w="0" w:type="dxa"/>
-            </w:tcMar>
-            <w:vAlign w:val="center"/>
-          </w:tcPr>
-          <w:p>
-            <w:pPr>
-              <w:jc w:val="left"/>
-              <w:spacing w:after="100" w:before="100" w:line="216"/>
-              <w:ind w:firstLine="0" w:left="100" w:right="100"/>
-            </w:pPr>
-            <w:r xmlns:w="http://schemas.openxmlformats.org/wordprocessingml/2006/main" xmlns:wp="http://schemas.openxmlformats.org/drawingml/2006/wordprocessingDrawing" xmlns:r="http://schemas.openxmlformats.org/officeDocument/2006/relationships" xmlns:w14="http://schemas.microsoft.com/office/word/2010/wordml">
-              <w:rPr>
-                <w:rFonts w:ascii="Arial" w:hAnsi="DejaVu Sans" w:eastAsia="DejaVu Sans" w:cs="DejaVu Sans"/>
-                <w:sz w:val="22"/>
-                <w:szCs w:val="22"/>
-                <w:color w:val="000000"/>
-              </w:rPr>
-              <w:t xml:space="preserve">561 (17.2%)</w:t>
-            </w:r>
-          </w:p>
-        </w:tc>
-        <w:tc>
-          <w:tcPr>
-            <w:tcBorders/>
-            <w:shd w:val="clear" w:color="auto" w:fill="FFFFFF"/>
-            <w:tcMar>
-              <w:top w:w="0" w:type="dxa"/>
-              <w:bottom w:w="0" w:type="dxa"/>
-              <w:left w:w="0" w:type="dxa"/>
-              <w:right w:w="0" w:type="dxa"/>
-            </w:tcMar>
-            <w:vAlign w:val="center"/>
-          </w:tcPr>
-          <w:p>
-            <w:pPr>
-              <w:jc w:val="left"/>
-              <w:spacing w:after="100" w:before="100" w:line="216"/>
-              <w:ind w:firstLine="0" w:left="100" w:right="100"/>
-            </w:pPr>
-            <w:r xmlns:w="http://schemas.openxmlformats.org/wordprocessingml/2006/main" xmlns:wp="http://schemas.openxmlformats.org/drawingml/2006/wordprocessingDrawing" xmlns:r="http://schemas.openxmlformats.org/officeDocument/2006/relationships" xmlns:w14="http://schemas.microsoft.com/office/word/2010/wordml">
-              <w:rPr>
-                <w:rFonts w:ascii="Arial" w:hAnsi="DejaVu Sans" w:eastAsia="DejaVu Sans" w:cs="DejaVu Sans"/>
-                <w:sz w:val="22"/>
-                <w:szCs w:val="22"/>
-                <w:color w:val="000000"/>
-              </w:rPr>
-              <w:t xml:space="preserve">2304 (70.4%)</w:t>
+              <w:t xml:space="preserve">947 (13.1%)</w:t>
+            </w:r>
+          </w:p>
+        </w:tc>
+        <w:tc>
+          <w:tcPr>
+            <w:tcBorders/>
+            <w:shd w:val="clear" w:color="auto" w:fill="FFFFFF"/>
+            <w:tcMar>
+              <w:top w:w="0" w:type="dxa"/>
+              <w:bottom w:w="0" w:type="dxa"/>
+              <w:left w:w="0" w:type="dxa"/>
+              <w:right w:w="0" w:type="dxa"/>
+            </w:tcMar>
+            <w:vAlign w:val="center"/>
+          </w:tcPr>
+          <w:p>
+            <w:pPr>
+              <w:jc w:val="left"/>
+              <w:spacing w:after="100" w:before="100" w:line="216"/>
+              <w:ind w:firstLine="0" w:left="100" w:right="100"/>
+            </w:pPr>
+            <w:r xmlns:w="http://schemas.openxmlformats.org/wordprocessingml/2006/main" xmlns:wp="http://schemas.openxmlformats.org/drawingml/2006/wordprocessingDrawing" xmlns:r="http://schemas.openxmlformats.org/officeDocument/2006/relationships" xmlns:w14="http://schemas.microsoft.com/office/word/2010/wordml">
+              <w:rPr>
+                <w:rFonts w:ascii="Arial" w:hAnsi="DejaVu Sans" w:eastAsia="DejaVu Sans" w:cs="DejaVu Sans"/>
+                <w:sz w:val="22"/>
+                <w:szCs w:val="22"/>
+                <w:color w:val="000000"/>
+              </w:rPr>
+              <w:t xml:space="preserve">1435 (19.9%)</w:t>
+            </w:r>
+          </w:p>
+        </w:tc>
+        <w:tc>
+          <w:tcPr>
+            <w:tcBorders/>
+            <w:shd w:val="clear" w:color="auto" w:fill="FFFFFF"/>
+            <w:tcMar>
+              <w:top w:w="0" w:type="dxa"/>
+              <w:bottom w:w="0" w:type="dxa"/>
+              <w:left w:w="0" w:type="dxa"/>
+              <w:right w:w="0" w:type="dxa"/>
+            </w:tcMar>
+            <w:vAlign w:val="center"/>
+          </w:tcPr>
+          <w:p>
+            <w:pPr>
+              <w:jc w:val="left"/>
+              <w:spacing w:after="100" w:before="100" w:line="216"/>
+              <w:ind w:firstLine="0" w:left="100" w:right="100"/>
+            </w:pPr>
+            <w:r xmlns:w="http://schemas.openxmlformats.org/wordprocessingml/2006/main" xmlns:wp="http://schemas.openxmlformats.org/drawingml/2006/wordprocessingDrawing" xmlns:r="http://schemas.openxmlformats.org/officeDocument/2006/relationships" xmlns:w14="http://schemas.microsoft.com/office/word/2010/wordml">
+              <w:rPr>
+                <w:rFonts w:ascii="Arial" w:hAnsi="DejaVu Sans" w:eastAsia="DejaVu Sans" w:cs="DejaVu Sans"/>
+                <w:sz w:val="22"/>
+                <w:szCs w:val="22"/>
+                <w:color w:val="000000"/>
+              </w:rPr>
+              <w:t xml:space="preserve">4835 (67.0%)</w:t>
             </w:r>
           </w:p>
         </w:tc>
@@ -1016,65 +1016,65 @@
                 <w:szCs w:val="22"/>
                 <w:color w:val="000000"/>
               </w:rPr>
-              <w:t xml:space="preserve">71.3 (4.4)</w:t>
-            </w:r>
-          </w:p>
-        </w:tc>
-        <w:tc>
-          <w:tcPr>
-            <w:tcBorders/>
-            <w:shd w:val="clear" w:color="auto" w:fill="FFFFFF"/>
-            <w:tcMar>
-              <w:top w:w="0" w:type="dxa"/>
-              <w:bottom w:w="0" w:type="dxa"/>
-              <w:left w:w="0" w:type="dxa"/>
-              <w:right w:w="0" w:type="dxa"/>
-            </w:tcMar>
-            <w:vAlign w:val="center"/>
-          </w:tcPr>
-          <w:p>
-            <w:pPr>
-              <w:jc w:val="left"/>
-              <w:spacing w:after="100" w:before="100" w:line="216"/>
-              <w:ind w:firstLine="0" w:left="100" w:right="100"/>
-            </w:pPr>
-            <w:r xmlns:w="http://schemas.openxmlformats.org/wordprocessingml/2006/main" xmlns:wp="http://schemas.openxmlformats.org/drawingml/2006/wordprocessingDrawing" xmlns:r="http://schemas.openxmlformats.org/officeDocument/2006/relationships" xmlns:w14="http://schemas.microsoft.com/office/word/2010/wordml">
-              <w:rPr>
-                <w:rFonts w:ascii="Arial" w:hAnsi="DejaVu Sans" w:eastAsia="DejaVu Sans" w:cs="DejaVu Sans"/>
-                <w:sz w:val="22"/>
-                <w:szCs w:val="22"/>
-                <w:color w:val="000000"/>
-              </w:rPr>
-              <w:t xml:space="preserve">72.0 (5.1)</w:t>
-            </w:r>
-          </w:p>
-        </w:tc>
-        <w:tc>
-          <w:tcPr>
-            <w:tcBorders/>
-            <w:shd w:val="clear" w:color="auto" w:fill="FFFFFF"/>
-            <w:tcMar>
-              <w:top w:w="0" w:type="dxa"/>
-              <w:bottom w:w="0" w:type="dxa"/>
-              <w:left w:w="0" w:type="dxa"/>
-              <w:right w:w="0" w:type="dxa"/>
-            </w:tcMar>
-            <w:vAlign w:val="center"/>
-          </w:tcPr>
-          <w:p>
-            <w:pPr>
-              <w:jc w:val="left"/>
-              <w:spacing w:after="100" w:before="100" w:line="216"/>
-              <w:ind w:firstLine="0" w:left="100" w:right="100"/>
-            </w:pPr>
-            <w:r xmlns:w="http://schemas.openxmlformats.org/wordprocessingml/2006/main" xmlns:wp="http://schemas.openxmlformats.org/drawingml/2006/wordprocessingDrawing" xmlns:r="http://schemas.openxmlformats.org/officeDocument/2006/relationships" xmlns:w14="http://schemas.microsoft.com/office/word/2010/wordml">
-              <w:rPr>
-                <w:rFonts w:ascii="Arial" w:hAnsi="DejaVu Sans" w:eastAsia="DejaVu Sans" w:cs="DejaVu Sans"/>
-                <w:sz w:val="22"/>
-                <w:szCs w:val="22"/>
-                <w:color w:val="000000"/>
-              </w:rPr>
-              <w:t xml:space="preserve">74.7 (6.5)</w:t>
+              <w:t xml:space="preserve">71.9 (4.6)</w:t>
+            </w:r>
+          </w:p>
+        </w:tc>
+        <w:tc>
+          <w:tcPr>
+            <w:tcBorders/>
+            <w:shd w:val="clear" w:color="auto" w:fill="FFFFFF"/>
+            <w:tcMar>
+              <w:top w:w="0" w:type="dxa"/>
+              <w:bottom w:w="0" w:type="dxa"/>
+              <w:left w:w="0" w:type="dxa"/>
+              <w:right w:w="0" w:type="dxa"/>
+            </w:tcMar>
+            <w:vAlign w:val="center"/>
+          </w:tcPr>
+          <w:p>
+            <w:pPr>
+              <w:jc w:val="left"/>
+              <w:spacing w:after="100" w:before="100" w:line="216"/>
+              <w:ind w:firstLine="0" w:left="100" w:right="100"/>
+            </w:pPr>
+            <w:r xmlns:w="http://schemas.openxmlformats.org/wordprocessingml/2006/main" xmlns:wp="http://schemas.openxmlformats.org/drawingml/2006/wordprocessingDrawing" xmlns:r="http://schemas.openxmlformats.org/officeDocument/2006/relationships" xmlns:w14="http://schemas.microsoft.com/office/word/2010/wordml">
+              <w:rPr>
+                <w:rFonts w:ascii="Arial" w:hAnsi="DejaVu Sans" w:eastAsia="DejaVu Sans" w:cs="DejaVu Sans"/>
+                <w:sz w:val="22"/>
+                <w:szCs w:val="22"/>
+                <w:color w:val="000000"/>
+              </w:rPr>
+              <w:t xml:space="preserve">72.7 (5.3)</w:t>
+            </w:r>
+          </w:p>
+        </w:tc>
+        <w:tc>
+          <w:tcPr>
+            <w:tcBorders/>
+            <w:shd w:val="clear" w:color="auto" w:fill="FFFFFF"/>
+            <w:tcMar>
+              <w:top w:w="0" w:type="dxa"/>
+              <w:bottom w:w="0" w:type="dxa"/>
+              <w:left w:w="0" w:type="dxa"/>
+              <w:right w:w="0" w:type="dxa"/>
+            </w:tcMar>
+            <w:vAlign w:val="center"/>
+          </w:tcPr>
+          <w:p>
+            <w:pPr>
+              <w:jc w:val="left"/>
+              <w:spacing w:after="100" w:before="100" w:line="216"/>
+              <w:ind w:firstLine="0" w:left="100" w:right="100"/>
+            </w:pPr>
+            <w:r xmlns:w="http://schemas.openxmlformats.org/wordprocessingml/2006/main" xmlns:wp="http://schemas.openxmlformats.org/drawingml/2006/wordprocessingDrawing" xmlns:r="http://schemas.openxmlformats.org/officeDocument/2006/relationships" xmlns:w14="http://schemas.microsoft.com/office/word/2010/wordml">
+              <w:rPr>
+                <w:rFonts w:ascii="Arial" w:hAnsi="DejaVu Sans" w:eastAsia="DejaVu Sans" w:cs="DejaVu Sans"/>
+                <w:sz w:val="22"/>
+                <w:szCs w:val="22"/>
+                <w:color w:val="000000"/>
+              </w:rPr>
+              <w:t xml:space="preserve">75.6 (6.5)</w:t>
             </w:r>
           </w:p>
         </w:tc>
@@ -1261,65 +1261,65 @@
                 <w:szCs w:val="22"/>
                 <w:color w:val="000000"/>
               </w:rPr>
-              <w:t xml:space="preserve">4029 (30.9%)</w:t>
-            </w:r>
-          </w:p>
-        </w:tc>
-        <w:tc>
-          <w:tcPr>
-            <w:tcBorders/>
-            <w:shd w:val="clear" w:color="auto" w:fill="FFFFFF"/>
-            <w:tcMar>
-              <w:top w:w="0" w:type="dxa"/>
-              <w:bottom w:w="0" w:type="dxa"/>
-              <w:left w:w="0" w:type="dxa"/>
-              <w:right w:w="0" w:type="dxa"/>
-            </w:tcMar>
-            <w:vAlign w:val="center"/>
-          </w:tcPr>
-          <w:p>
-            <w:pPr>
-              <w:jc w:val="left"/>
-              <w:spacing w:after="100" w:before="100" w:line="216"/>
-              <w:ind w:firstLine="0" w:left="100" w:right="100"/>
-            </w:pPr>
-            <w:r xmlns:w="http://schemas.openxmlformats.org/wordprocessingml/2006/main" xmlns:wp="http://schemas.openxmlformats.org/drawingml/2006/wordprocessingDrawing" xmlns:r="http://schemas.openxmlformats.org/officeDocument/2006/relationships" xmlns:w14="http://schemas.microsoft.com/office/word/2010/wordml">
-              <w:rPr>
-                <w:rFonts w:ascii="Arial" w:hAnsi="DejaVu Sans" w:eastAsia="DejaVu Sans" w:cs="DejaVu Sans"/>
-                <w:sz w:val="22"/>
-                <w:szCs w:val="22"/>
-                <w:color w:val="000000"/>
-              </w:rPr>
-              <w:t xml:space="preserve">2562 (19.6%)</w:t>
-            </w:r>
-          </w:p>
-        </w:tc>
-        <w:tc>
-          <w:tcPr>
-            <w:tcBorders/>
-            <w:shd w:val="clear" w:color="auto" w:fill="FFFFFF"/>
-            <w:tcMar>
-              <w:top w:w="0" w:type="dxa"/>
-              <w:bottom w:w="0" w:type="dxa"/>
-              <w:left w:w="0" w:type="dxa"/>
-              <w:right w:w="0" w:type="dxa"/>
-            </w:tcMar>
-            <w:vAlign w:val="center"/>
-          </w:tcPr>
-          <w:p>
-            <w:pPr>
-              <w:jc w:val="left"/>
-              <w:spacing w:after="100" w:before="100" w:line="216"/>
-              <w:ind w:firstLine="0" w:left="100" w:right="100"/>
-            </w:pPr>
-            <w:r xmlns:w="http://schemas.openxmlformats.org/wordprocessingml/2006/main" xmlns:wp="http://schemas.openxmlformats.org/drawingml/2006/wordprocessingDrawing" xmlns:r="http://schemas.openxmlformats.org/officeDocument/2006/relationships" xmlns:w14="http://schemas.microsoft.com/office/word/2010/wordml">
-              <w:rPr>
-                <w:rFonts w:ascii="Arial" w:hAnsi="DejaVu Sans" w:eastAsia="DejaVu Sans" w:cs="DejaVu Sans"/>
-                <w:sz w:val="22"/>
-                <w:szCs w:val="22"/>
-                <w:color w:val="000000"/>
-              </w:rPr>
-              <w:t xml:space="preserve">6462 (49.5%)</w:t>
+              <w:t xml:space="preserve">7652 (27.4%)</w:t>
+            </w:r>
+          </w:p>
+        </w:tc>
+        <w:tc>
+          <w:tcPr>
+            <w:tcBorders/>
+            <w:shd w:val="clear" w:color="auto" w:fill="FFFFFF"/>
+            <w:tcMar>
+              <w:top w:w="0" w:type="dxa"/>
+              <w:bottom w:w="0" w:type="dxa"/>
+              <w:left w:w="0" w:type="dxa"/>
+              <w:right w:w="0" w:type="dxa"/>
+            </w:tcMar>
+            <w:vAlign w:val="center"/>
+          </w:tcPr>
+          <w:p>
+            <w:pPr>
+              <w:jc w:val="left"/>
+              <w:spacing w:after="100" w:before="100" w:line="216"/>
+              <w:ind w:firstLine="0" w:left="100" w:right="100"/>
+            </w:pPr>
+            <w:r xmlns:w="http://schemas.openxmlformats.org/wordprocessingml/2006/main" xmlns:wp="http://schemas.openxmlformats.org/drawingml/2006/wordprocessingDrawing" xmlns:r="http://schemas.openxmlformats.org/officeDocument/2006/relationships" xmlns:w14="http://schemas.microsoft.com/office/word/2010/wordml">
+              <w:rPr>
+                <w:rFonts w:ascii="Arial" w:hAnsi="DejaVu Sans" w:eastAsia="DejaVu Sans" w:cs="DejaVu Sans"/>
+                <w:sz w:val="22"/>
+                <w:szCs w:val="22"/>
+                <w:color w:val="000000"/>
+              </w:rPr>
+              <w:t xml:space="preserve">6113 (21.9%)</w:t>
+            </w:r>
+          </w:p>
+        </w:tc>
+        <w:tc>
+          <w:tcPr>
+            <w:tcBorders/>
+            <w:shd w:val="clear" w:color="auto" w:fill="FFFFFF"/>
+            <w:tcMar>
+              <w:top w:w="0" w:type="dxa"/>
+              <w:bottom w:w="0" w:type="dxa"/>
+              <w:left w:w="0" w:type="dxa"/>
+              <w:right w:w="0" w:type="dxa"/>
+            </w:tcMar>
+            <w:vAlign w:val="center"/>
+          </w:tcPr>
+          <w:p>
+            <w:pPr>
+              <w:jc w:val="left"/>
+              <w:spacing w:after="100" w:before="100" w:line="216"/>
+              <w:ind w:firstLine="0" w:left="100" w:right="100"/>
+            </w:pPr>
+            <w:r xmlns:w="http://schemas.openxmlformats.org/wordprocessingml/2006/main" xmlns:wp="http://schemas.openxmlformats.org/drawingml/2006/wordprocessingDrawing" xmlns:r="http://schemas.openxmlformats.org/officeDocument/2006/relationships" xmlns:w14="http://schemas.microsoft.com/office/word/2010/wordml">
+              <w:rPr>
+                <w:rFonts w:ascii="Arial" w:hAnsi="DejaVu Sans" w:eastAsia="DejaVu Sans" w:cs="DejaVu Sans"/>
+                <w:sz w:val="22"/>
+                <w:szCs w:val="22"/>
+                <w:color w:val="000000"/>
+              </w:rPr>
+              <w:t xml:space="preserve">14117 (50.6%)</w:t>
             </w:r>
           </w:p>
         </w:tc>
@@ -1383,65 +1383,65 @@
                 <w:szCs w:val="22"/>
                 <w:color w:val="000000"/>
               </w:rPr>
-              <w:t xml:space="preserve">3673 (24.5%)</w:t>
-            </w:r>
-          </w:p>
-        </w:tc>
-        <w:tc>
-          <w:tcPr>
-            <w:tcBorders/>
-            <w:shd w:val="clear" w:color="auto" w:fill="FFFFFF"/>
-            <w:tcMar>
-              <w:top w:w="0" w:type="dxa"/>
-              <w:bottom w:w="0" w:type="dxa"/>
-              <w:left w:w="0" w:type="dxa"/>
-              <w:right w:w="0" w:type="dxa"/>
-            </w:tcMar>
-            <w:vAlign w:val="center"/>
-          </w:tcPr>
-          <w:p>
-            <w:pPr>
-              <w:jc w:val="left"/>
-              <w:spacing w:after="100" w:before="100" w:line="216"/>
-              <w:ind w:firstLine="0" w:left="100" w:right="100"/>
-            </w:pPr>
-            <w:r xmlns:w="http://schemas.openxmlformats.org/wordprocessingml/2006/main" xmlns:wp="http://schemas.openxmlformats.org/drawingml/2006/wordprocessingDrawing" xmlns:r="http://schemas.openxmlformats.org/officeDocument/2006/relationships" xmlns:w14="http://schemas.microsoft.com/office/word/2010/wordml">
-              <w:rPr>
-                <w:rFonts w:ascii="Arial" w:hAnsi="DejaVu Sans" w:eastAsia="DejaVu Sans" w:cs="DejaVu Sans"/>
-                <w:sz w:val="22"/>
-                <w:szCs w:val="22"/>
-                <w:color w:val="000000"/>
-              </w:rPr>
-              <w:t xml:space="preserve">3482 (23.2%)</w:t>
-            </w:r>
-          </w:p>
-        </w:tc>
-        <w:tc>
-          <w:tcPr>
-            <w:tcBorders/>
-            <w:shd w:val="clear" w:color="auto" w:fill="FFFFFF"/>
-            <w:tcMar>
-              <w:top w:w="0" w:type="dxa"/>
-              <w:bottom w:w="0" w:type="dxa"/>
-              <w:left w:w="0" w:type="dxa"/>
-              <w:right w:w="0" w:type="dxa"/>
-            </w:tcMar>
-            <w:vAlign w:val="center"/>
-          </w:tcPr>
-          <w:p>
-            <w:pPr>
-              <w:jc w:val="left"/>
-              <w:spacing w:after="100" w:before="100" w:line="216"/>
-              <w:ind w:firstLine="0" w:left="100" w:right="100"/>
-            </w:pPr>
-            <w:r xmlns:w="http://schemas.openxmlformats.org/wordprocessingml/2006/main" xmlns:wp="http://schemas.openxmlformats.org/drawingml/2006/wordprocessingDrawing" xmlns:r="http://schemas.openxmlformats.org/officeDocument/2006/relationships" xmlns:w14="http://schemas.microsoft.com/office/word/2010/wordml">
-              <w:rPr>
-                <w:rFonts w:ascii="Arial" w:hAnsi="DejaVu Sans" w:eastAsia="DejaVu Sans" w:cs="DejaVu Sans"/>
-                <w:sz w:val="22"/>
-                <w:szCs w:val="22"/>
-                <w:color w:val="000000"/>
-              </w:rPr>
-              <w:t xml:space="preserve">7842 (52.3%)</w:t>
+              <w:t xml:space="preserve">5403 (22.4%)</w:t>
+            </w:r>
+          </w:p>
+        </w:tc>
+        <w:tc>
+          <w:tcPr>
+            <w:tcBorders/>
+            <w:shd w:val="clear" w:color="auto" w:fill="FFFFFF"/>
+            <w:tcMar>
+              <w:top w:w="0" w:type="dxa"/>
+              <w:bottom w:w="0" w:type="dxa"/>
+              <w:left w:w="0" w:type="dxa"/>
+              <w:right w:w="0" w:type="dxa"/>
+            </w:tcMar>
+            <w:vAlign w:val="center"/>
+          </w:tcPr>
+          <w:p>
+            <w:pPr>
+              <w:jc w:val="left"/>
+              <w:spacing w:after="100" w:before="100" w:line="216"/>
+              <w:ind w:firstLine="0" w:left="100" w:right="100"/>
+            </w:pPr>
+            <w:r xmlns:w="http://schemas.openxmlformats.org/wordprocessingml/2006/main" xmlns:wp="http://schemas.openxmlformats.org/drawingml/2006/wordprocessingDrawing" xmlns:r="http://schemas.openxmlformats.org/officeDocument/2006/relationships" xmlns:w14="http://schemas.microsoft.com/office/word/2010/wordml">
+              <w:rPr>
+                <w:rFonts w:ascii="Arial" w:hAnsi="DejaVu Sans" w:eastAsia="DejaVu Sans" w:cs="DejaVu Sans"/>
+                <w:sz w:val="22"/>
+                <w:szCs w:val="22"/>
+                <w:color w:val="000000"/>
+              </w:rPr>
+              <w:t xml:space="preserve">6139 (25.4%)</w:t>
+            </w:r>
+          </w:p>
+        </w:tc>
+        <w:tc>
+          <w:tcPr>
+            <w:tcBorders/>
+            <w:shd w:val="clear" w:color="auto" w:fill="FFFFFF"/>
+            <w:tcMar>
+              <w:top w:w="0" w:type="dxa"/>
+              <w:bottom w:w="0" w:type="dxa"/>
+              <w:left w:w="0" w:type="dxa"/>
+              <w:right w:w="0" w:type="dxa"/>
+            </w:tcMar>
+            <w:vAlign w:val="center"/>
+          </w:tcPr>
+          <w:p>
+            <w:pPr>
+              <w:jc w:val="left"/>
+              <w:spacing w:after="100" w:before="100" w:line="216"/>
+              <w:ind w:firstLine="0" w:left="100" w:right="100"/>
+            </w:pPr>
+            <w:r xmlns:w="http://schemas.openxmlformats.org/wordprocessingml/2006/main" xmlns:wp="http://schemas.openxmlformats.org/drawingml/2006/wordprocessingDrawing" xmlns:r="http://schemas.openxmlformats.org/officeDocument/2006/relationships" xmlns:w14="http://schemas.microsoft.com/office/word/2010/wordml">
+              <w:rPr>
+                <w:rFonts w:ascii="Arial" w:hAnsi="DejaVu Sans" w:eastAsia="DejaVu Sans" w:cs="DejaVu Sans"/>
+                <w:sz w:val="22"/>
+                <w:szCs w:val="22"/>
+                <w:color w:val="000000"/>
+              </w:rPr>
+              <w:t xml:space="preserve">12629 (52.2%)</w:t>
             </w:r>
           </w:p>
         </w:tc>
@@ -1628,65 +1628,65 @@
                 <w:szCs w:val="22"/>
                 <w:color w:val="000000"/>
               </w:rPr>
-              <w:t xml:space="preserve">2.7 (1.5)</w:t>
-            </w:r>
-          </w:p>
-        </w:tc>
-        <w:tc>
-          <w:tcPr>
-            <w:tcBorders/>
-            <w:shd w:val="clear" w:color="auto" w:fill="FFFFFF"/>
-            <w:tcMar>
-              <w:top w:w="0" w:type="dxa"/>
-              <w:bottom w:w="0" w:type="dxa"/>
-              <w:left w:w="0" w:type="dxa"/>
-              <w:right w:w="0" w:type="dxa"/>
-            </w:tcMar>
-            <w:vAlign w:val="center"/>
-          </w:tcPr>
-          <w:p>
-            <w:pPr>
-              <w:jc w:val="left"/>
-              <w:spacing w:after="100" w:before="100" w:line="216"/>
-              <w:ind w:firstLine="0" w:left="100" w:right="100"/>
-            </w:pPr>
-            <w:r xmlns:w="http://schemas.openxmlformats.org/wordprocessingml/2006/main" xmlns:wp="http://schemas.openxmlformats.org/drawingml/2006/wordprocessingDrawing" xmlns:r="http://schemas.openxmlformats.org/officeDocument/2006/relationships" xmlns:w14="http://schemas.microsoft.com/office/word/2010/wordml">
-              <w:rPr>
-                <w:rFonts w:ascii="Arial" w:hAnsi="DejaVu Sans" w:eastAsia="DejaVu Sans" w:cs="DejaVu Sans"/>
-                <w:sz w:val="22"/>
-                <w:szCs w:val="22"/>
-                <w:color w:val="000000"/>
-              </w:rPr>
-              <w:t xml:space="preserve">2.5 (1.6)</w:t>
-            </w:r>
-          </w:p>
-        </w:tc>
-        <w:tc>
-          <w:tcPr>
-            <w:tcBorders/>
-            <w:shd w:val="clear" w:color="auto" w:fill="FFFFFF"/>
-            <w:tcMar>
-              <w:top w:w="0" w:type="dxa"/>
-              <w:bottom w:w="0" w:type="dxa"/>
-              <w:left w:w="0" w:type="dxa"/>
-              <w:right w:w="0" w:type="dxa"/>
-            </w:tcMar>
-            <w:vAlign w:val="center"/>
-          </w:tcPr>
-          <w:p>
-            <w:pPr>
-              <w:jc w:val="left"/>
-              <w:spacing w:after="100" w:before="100" w:line="216"/>
-              <w:ind w:firstLine="0" w:left="100" w:right="100"/>
-            </w:pPr>
-            <w:r xmlns:w="http://schemas.openxmlformats.org/wordprocessingml/2006/main" xmlns:wp="http://schemas.openxmlformats.org/drawingml/2006/wordprocessingDrawing" xmlns:r="http://schemas.openxmlformats.org/officeDocument/2006/relationships" xmlns:w14="http://schemas.microsoft.com/office/word/2010/wordml">
-              <w:rPr>
-                <w:rFonts w:ascii="Arial" w:hAnsi="DejaVu Sans" w:eastAsia="DejaVu Sans" w:cs="DejaVu Sans"/>
-                <w:sz w:val="22"/>
-                <w:szCs w:val="22"/>
-                <w:color w:val="000000"/>
-              </w:rPr>
-              <w:t xml:space="preserve">2.4 (1.6)</w:t>
+              <w:t xml:space="preserve">2.6 (1.6)</w:t>
+            </w:r>
+          </w:p>
+        </w:tc>
+        <w:tc>
+          <w:tcPr>
+            <w:tcBorders/>
+            <w:shd w:val="clear" w:color="auto" w:fill="FFFFFF"/>
+            <w:tcMar>
+              <w:top w:w="0" w:type="dxa"/>
+              <w:bottom w:w="0" w:type="dxa"/>
+              <w:left w:w="0" w:type="dxa"/>
+              <w:right w:w="0" w:type="dxa"/>
+            </w:tcMar>
+            <w:vAlign w:val="center"/>
+          </w:tcPr>
+          <w:p>
+            <w:pPr>
+              <w:jc w:val="left"/>
+              <w:spacing w:after="100" w:before="100" w:line="216"/>
+              <w:ind w:firstLine="0" w:left="100" w:right="100"/>
+            </w:pPr>
+            <w:r xmlns:w="http://schemas.openxmlformats.org/wordprocessingml/2006/main" xmlns:wp="http://schemas.openxmlformats.org/drawingml/2006/wordprocessingDrawing" xmlns:r="http://schemas.openxmlformats.org/officeDocument/2006/relationships" xmlns:w14="http://schemas.microsoft.com/office/word/2010/wordml">
+              <w:rPr>
+                <w:rFonts w:ascii="Arial" w:hAnsi="DejaVu Sans" w:eastAsia="DejaVu Sans" w:cs="DejaVu Sans"/>
+                <w:sz w:val="22"/>
+                <w:szCs w:val="22"/>
+                <w:color w:val="000000"/>
+              </w:rPr>
+              <w:t xml:space="preserve">2.4 (1.5)</w:t>
+            </w:r>
+          </w:p>
+        </w:tc>
+        <w:tc>
+          <w:tcPr>
+            <w:tcBorders/>
+            <w:shd w:val="clear" w:color="auto" w:fill="FFFFFF"/>
+            <w:tcMar>
+              <w:top w:w="0" w:type="dxa"/>
+              <w:bottom w:w="0" w:type="dxa"/>
+              <w:left w:w="0" w:type="dxa"/>
+              <w:right w:w="0" w:type="dxa"/>
+            </w:tcMar>
+            <w:vAlign w:val="center"/>
+          </w:tcPr>
+          <w:p>
+            <w:pPr>
+              <w:jc w:val="left"/>
+              <w:spacing w:after="100" w:before="100" w:line="216"/>
+              <w:ind w:firstLine="0" w:left="100" w:right="100"/>
+            </w:pPr>
+            <w:r xmlns:w="http://schemas.openxmlformats.org/wordprocessingml/2006/main" xmlns:wp="http://schemas.openxmlformats.org/drawingml/2006/wordprocessingDrawing" xmlns:r="http://schemas.openxmlformats.org/officeDocument/2006/relationships" xmlns:w14="http://schemas.microsoft.com/office/word/2010/wordml">
+              <w:rPr>
+                <w:rFonts w:ascii="Arial" w:hAnsi="DejaVu Sans" w:eastAsia="DejaVu Sans" w:cs="DejaVu Sans"/>
+                <w:sz w:val="22"/>
+                <w:szCs w:val="22"/>
+                <w:color w:val="000000"/>
+              </w:rPr>
+              <w:t xml:space="preserve">2.3 (1.6)</w:t>
             </w:r>
           </w:p>
         </w:tc>
@@ -1712,104 +1712,103 @@
             <w:pPr>
               <w:jc w:val="left"/>
               <w:spacing w:after="100" w:before="100" w:line="216"/>
-              <w:ind w:firstLine="0" w:left="100" w:right="100"/>
-            </w:pPr>
-            <w:r xmlns:w="http://schemas.openxmlformats.org/wordprocessingml/2006/main" xmlns:wp="http://schemas.openxmlformats.org/drawingml/2006/wordprocessingDrawing" xmlns:r="http://schemas.openxmlformats.org/officeDocument/2006/relationships" xmlns:w14="http://schemas.microsoft.com/office/word/2010/wordml">
-              <w:rPr>
-                <w:rFonts w:ascii="Arial" w:hAnsi="DejaVu Sans" w:eastAsia="DejaVu Sans" w:cs="DejaVu Sans"/>
-                <w:b/>
-                <w:sz w:val="22"/>
-                <w:szCs w:val="22"/>
-                <w:color w:val="000000"/>
-              </w:rPr>
-              <w:t xml:space="preserve">Social participation 2010</w:t>
-            </w:r>
-          </w:p>
-        </w:tc>
-        <w:tc>
-          <w:tcPr>
-            <w:tcBorders/>
-            <w:shd w:val="clear" w:color="auto" w:fill="FFFFFF"/>
-            <w:tcMar>
-              <w:top w:w="0" w:type="dxa"/>
-              <w:bottom w:w="0" w:type="dxa"/>
-              <w:left w:w="0" w:type="dxa"/>
-              <w:right w:w="0" w:type="dxa"/>
-            </w:tcMar>
-            <w:vAlign w:val="center"/>
-          </w:tcPr>
-          <w:p>
-            <w:pPr>
-              <w:jc w:val="left"/>
-              <w:spacing w:after="100" w:before="100" w:line="216"/>
-              <w:ind w:firstLine="0" w:left="100" w:right="100"/>
-            </w:pPr>
-            <w:r xmlns:w="http://schemas.openxmlformats.org/wordprocessingml/2006/main" xmlns:wp="http://schemas.openxmlformats.org/drawingml/2006/wordprocessingDrawing" xmlns:r="http://schemas.openxmlformats.org/officeDocument/2006/relationships" xmlns:w14="http://schemas.microsoft.com/office/word/2010/wordml">
-              <w:rPr>
-                <w:rFonts w:ascii="Arial" w:hAnsi="DejaVu Sans" w:eastAsia="DejaVu Sans" w:cs="DejaVu Sans"/>
-                <w:sz w:val="22"/>
-                <w:szCs w:val="22"/>
-                <w:color w:val="000000"/>
-              </w:rPr>
-              <w:t xml:space="preserve"/>
-            </w:r>
-          </w:p>
-        </w:tc>
-        <w:tc>
-          <w:tcPr>
-            <w:tcBorders/>
-            <w:shd w:val="clear" w:color="auto" w:fill="FFFFFF"/>
-            <w:tcMar>
-              <w:top w:w="0" w:type="dxa"/>
-              <w:bottom w:w="0" w:type="dxa"/>
-              <w:left w:w="0" w:type="dxa"/>
-              <w:right w:w="0" w:type="dxa"/>
-            </w:tcMar>
-            <w:vAlign w:val="center"/>
-          </w:tcPr>
-          <w:p>
-            <w:pPr>
-              <w:jc w:val="left"/>
-              <w:spacing w:after="100" w:before="100" w:line="216"/>
-              <w:ind w:firstLine="0" w:left="100" w:right="100"/>
-            </w:pPr>
-            <w:r xmlns:w="http://schemas.openxmlformats.org/wordprocessingml/2006/main" xmlns:wp="http://schemas.openxmlformats.org/drawingml/2006/wordprocessingDrawing" xmlns:r="http://schemas.openxmlformats.org/officeDocument/2006/relationships" xmlns:w14="http://schemas.microsoft.com/office/word/2010/wordml">
-              <w:rPr>
-                <w:rFonts w:ascii="Arial" w:hAnsi="DejaVu Sans" w:eastAsia="DejaVu Sans" w:cs="DejaVu Sans"/>
-                <w:sz w:val="22"/>
-                <w:szCs w:val="22"/>
-                <w:color w:val="000000"/>
-              </w:rPr>
-              <w:t xml:space="preserve"/>
-            </w:r>
-          </w:p>
-        </w:tc>
-        <w:tc>
-          <w:tcPr>
-            <w:tcBorders/>
-            <w:shd w:val="clear" w:color="auto" w:fill="FFFFFF"/>
-            <w:tcMar>
-              <w:top w:w="0" w:type="dxa"/>
-              <w:bottom w:w="0" w:type="dxa"/>
-              <w:left w:w="0" w:type="dxa"/>
-              <w:right w:w="0" w:type="dxa"/>
-            </w:tcMar>
-            <w:vAlign w:val="center"/>
-          </w:tcPr>
-          <w:p>
-            <w:pPr>
-              <w:jc w:val="left"/>
-              <w:spacing w:after="100" w:before="100" w:line="216"/>
-              <w:ind w:firstLine="0" w:left="100" w:right="100"/>
-            </w:pPr>
-            <w:r xmlns:w="http://schemas.openxmlformats.org/wordprocessingml/2006/main" xmlns:wp="http://schemas.openxmlformats.org/drawingml/2006/wordprocessingDrawing" xmlns:r="http://schemas.openxmlformats.org/officeDocument/2006/relationships" xmlns:w14="http://schemas.microsoft.com/office/word/2010/wordml">
-              <w:rPr>
-                <w:rFonts w:ascii="Arial" w:hAnsi="DejaVu Sans" w:eastAsia="DejaVu Sans" w:cs="DejaVu Sans"/>
-                <w:sz w:val="22"/>
-                <w:szCs w:val="22"/>
-                <w:color w:val="000000"/>
-              </w:rPr>
-              <w:t xml:space="preserve"/>
+              <w:ind w:firstLine="0" w:left="300" w:right="100"/>
+            </w:pPr>
+            <w:r xmlns:w="http://schemas.openxmlformats.org/wordprocessingml/2006/main" xmlns:wp="http://schemas.openxmlformats.org/drawingml/2006/wordprocessingDrawing" xmlns:r="http://schemas.openxmlformats.org/officeDocument/2006/relationships" xmlns:w14="http://schemas.microsoft.com/office/word/2010/wordml">
+              <w:rPr>
+                <w:rFonts w:ascii="Arial" w:hAnsi="DejaVu Sans" w:eastAsia="DejaVu Sans" w:cs="DejaVu Sans"/>
+                <w:sz w:val="22"/>
+                <w:szCs w:val="22"/>
+                <w:color w:val="000000"/>
+              </w:rPr>
+              <w:t xml:space="preserve"> (Missing)</w:t>
+            </w:r>
+          </w:p>
+        </w:tc>
+        <w:tc>
+          <w:tcPr>
+            <w:tcBorders/>
+            <w:shd w:val="clear" w:color="auto" w:fill="FFFFFF"/>
+            <w:tcMar>
+              <w:top w:w="0" w:type="dxa"/>
+              <w:bottom w:w="0" w:type="dxa"/>
+              <w:left w:w="0" w:type="dxa"/>
+              <w:right w:w="0" w:type="dxa"/>
+            </w:tcMar>
+            <w:vAlign w:val="center"/>
+          </w:tcPr>
+          <w:p>
+            <w:pPr>
+              <w:jc w:val="left"/>
+              <w:spacing w:after="100" w:before="100" w:line="216"/>
+              <w:ind w:firstLine="0" w:left="100" w:right="100"/>
+            </w:pPr>
+            <w:r xmlns:w="http://schemas.openxmlformats.org/wordprocessingml/2006/main" xmlns:wp="http://schemas.openxmlformats.org/drawingml/2006/wordprocessingDrawing" xmlns:r="http://schemas.openxmlformats.org/officeDocument/2006/relationships" xmlns:w14="http://schemas.microsoft.com/office/word/2010/wordml">
+              <w:rPr>
+                <w:rFonts w:ascii="Arial" w:hAnsi="DejaVu Sans" w:eastAsia="DejaVu Sans" w:cs="DejaVu Sans"/>
+                <w:sz w:val="22"/>
+                <w:szCs w:val="22"/>
+                <w:color w:val="000000"/>
+              </w:rPr>
+              <w:t xml:space="preserve">1539</w:t>
+            </w:r>
+          </w:p>
+        </w:tc>
+        <w:tc>
+          <w:tcPr>
+            <w:tcBorders/>
+            <w:shd w:val="clear" w:color="auto" w:fill="FFFFFF"/>
+            <w:tcMar>
+              <w:top w:w="0" w:type="dxa"/>
+              <w:bottom w:w="0" w:type="dxa"/>
+              <w:left w:w="0" w:type="dxa"/>
+              <w:right w:w="0" w:type="dxa"/>
+            </w:tcMar>
+            <w:vAlign w:val="center"/>
+          </w:tcPr>
+          <w:p>
+            <w:pPr>
+              <w:jc w:val="left"/>
+              <w:spacing w:after="100" w:before="100" w:line="216"/>
+              <w:ind w:firstLine="0" w:left="100" w:right="100"/>
+            </w:pPr>
+            <w:r xmlns:w="http://schemas.openxmlformats.org/wordprocessingml/2006/main" xmlns:wp="http://schemas.openxmlformats.org/drawingml/2006/wordprocessingDrawing" xmlns:r="http://schemas.openxmlformats.org/officeDocument/2006/relationships" xmlns:w14="http://schemas.microsoft.com/office/word/2010/wordml">
+              <w:rPr>
+                <w:rFonts w:ascii="Arial" w:hAnsi="DejaVu Sans" w:eastAsia="DejaVu Sans" w:cs="DejaVu Sans"/>
+                <w:sz w:val="22"/>
+                <w:szCs w:val="22"/>
+                <w:color w:val="000000"/>
+              </w:rPr>
+              <w:t xml:space="preserve">1848</w:t>
+            </w:r>
+          </w:p>
+        </w:tc>
+        <w:tc>
+          <w:tcPr>
+            <w:tcBorders/>
+            <w:shd w:val="clear" w:color="auto" w:fill="FFFFFF"/>
+            <w:tcMar>
+              <w:top w:w="0" w:type="dxa"/>
+              <w:bottom w:w="0" w:type="dxa"/>
+              <w:left w:w="0" w:type="dxa"/>
+              <w:right w:w="0" w:type="dxa"/>
+            </w:tcMar>
+            <w:vAlign w:val="center"/>
+          </w:tcPr>
+          <w:p>
+            <w:pPr>
+              <w:jc w:val="left"/>
+              <w:spacing w:after="100" w:before="100" w:line="216"/>
+              <w:ind w:firstLine="0" w:left="100" w:right="100"/>
+            </w:pPr>
+            <w:r xmlns:w="http://schemas.openxmlformats.org/wordprocessingml/2006/main" xmlns:wp="http://schemas.openxmlformats.org/drawingml/2006/wordprocessingDrawing" xmlns:r="http://schemas.openxmlformats.org/officeDocument/2006/relationships" xmlns:w14="http://schemas.microsoft.com/office/word/2010/wordml">
+              <w:rPr>
+                <w:rFonts w:ascii="Arial" w:hAnsi="DejaVu Sans" w:eastAsia="DejaVu Sans" w:cs="DejaVu Sans"/>
+                <w:sz w:val="22"/>
+                <w:szCs w:val="22"/>
+                <w:color w:val="000000"/>
+              </w:rPr>
+              <w:t xml:space="preserve">6043</w:t>
             </w:r>
           </w:p>
         </w:tc>
@@ -1835,103 +1834,104 @@
             <w:pPr>
               <w:jc w:val="left"/>
               <w:spacing w:after="100" w:before="100" w:line="216"/>
-              <w:ind w:firstLine="0" w:left="300" w:right="100"/>
-            </w:pPr>
-            <w:r xmlns:w="http://schemas.openxmlformats.org/wordprocessingml/2006/main" xmlns:wp="http://schemas.openxmlformats.org/drawingml/2006/wordprocessingDrawing" xmlns:r="http://schemas.openxmlformats.org/officeDocument/2006/relationships" xmlns:w14="http://schemas.microsoft.com/office/word/2010/wordml">
-              <w:rPr>
-                <w:rFonts w:ascii="Arial" w:hAnsi="DejaVu Sans" w:eastAsia="DejaVu Sans" w:cs="DejaVu Sans"/>
-                <w:sz w:val="22"/>
-                <w:szCs w:val="22"/>
-                <w:color w:val="000000"/>
-              </w:rPr>
-              <w:t xml:space="preserve"> Everyday</w:t>
-            </w:r>
-          </w:p>
-        </w:tc>
-        <w:tc>
-          <w:tcPr>
-            <w:tcBorders/>
-            <w:shd w:val="clear" w:color="auto" w:fill="FFFFFF"/>
-            <w:tcMar>
-              <w:top w:w="0" w:type="dxa"/>
-              <w:bottom w:w="0" w:type="dxa"/>
-              <w:left w:w="0" w:type="dxa"/>
-              <w:right w:w="0" w:type="dxa"/>
-            </w:tcMar>
-            <w:vAlign w:val="center"/>
-          </w:tcPr>
-          <w:p>
-            <w:pPr>
-              <w:jc w:val="left"/>
-              <w:spacing w:after="100" w:before="100" w:line="216"/>
-              <w:ind w:firstLine="0" w:left="100" w:right="100"/>
-            </w:pPr>
-            <w:r xmlns:w="http://schemas.openxmlformats.org/wordprocessingml/2006/main" xmlns:wp="http://schemas.openxmlformats.org/drawingml/2006/wordprocessingDrawing" xmlns:r="http://schemas.openxmlformats.org/officeDocument/2006/relationships" xmlns:w14="http://schemas.microsoft.com/office/word/2010/wordml">
-              <w:rPr>
-                <w:rFonts w:ascii="Arial" w:hAnsi="DejaVu Sans" w:eastAsia="DejaVu Sans" w:cs="DejaVu Sans"/>
-                <w:sz w:val="22"/>
-                <w:szCs w:val="22"/>
-                <w:color w:val="000000"/>
-              </w:rPr>
-              <w:t xml:space="preserve">638 (49.7%)</w:t>
-            </w:r>
-          </w:p>
-        </w:tc>
-        <w:tc>
-          <w:tcPr>
-            <w:tcBorders/>
-            <w:shd w:val="clear" w:color="auto" w:fill="FFFFFF"/>
-            <w:tcMar>
-              <w:top w:w="0" w:type="dxa"/>
-              <w:bottom w:w="0" w:type="dxa"/>
-              <w:left w:w="0" w:type="dxa"/>
-              <w:right w:w="0" w:type="dxa"/>
-            </w:tcMar>
-            <w:vAlign w:val="center"/>
-          </w:tcPr>
-          <w:p>
-            <w:pPr>
-              <w:jc w:val="left"/>
-              <w:spacing w:after="100" w:before="100" w:line="216"/>
-              <w:ind w:firstLine="0" w:left="100" w:right="100"/>
-            </w:pPr>
-            <w:r xmlns:w="http://schemas.openxmlformats.org/wordprocessingml/2006/main" xmlns:wp="http://schemas.openxmlformats.org/drawingml/2006/wordprocessingDrawing" xmlns:r="http://schemas.openxmlformats.org/officeDocument/2006/relationships" xmlns:w14="http://schemas.microsoft.com/office/word/2010/wordml">
-              <w:rPr>
-                <w:rFonts w:ascii="Arial" w:hAnsi="DejaVu Sans" w:eastAsia="DejaVu Sans" w:cs="DejaVu Sans"/>
-                <w:sz w:val="22"/>
-                <w:szCs w:val="22"/>
-                <w:color w:val="000000"/>
-              </w:rPr>
-              <w:t xml:space="preserve">88 (6.9%)</w:t>
-            </w:r>
-          </w:p>
-        </w:tc>
-        <w:tc>
-          <w:tcPr>
-            <w:tcBorders/>
-            <w:shd w:val="clear" w:color="auto" w:fill="FFFFFF"/>
-            <w:tcMar>
-              <w:top w:w="0" w:type="dxa"/>
-              <w:bottom w:w="0" w:type="dxa"/>
-              <w:left w:w="0" w:type="dxa"/>
-              <w:right w:w="0" w:type="dxa"/>
-            </w:tcMar>
-            <w:vAlign w:val="center"/>
-          </w:tcPr>
-          <w:p>
-            <w:pPr>
-              <w:jc w:val="left"/>
-              <w:spacing w:after="100" w:before="100" w:line="216"/>
-              <w:ind w:firstLine="0" w:left="100" w:right="100"/>
-            </w:pPr>
-            <w:r xmlns:w="http://schemas.openxmlformats.org/wordprocessingml/2006/main" xmlns:wp="http://schemas.openxmlformats.org/drawingml/2006/wordprocessingDrawing" xmlns:r="http://schemas.openxmlformats.org/officeDocument/2006/relationships" xmlns:w14="http://schemas.microsoft.com/office/word/2010/wordml">
-              <w:rPr>
-                <w:rFonts w:ascii="Arial" w:hAnsi="DejaVu Sans" w:eastAsia="DejaVu Sans" w:cs="DejaVu Sans"/>
-                <w:sz w:val="22"/>
-                <w:szCs w:val="22"/>
-                <w:color w:val="000000"/>
-              </w:rPr>
-              <w:t xml:space="preserve">558 (43.5%)</w:t>
+              <w:ind w:firstLine="0" w:left="100" w:right="100"/>
+            </w:pPr>
+            <w:r xmlns:w="http://schemas.openxmlformats.org/wordprocessingml/2006/main" xmlns:wp="http://schemas.openxmlformats.org/drawingml/2006/wordprocessingDrawing" xmlns:r="http://schemas.openxmlformats.org/officeDocument/2006/relationships" xmlns:w14="http://schemas.microsoft.com/office/word/2010/wordml">
+              <w:rPr>
+                <w:rFonts w:ascii="Arial" w:hAnsi="DejaVu Sans" w:eastAsia="DejaVu Sans" w:cs="DejaVu Sans"/>
+                <w:b/>
+                <w:sz w:val="22"/>
+                <w:szCs w:val="22"/>
+                <w:color w:val="000000"/>
+              </w:rPr>
+              <w:t xml:space="preserve">Social participation 2010</w:t>
+            </w:r>
+          </w:p>
+        </w:tc>
+        <w:tc>
+          <w:tcPr>
+            <w:tcBorders/>
+            <w:shd w:val="clear" w:color="auto" w:fill="FFFFFF"/>
+            <w:tcMar>
+              <w:top w:w="0" w:type="dxa"/>
+              <w:bottom w:w="0" w:type="dxa"/>
+              <w:left w:w="0" w:type="dxa"/>
+              <w:right w:w="0" w:type="dxa"/>
+            </w:tcMar>
+            <w:vAlign w:val="center"/>
+          </w:tcPr>
+          <w:p>
+            <w:pPr>
+              <w:jc w:val="left"/>
+              <w:spacing w:after="100" w:before="100" w:line="216"/>
+              <w:ind w:firstLine="0" w:left="100" w:right="100"/>
+            </w:pPr>
+            <w:r xmlns:w="http://schemas.openxmlformats.org/wordprocessingml/2006/main" xmlns:wp="http://schemas.openxmlformats.org/drawingml/2006/wordprocessingDrawing" xmlns:r="http://schemas.openxmlformats.org/officeDocument/2006/relationships" xmlns:w14="http://schemas.microsoft.com/office/word/2010/wordml">
+              <w:rPr>
+                <w:rFonts w:ascii="Arial" w:hAnsi="DejaVu Sans" w:eastAsia="DejaVu Sans" w:cs="DejaVu Sans"/>
+                <w:sz w:val="22"/>
+                <w:szCs w:val="22"/>
+                <w:color w:val="000000"/>
+              </w:rPr>
+              <w:t xml:space="preserve"/>
+            </w:r>
+          </w:p>
+        </w:tc>
+        <w:tc>
+          <w:tcPr>
+            <w:tcBorders/>
+            <w:shd w:val="clear" w:color="auto" w:fill="FFFFFF"/>
+            <w:tcMar>
+              <w:top w:w="0" w:type="dxa"/>
+              <w:bottom w:w="0" w:type="dxa"/>
+              <w:left w:w="0" w:type="dxa"/>
+              <w:right w:w="0" w:type="dxa"/>
+            </w:tcMar>
+            <w:vAlign w:val="center"/>
+          </w:tcPr>
+          <w:p>
+            <w:pPr>
+              <w:jc w:val="left"/>
+              <w:spacing w:after="100" w:before="100" w:line="216"/>
+              <w:ind w:firstLine="0" w:left="100" w:right="100"/>
+            </w:pPr>
+            <w:r xmlns:w="http://schemas.openxmlformats.org/wordprocessingml/2006/main" xmlns:wp="http://schemas.openxmlformats.org/drawingml/2006/wordprocessingDrawing" xmlns:r="http://schemas.openxmlformats.org/officeDocument/2006/relationships" xmlns:w14="http://schemas.microsoft.com/office/word/2010/wordml">
+              <w:rPr>
+                <w:rFonts w:ascii="Arial" w:hAnsi="DejaVu Sans" w:eastAsia="DejaVu Sans" w:cs="DejaVu Sans"/>
+                <w:sz w:val="22"/>
+                <w:szCs w:val="22"/>
+                <w:color w:val="000000"/>
+              </w:rPr>
+              <w:t xml:space="preserve"/>
+            </w:r>
+          </w:p>
+        </w:tc>
+        <w:tc>
+          <w:tcPr>
+            <w:tcBorders/>
+            <w:shd w:val="clear" w:color="auto" w:fill="FFFFFF"/>
+            <w:tcMar>
+              <w:top w:w="0" w:type="dxa"/>
+              <w:bottom w:w="0" w:type="dxa"/>
+              <w:left w:w="0" w:type="dxa"/>
+              <w:right w:w="0" w:type="dxa"/>
+            </w:tcMar>
+            <w:vAlign w:val="center"/>
+          </w:tcPr>
+          <w:p>
+            <w:pPr>
+              <w:jc w:val="left"/>
+              <w:spacing w:after="100" w:before="100" w:line="216"/>
+              <w:ind w:firstLine="0" w:left="100" w:right="100"/>
+            </w:pPr>
+            <w:r xmlns:w="http://schemas.openxmlformats.org/wordprocessingml/2006/main" xmlns:wp="http://schemas.openxmlformats.org/drawingml/2006/wordprocessingDrawing" xmlns:r="http://schemas.openxmlformats.org/officeDocument/2006/relationships" xmlns:w14="http://schemas.microsoft.com/office/word/2010/wordml">
+              <w:rPr>
+                <w:rFonts w:ascii="Arial" w:hAnsi="DejaVu Sans" w:eastAsia="DejaVu Sans" w:cs="DejaVu Sans"/>
+                <w:sz w:val="22"/>
+                <w:szCs w:val="22"/>
+                <w:color w:val="000000"/>
+              </w:rPr>
+              <w:t xml:space="preserve"/>
             </w:r>
           </w:p>
         </w:tc>
@@ -1966,94 +1966,94 @@
                 <w:szCs w:val="22"/>
                 <w:color w:val="000000"/>
               </w:rPr>
-              <w:t xml:space="preserve"> 2-3 times a week</w:t>
-            </w:r>
-          </w:p>
-        </w:tc>
-        <w:tc>
-          <w:tcPr>
-            <w:tcBorders/>
-            <w:shd w:val="clear" w:color="auto" w:fill="FFFFFF"/>
-            <w:tcMar>
-              <w:top w:w="0" w:type="dxa"/>
-              <w:bottom w:w="0" w:type="dxa"/>
-              <w:left w:w="0" w:type="dxa"/>
-              <w:right w:w="0" w:type="dxa"/>
-            </w:tcMar>
-            <w:vAlign w:val="center"/>
-          </w:tcPr>
-          <w:p>
-            <w:pPr>
-              <w:jc w:val="left"/>
-              <w:spacing w:after="100" w:before="100" w:line="216"/>
-              <w:ind w:firstLine="0" w:left="100" w:right="100"/>
-            </w:pPr>
-            <w:r xmlns:w="http://schemas.openxmlformats.org/wordprocessingml/2006/main" xmlns:wp="http://schemas.openxmlformats.org/drawingml/2006/wordprocessingDrawing" xmlns:r="http://schemas.openxmlformats.org/officeDocument/2006/relationships" xmlns:w14="http://schemas.microsoft.com/office/word/2010/wordml">
-              <w:rPr>
-                <w:rFonts w:ascii="Arial" w:hAnsi="DejaVu Sans" w:eastAsia="DejaVu Sans" w:cs="DejaVu Sans"/>
-                <w:sz w:val="22"/>
-                <w:szCs w:val="22"/>
-                <w:color w:val="000000"/>
-              </w:rPr>
-              <w:t xml:space="preserve">2233 (52.1%)</w:t>
-            </w:r>
-          </w:p>
-        </w:tc>
-        <w:tc>
-          <w:tcPr>
-            <w:tcBorders/>
-            <w:shd w:val="clear" w:color="auto" w:fill="FFFFFF"/>
-            <w:tcMar>
-              <w:top w:w="0" w:type="dxa"/>
-              <w:bottom w:w="0" w:type="dxa"/>
-              <w:left w:w="0" w:type="dxa"/>
-              <w:right w:w="0" w:type="dxa"/>
-            </w:tcMar>
-            <w:vAlign w:val="center"/>
-          </w:tcPr>
-          <w:p>
-            <w:pPr>
-              <w:jc w:val="left"/>
-              <w:spacing w:after="100" w:before="100" w:line="216"/>
-              <w:ind w:firstLine="0" w:left="100" w:right="100"/>
-            </w:pPr>
-            <w:r xmlns:w="http://schemas.openxmlformats.org/wordprocessingml/2006/main" xmlns:wp="http://schemas.openxmlformats.org/drawingml/2006/wordprocessingDrawing" xmlns:r="http://schemas.openxmlformats.org/officeDocument/2006/relationships" xmlns:w14="http://schemas.microsoft.com/office/word/2010/wordml">
-              <w:rPr>
-                <w:rFonts w:ascii="Arial" w:hAnsi="DejaVu Sans" w:eastAsia="DejaVu Sans" w:cs="DejaVu Sans"/>
-                <w:sz w:val="22"/>
-                <w:szCs w:val="22"/>
-                <w:color w:val="000000"/>
-              </w:rPr>
-              <w:t xml:space="preserve">281 (6.6%)</w:t>
-            </w:r>
-          </w:p>
-        </w:tc>
-        <w:tc>
-          <w:tcPr>
-            <w:tcBorders/>
-            <w:shd w:val="clear" w:color="auto" w:fill="FFFFFF"/>
-            <w:tcMar>
-              <w:top w:w="0" w:type="dxa"/>
-              <w:bottom w:w="0" w:type="dxa"/>
-              <w:left w:w="0" w:type="dxa"/>
-              <w:right w:w="0" w:type="dxa"/>
-            </w:tcMar>
-            <w:vAlign w:val="center"/>
-          </w:tcPr>
-          <w:p>
-            <w:pPr>
-              <w:jc w:val="left"/>
-              <w:spacing w:after="100" w:before="100" w:line="216"/>
-              <w:ind w:firstLine="0" w:left="100" w:right="100"/>
-            </w:pPr>
-            <w:r xmlns:w="http://schemas.openxmlformats.org/wordprocessingml/2006/main" xmlns:wp="http://schemas.openxmlformats.org/drawingml/2006/wordprocessingDrawing" xmlns:r="http://schemas.openxmlformats.org/officeDocument/2006/relationships" xmlns:w14="http://schemas.microsoft.com/office/word/2010/wordml">
-              <w:rPr>
-                <w:rFonts w:ascii="Arial" w:hAnsi="DejaVu Sans" w:eastAsia="DejaVu Sans" w:cs="DejaVu Sans"/>
-                <w:sz w:val="22"/>
-                <w:szCs w:val="22"/>
-                <w:color w:val="000000"/>
-              </w:rPr>
-              <w:t xml:space="preserve">1772 (41.3%)</w:t>
+              <w:t xml:space="preserve"> Everyday</w:t>
+            </w:r>
+          </w:p>
+        </w:tc>
+        <w:tc>
+          <w:tcPr>
+            <w:tcBorders/>
+            <w:shd w:val="clear" w:color="auto" w:fill="FFFFFF"/>
+            <w:tcMar>
+              <w:top w:w="0" w:type="dxa"/>
+              <w:bottom w:w="0" w:type="dxa"/>
+              <w:left w:w="0" w:type="dxa"/>
+              <w:right w:w="0" w:type="dxa"/>
+            </w:tcMar>
+            <w:vAlign w:val="center"/>
+          </w:tcPr>
+          <w:p>
+            <w:pPr>
+              <w:jc w:val="left"/>
+              <w:spacing w:after="100" w:before="100" w:line="216"/>
+              <w:ind w:firstLine="0" w:left="100" w:right="100"/>
+            </w:pPr>
+            <w:r xmlns:w="http://schemas.openxmlformats.org/wordprocessingml/2006/main" xmlns:wp="http://schemas.openxmlformats.org/drawingml/2006/wordprocessingDrawing" xmlns:r="http://schemas.openxmlformats.org/officeDocument/2006/relationships" xmlns:w14="http://schemas.microsoft.com/office/word/2010/wordml">
+              <w:rPr>
+                <w:rFonts w:ascii="Arial" w:hAnsi="DejaVu Sans" w:eastAsia="DejaVu Sans" w:cs="DejaVu Sans"/>
+                <w:sz w:val="22"/>
+                <w:szCs w:val="22"/>
+                <w:color w:val="000000"/>
+              </w:rPr>
+              <w:t xml:space="preserve">974 (50.2%)</w:t>
+            </w:r>
+          </w:p>
+        </w:tc>
+        <w:tc>
+          <w:tcPr>
+            <w:tcBorders/>
+            <w:shd w:val="clear" w:color="auto" w:fill="FFFFFF"/>
+            <w:tcMar>
+              <w:top w:w="0" w:type="dxa"/>
+              <w:bottom w:w="0" w:type="dxa"/>
+              <w:left w:w="0" w:type="dxa"/>
+              <w:right w:w="0" w:type="dxa"/>
+            </w:tcMar>
+            <w:vAlign w:val="center"/>
+          </w:tcPr>
+          <w:p>
+            <w:pPr>
+              <w:jc w:val="left"/>
+              <w:spacing w:after="100" w:before="100" w:line="216"/>
+              <w:ind w:firstLine="0" w:left="100" w:right="100"/>
+            </w:pPr>
+            <w:r xmlns:w="http://schemas.openxmlformats.org/wordprocessingml/2006/main" xmlns:wp="http://schemas.openxmlformats.org/drawingml/2006/wordprocessingDrawing" xmlns:r="http://schemas.openxmlformats.org/officeDocument/2006/relationships" xmlns:w14="http://schemas.microsoft.com/office/word/2010/wordml">
+              <w:rPr>
+                <w:rFonts w:ascii="Arial" w:hAnsi="DejaVu Sans" w:eastAsia="DejaVu Sans" w:cs="DejaVu Sans"/>
+                <w:sz w:val="22"/>
+                <w:szCs w:val="22"/>
+                <w:color w:val="000000"/>
+              </w:rPr>
+              <w:t xml:space="preserve">168 (8.7%)</w:t>
+            </w:r>
+          </w:p>
+        </w:tc>
+        <w:tc>
+          <w:tcPr>
+            <w:tcBorders/>
+            <w:shd w:val="clear" w:color="auto" w:fill="FFFFFF"/>
+            <w:tcMar>
+              <w:top w:w="0" w:type="dxa"/>
+              <w:bottom w:w="0" w:type="dxa"/>
+              <w:left w:w="0" w:type="dxa"/>
+              <w:right w:w="0" w:type="dxa"/>
+            </w:tcMar>
+            <w:vAlign w:val="center"/>
+          </w:tcPr>
+          <w:p>
+            <w:pPr>
+              <w:jc w:val="left"/>
+              <w:spacing w:after="100" w:before="100" w:line="216"/>
+              <w:ind w:firstLine="0" w:left="100" w:right="100"/>
+            </w:pPr>
+            <w:r xmlns:w="http://schemas.openxmlformats.org/wordprocessingml/2006/main" xmlns:wp="http://schemas.openxmlformats.org/drawingml/2006/wordprocessingDrawing" xmlns:r="http://schemas.openxmlformats.org/officeDocument/2006/relationships" xmlns:w14="http://schemas.microsoft.com/office/word/2010/wordml">
+              <w:rPr>
+                <w:rFonts w:ascii="Arial" w:hAnsi="DejaVu Sans" w:eastAsia="DejaVu Sans" w:cs="DejaVu Sans"/>
+                <w:sz w:val="22"/>
+                <w:szCs w:val="22"/>
+                <w:color w:val="000000"/>
+              </w:rPr>
+              <w:t xml:space="preserve">800 (41.2%)</w:t>
             </w:r>
           </w:p>
         </w:tc>
@@ -2088,94 +2088,94 @@
                 <w:szCs w:val="22"/>
                 <w:color w:val="000000"/>
               </w:rPr>
-              <w:t xml:space="preserve"> Once a week</w:t>
-            </w:r>
-          </w:p>
-        </w:tc>
-        <w:tc>
-          <w:tcPr>
-            <w:tcBorders/>
-            <w:shd w:val="clear" w:color="auto" w:fill="FFFFFF"/>
-            <w:tcMar>
-              <w:top w:w="0" w:type="dxa"/>
-              <w:bottom w:w="0" w:type="dxa"/>
-              <w:left w:w="0" w:type="dxa"/>
-              <w:right w:w="0" w:type="dxa"/>
-            </w:tcMar>
-            <w:vAlign w:val="center"/>
-          </w:tcPr>
-          <w:p>
-            <w:pPr>
-              <w:jc w:val="left"/>
-              <w:spacing w:after="100" w:before="100" w:line="216"/>
-              <w:ind w:firstLine="0" w:left="100" w:right="100"/>
-            </w:pPr>
-            <w:r xmlns:w="http://schemas.openxmlformats.org/wordprocessingml/2006/main" xmlns:wp="http://schemas.openxmlformats.org/drawingml/2006/wordprocessingDrawing" xmlns:r="http://schemas.openxmlformats.org/officeDocument/2006/relationships" xmlns:w14="http://schemas.microsoft.com/office/word/2010/wordml">
-              <w:rPr>
-                <w:rFonts w:ascii="Arial" w:hAnsi="DejaVu Sans" w:eastAsia="DejaVu Sans" w:cs="DejaVu Sans"/>
-                <w:sz w:val="22"/>
-                <w:szCs w:val="22"/>
-                <w:color w:val="000000"/>
-              </w:rPr>
-              <w:t xml:space="preserve">1887 (45.5%)</w:t>
-            </w:r>
-          </w:p>
-        </w:tc>
-        <w:tc>
-          <w:tcPr>
-            <w:tcBorders/>
-            <w:shd w:val="clear" w:color="auto" w:fill="FFFFFF"/>
-            <w:tcMar>
-              <w:top w:w="0" w:type="dxa"/>
-              <w:bottom w:w="0" w:type="dxa"/>
-              <w:left w:w="0" w:type="dxa"/>
-              <w:right w:w="0" w:type="dxa"/>
-            </w:tcMar>
-            <w:vAlign w:val="center"/>
-          </w:tcPr>
-          <w:p>
-            <w:pPr>
-              <w:jc w:val="left"/>
-              <w:spacing w:after="100" w:before="100" w:line="216"/>
-              <w:ind w:firstLine="0" w:left="100" w:right="100"/>
-            </w:pPr>
-            <w:r xmlns:w="http://schemas.openxmlformats.org/wordprocessingml/2006/main" xmlns:wp="http://schemas.openxmlformats.org/drawingml/2006/wordprocessingDrawing" xmlns:r="http://schemas.openxmlformats.org/officeDocument/2006/relationships" xmlns:w14="http://schemas.microsoft.com/office/word/2010/wordml">
-              <w:rPr>
-                <w:rFonts w:ascii="Arial" w:hAnsi="DejaVu Sans" w:eastAsia="DejaVu Sans" w:cs="DejaVu Sans"/>
-                <w:sz w:val="22"/>
-                <w:szCs w:val="22"/>
-                <w:color w:val="000000"/>
-              </w:rPr>
-              <w:t xml:space="preserve">470 (11.3%)</w:t>
-            </w:r>
-          </w:p>
-        </w:tc>
-        <w:tc>
-          <w:tcPr>
-            <w:tcBorders/>
-            <w:shd w:val="clear" w:color="auto" w:fill="FFFFFF"/>
-            <w:tcMar>
-              <w:top w:w="0" w:type="dxa"/>
-              <w:bottom w:w="0" w:type="dxa"/>
-              <w:left w:w="0" w:type="dxa"/>
-              <w:right w:w="0" w:type="dxa"/>
-            </w:tcMar>
-            <w:vAlign w:val="center"/>
-          </w:tcPr>
-          <w:p>
-            <w:pPr>
-              <w:jc w:val="left"/>
-              <w:spacing w:after="100" w:before="100" w:line="216"/>
-              <w:ind w:firstLine="0" w:left="100" w:right="100"/>
-            </w:pPr>
-            <w:r xmlns:w="http://schemas.openxmlformats.org/wordprocessingml/2006/main" xmlns:wp="http://schemas.openxmlformats.org/drawingml/2006/wordprocessingDrawing" xmlns:r="http://schemas.openxmlformats.org/officeDocument/2006/relationships" xmlns:w14="http://schemas.microsoft.com/office/word/2010/wordml">
-              <w:rPr>
-                <w:rFonts w:ascii="Arial" w:hAnsi="DejaVu Sans" w:eastAsia="DejaVu Sans" w:cs="DejaVu Sans"/>
-                <w:sz w:val="22"/>
-                <w:szCs w:val="22"/>
-                <w:color w:val="000000"/>
-              </w:rPr>
-              <w:t xml:space="preserve">1789 (43.2%)</w:t>
+              <w:t xml:space="preserve"> 2-3 times a week</w:t>
+            </w:r>
+          </w:p>
+        </w:tc>
+        <w:tc>
+          <w:tcPr>
+            <w:tcBorders/>
+            <w:shd w:val="clear" w:color="auto" w:fill="FFFFFF"/>
+            <w:tcMar>
+              <w:top w:w="0" w:type="dxa"/>
+              <w:bottom w:w="0" w:type="dxa"/>
+              <w:left w:w="0" w:type="dxa"/>
+              <w:right w:w="0" w:type="dxa"/>
+            </w:tcMar>
+            <w:vAlign w:val="center"/>
+          </w:tcPr>
+          <w:p>
+            <w:pPr>
+              <w:jc w:val="left"/>
+              <w:spacing w:after="100" w:before="100" w:line="216"/>
+              <w:ind w:firstLine="0" w:left="100" w:right="100"/>
+            </w:pPr>
+            <w:r xmlns:w="http://schemas.openxmlformats.org/wordprocessingml/2006/main" xmlns:wp="http://schemas.openxmlformats.org/drawingml/2006/wordprocessingDrawing" xmlns:r="http://schemas.openxmlformats.org/officeDocument/2006/relationships" xmlns:w14="http://schemas.microsoft.com/office/word/2010/wordml">
+              <w:rPr>
+                <w:rFonts w:ascii="Arial" w:hAnsi="DejaVu Sans" w:eastAsia="DejaVu Sans" w:cs="DejaVu Sans"/>
+                <w:sz w:val="22"/>
+                <w:szCs w:val="22"/>
+                <w:color w:val="000000"/>
+              </w:rPr>
+              <w:t xml:space="preserve">3596 (53.2%)</w:t>
+            </w:r>
+          </w:p>
+        </w:tc>
+        <w:tc>
+          <w:tcPr>
+            <w:tcBorders/>
+            <w:shd w:val="clear" w:color="auto" w:fill="FFFFFF"/>
+            <w:tcMar>
+              <w:top w:w="0" w:type="dxa"/>
+              <w:bottom w:w="0" w:type="dxa"/>
+              <w:left w:w="0" w:type="dxa"/>
+              <w:right w:w="0" w:type="dxa"/>
+            </w:tcMar>
+            <w:vAlign w:val="center"/>
+          </w:tcPr>
+          <w:p>
+            <w:pPr>
+              <w:jc w:val="left"/>
+              <w:spacing w:after="100" w:before="100" w:line="216"/>
+              <w:ind w:firstLine="0" w:left="100" w:right="100"/>
+            </w:pPr>
+            <w:r xmlns:w="http://schemas.openxmlformats.org/wordprocessingml/2006/main" xmlns:wp="http://schemas.openxmlformats.org/drawingml/2006/wordprocessingDrawing" xmlns:r="http://schemas.openxmlformats.org/officeDocument/2006/relationships" xmlns:w14="http://schemas.microsoft.com/office/word/2010/wordml">
+              <w:rPr>
+                <w:rFonts w:ascii="Arial" w:hAnsi="DejaVu Sans" w:eastAsia="DejaVu Sans" w:cs="DejaVu Sans"/>
+                <w:sz w:val="22"/>
+                <w:szCs w:val="22"/>
+                <w:color w:val="000000"/>
+              </w:rPr>
+              <w:t xml:space="preserve">513 (7.6%)</w:t>
+            </w:r>
+          </w:p>
+        </w:tc>
+        <w:tc>
+          <w:tcPr>
+            <w:tcBorders/>
+            <w:shd w:val="clear" w:color="auto" w:fill="FFFFFF"/>
+            <w:tcMar>
+              <w:top w:w="0" w:type="dxa"/>
+              <w:bottom w:w="0" w:type="dxa"/>
+              <w:left w:w="0" w:type="dxa"/>
+              <w:right w:w="0" w:type="dxa"/>
+            </w:tcMar>
+            <w:vAlign w:val="center"/>
+          </w:tcPr>
+          <w:p>
+            <w:pPr>
+              <w:jc w:val="left"/>
+              <w:spacing w:after="100" w:before="100" w:line="216"/>
+              <w:ind w:firstLine="0" w:left="100" w:right="100"/>
+            </w:pPr>
+            <w:r xmlns:w="http://schemas.openxmlformats.org/wordprocessingml/2006/main" xmlns:wp="http://schemas.openxmlformats.org/drawingml/2006/wordprocessingDrawing" xmlns:r="http://schemas.openxmlformats.org/officeDocument/2006/relationships" xmlns:w14="http://schemas.microsoft.com/office/word/2010/wordml">
+              <w:rPr>
+                <w:rFonts w:ascii="Arial" w:hAnsi="DejaVu Sans" w:eastAsia="DejaVu Sans" w:cs="DejaVu Sans"/>
+                <w:sz w:val="22"/>
+                <w:szCs w:val="22"/>
+                <w:color w:val="000000"/>
+              </w:rPr>
+              <w:t xml:space="preserve">2655 (39.3%)</w:t>
             </w:r>
           </w:p>
         </w:tc>
@@ -2210,94 +2210,94 @@
                 <w:szCs w:val="22"/>
                 <w:color w:val="000000"/>
               </w:rPr>
-              <w:t xml:space="preserve"> 1-2 times a month</w:t>
-            </w:r>
-          </w:p>
-        </w:tc>
-        <w:tc>
-          <w:tcPr>
-            <w:tcBorders/>
-            <w:shd w:val="clear" w:color="auto" w:fill="FFFFFF"/>
-            <w:tcMar>
-              <w:top w:w="0" w:type="dxa"/>
-              <w:bottom w:w="0" w:type="dxa"/>
-              <w:left w:w="0" w:type="dxa"/>
-              <w:right w:w="0" w:type="dxa"/>
-            </w:tcMar>
-            <w:vAlign w:val="center"/>
-          </w:tcPr>
-          <w:p>
-            <w:pPr>
-              <w:jc w:val="left"/>
-              <w:spacing w:after="100" w:before="100" w:line="216"/>
-              <w:ind w:firstLine="0" w:left="100" w:right="100"/>
-            </w:pPr>
-            <w:r xmlns:w="http://schemas.openxmlformats.org/wordprocessingml/2006/main" xmlns:wp="http://schemas.openxmlformats.org/drawingml/2006/wordprocessingDrawing" xmlns:r="http://schemas.openxmlformats.org/officeDocument/2006/relationships" xmlns:w14="http://schemas.microsoft.com/office/word/2010/wordml">
-              <w:rPr>
-                <w:rFonts w:ascii="Arial" w:hAnsi="DejaVu Sans" w:eastAsia="DejaVu Sans" w:cs="DejaVu Sans"/>
-                <w:sz w:val="22"/>
-                <w:szCs w:val="22"/>
-                <w:color w:val="000000"/>
-              </w:rPr>
-              <w:t xml:space="preserve">1673 (33.8%)</w:t>
-            </w:r>
-          </w:p>
-        </w:tc>
-        <w:tc>
-          <w:tcPr>
-            <w:tcBorders/>
-            <w:shd w:val="clear" w:color="auto" w:fill="FFFFFF"/>
-            <w:tcMar>
-              <w:top w:w="0" w:type="dxa"/>
-              <w:bottom w:w="0" w:type="dxa"/>
-              <w:left w:w="0" w:type="dxa"/>
-              <w:right w:w="0" w:type="dxa"/>
-            </w:tcMar>
-            <w:vAlign w:val="center"/>
-          </w:tcPr>
-          <w:p>
-            <w:pPr>
-              <w:jc w:val="left"/>
-              <w:spacing w:after="100" w:before="100" w:line="216"/>
-              <w:ind w:firstLine="0" w:left="100" w:right="100"/>
-            </w:pPr>
-            <w:r xmlns:w="http://schemas.openxmlformats.org/wordprocessingml/2006/main" xmlns:wp="http://schemas.openxmlformats.org/drawingml/2006/wordprocessingDrawing" xmlns:r="http://schemas.openxmlformats.org/officeDocument/2006/relationships" xmlns:w14="http://schemas.microsoft.com/office/word/2010/wordml">
-              <w:rPr>
-                <w:rFonts w:ascii="Arial" w:hAnsi="DejaVu Sans" w:eastAsia="DejaVu Sans" w:cs="DejaVu Sans"/>
-                <w:sz w:val="22"/>
-                <w:szCs w:val="22"/>
-                <w:color w:val="000000"/>
-              </w:rPr>
-              <w:t xml:space="preserve">911 (18.4%)</w:t>
-            </w:r>
-          </w:p>
-        </w:tc>
-        <w:tc>
-          <w:tcPr>
-            <w:tcBorders/>
-            <w:shd w:val="clear" w:color="auto" w:fill="FFFFFF"/>
-            <w:tcMar>
-              <w:top w:w="0" w:type="dxa"/>
-              <w:bottom w:w="0" w:type="dxa"/>
-              <w:left w:w="0" w:type="dxa"/>
-              <w:right w:w="0" w:type="dxa"/>
-            </w:tcMar>
-            <w:vAlign w:val="center"/>
-          </w:tcPr>
-          <w:p>
-            <w:pPr>
-              <w:jc w:val="left"/>
-              <w:spacing w:after="100" w:before="100" w:line="216"/>
-              <w:ind w:firstLine="0" w:left="100" w:right="100"/>
-            </w:pPr>
-            <w:r xmlns:w="http://schemas.openxmlformats.org/wordprocessingml/2006/main" xmlns:wp="http://schemas.openxmlformats.org/drawingml/2006/wordprocessingDrawing" xmlns:r="http://schemas.openxmlformats.org/officeDocument/2006/relationships" xmlns:w14="http://schemas.microsoft.com/office/word/2010/wordml">
-              <w:rPr>
-                <w:rFonts w:ascii="Arial" w:hAnsi="DejaVu Sans" w:eastAsia="DejaVu Sans" w:cs="DejaVu Sans"/>
-                <w:sz w:val="22"/>
-                <w:szCs w:val="22"/>
-                <w:color w:val="000000"/>
-              </w:rPr>
-              <w:t xml:space="preserve">2366 (47.8%)</w:t>
+              <w:t xml:space="preserve"> Once a week</w:t>
+            </w:r>
+          </w:p>
+        </w:tc>
+        <w:tc>
+          <w:tcPr>
+            <w:tcBorders/>
+            <w:shd w:val="clear" w:color="auto" w:fill="FFFFFF"/>
+            <w:tcMar>
+              <w:top w:w="0" w:type="dxa"/>
+              <w:bottom w:w="0" w:type="dxa"/>
+              <w:left w:w="0" w:type="dxa"/>
+              <w:right w:w="0" w:type="dxa"/>
+            </w:tcMar>
+            <w:vAlign w:val="center"/>
+          </w:tcPr>
+          <w:p>
+            <w:pPr>
+              <w:jc w:val="left"/>
+              <w:spacing w:after="100" w:before="100" w:line="216"/>
+              <w:ind w:firstLine="0" w:left="100" w:right="100"/>
+            </w:pPr>
+            <w:r xmlns:w="http://schemas.openxmlformats.org/wordprocessingml/2006/main" xmlns:wp="http://schemas.openxmlformats.org/drawingml/2006/wordprocessingDrawing" xmlns:r="http://schemas.openxmlformats.org/officeDocument/2006/relationships" xmlns:w14="http://schemas.microsoft.com/office/word/2010/wordml">
+              <w:rPr>
+                <w:rFonts w:ascii="Arial" w:hAnsi="DejaVu Sans" w:eastAsia="DejaVu Sans" w:cs="DejaVu Sans"/>
+                <w:sz w:val="22"/>
+                <w:szCs w:val="22"/>
+                <w:color w:val="000000"/>
+              </w:rPr>
+              <w:t xml:space="preserve">3019 (46.2%)</w:t>
+            </w:r>
+          </w:p>
+        </w:tc>
+        <w:tc>
+          <w:tcPr>
+            <w:tcBorders/>
+            <w:shd w:val="clear" w:color="auto" w:fill="FFFFFF"/>
+            <w:tcMar>
+              <w:top w:w="0" w:type="dxa"/>
+              <w:bottom w:w="0" w:type="dxa"/>
+              <w:left w:w="0" w:type="dxa"/>
+              <w:right w:w="0" w:type="dxa"/>
+            </w:tcMar>
+            <w:vAlign w:val="center"/>
+          </w:tcPr>
+          <w:p>
+            <w:pPr>
+              <w:jc w:val="left"/>
+              <w:spacing w:after="100" w:before="100" w:line="216"/>
+              <w:ind w:firstLine="0" w:left="100" w:right="100"/>
+            </w:pPr>
+            <w:r xmlns:w="http://schemas.openxmlformats.org/wordprocessingml/2006/main" xmlns:wp="http://schemas.openxmlformats.org/drawingml/2006/wordprocessingDrawing" xmlns:r="http://schemas.openxmlformats.org/officeDocument/2006/relationships" xmlns:w14="http://schemas.microsoft.com/office/word/2010/wordml">
+              <w:rPr>
+                <w:rFonts w:ascii="Arial" w:hAnsi="DejaVu Sans" w:eastAsia="DejaVu Sans" w:cs="DejaVu Sans"/>
+                <w:sz w:val="22"/>
+                <w:szCs w:val="22"/>
+                <w:color w:val="000000"/>
+              </w:rPr>
+              <w:t xml:space="preserve">776 (11.9%)</w:t>
+            </w:r>
+          </w:p>
+        </w:tc>
+        <w:tc>
+          <w:tcPr>
+            <w:tcBorders/>
+            <w:shd w:val="clear" w:color="auto" w:fill="FFFFFF"/>
+            <w:tcMar>
+              <w:top w:w="0" w:type="dxa"/>
+              <w:bottom w:w="0" w:type="dxa"/>
+              <w:left w:w="0" w:type="dxa"/>
+              <w:right w:w="0" w:type="dxa"/>
+            </w:tcMar>
+            <w:vAlign w:val="center"/>
+          </w:tcPr>
+          <w:p>
+            <w:pPr>
+              <w:jc w:val="left"/>
+              <w:spacing w:after="100" w:before="100" w:line="216"/>
+              <w:ind w:firstLine="0" w:left="100" w:right="100"/>
+            </w:pPr>
+            <w:r xmlns:w="http://schemas.openxmlformats.org/wordprocessingml/2006/main" xmlns:wp="http://schemas.openxmlformats.org/drawingml/2006/wordprocessingDrawing" xmlns:r="http://schemas.openxmlformats.org/officeDocument/2006/relationships" xmlns:w14="http://schemas.microsoft.com/office/word/2010/wordml">
+              <w:rPr>
+                <w:rFonts w:ascii="Arial" w:hAnsi="DejaVu Sans" w:eastAsia="DejaVu Sans" w:cs="DejaVu Sans"/>
+                <w:sz w:val="22"/>
+                <w:szCs w:val="22"/>
+                <w:color w:val="000000"/>
+              </w:rPr>
+              <w:t xml:space="preserve">2734 (41.9%)</w:t>
             </w:r>
           </w:p>
         </w:tc>
@@ -2332,94 +2332,94 @@
                 <w:szCs w:val="22"/>
                 <w:color w:val="000000"/>
               </w:rPr>
-              <w:t xml:space="preserve"> Few times a year</w:t>
-            </w:r>
-          </w:p>
-        </w:tc>
-        <w:tc>
-          <w:tcPr>
-            <w:tcBorders/>
-            <w:shd w:val="clear" w:color="auto" w:fill="FFFFFF"/>
-            <w:tcMar>
-              <w:top w:w="0" w:type="dxa"/>
-              <w:bottom w:w="0" w:type="dxa"/>
-              <w:left w:w="0" w:type="dxa"/>
-              <w:right w:w="0" w:type="dxa"/>
-            </w:tcMar>
-            <w:vAlign w:val="center"/>
-          </w:tcPr>
-          <w:p>
-            <w:pPr>
-              <w:jc w:val="left"/>
-              <w:spacing w:after="100" w:before="100" w:line="216"/>
-              <w:ind w:firstLine="0" w:left="100" w:right="100"/>
-            </w:pPr>
-            <w:r xmlns:w="http://schemas.openxmlformats.org/wordprocessingml/2006/main" xmlns:wp="http://schemas.openxmlformats.org/drawingml/2006/wordprocessingDrawing" xmlns:r="http://schemas.openxmlformats.org/officeDocument/2006/relationships" xmlns:w14="http://schemas.microsoft.com/office/word/2010/wordml">
-              <w:rPr>
-                <w:rFonts w:ascii="Arial" w:hAnsi="DejaVu Sans" w:eastAsia="DejaVu Sans" w:cs="DejaVu Sans"/>
-                <w:sz w:val="22"/>
-                <w:szCs w:val="22"/>
-                <w:color w:val="000000"/>
-              </w:rPr>
-              <w:t xml:space="preserve">790 (13.6%)</w:t>
-            </w:r>
-          </w:p>
-        </w:tc>
-        <w:tc>
-          <w:tcPr>
-            <w:tcBorders/>
-            <w:shd w:val="clear" w:color="auto" w:fill="FFFFFF"/>
-            <w:tcMar>
-              <w:top w:w="0" w:type="dxa"/>
-              <w:bottom w:w="0" w:type="dxa"/>
-              <w:left w:w="0" w:type="dxa"/>
-              <w:right w:w="0" w:type="dxa"/>
-            </w:tcMar>
-            <w:vAlign w:val="center"/>
-          </w:tcPr>
-          <w:p>
-            <w:pPr>
-              <w:jc w:val="left"/>
-              <w:spacing w:after="100" w:before="100" w:line="216"/>
-              <w:ind w:firstLine="0" w:left="100" w:right="100"/>
-            </w:pPr>
-            <w:r xmlns:w="http://schemas.openxmlformats.org/wordprocessingml/2006/main" xmlns:wp="http://schemas.openxmlformats.org/drawingml/2006/wordprocessingDrawing" xmlns:r="http://schemas.openxmlformats.org/officeDocument/2006/relationships" xmlns:w14="http://schemas.microsoft.com/office/word/2010/wordml">
-              <w:rPr>
-                <w:rFonts w:ascii="Arial" w:hAnsi="DejaVu Sans" w:eastAsia="DejaVu Sans" w:cs="DejaVu Sans"/>
-                <w:sz w:val="22"/>
-                <w:szCs w:val="22"/>
-                <w:color w:val="000000"/>
-              </w:rPr>
-              <w:t xml:space="preserve">1946 (33.5%)</w:t>
-            </w:r>
-          </w:p>
-        </w:tc>
-        <w:tc>
-          <w:tcPr>
-            <w:tcBorders/>
-            <w:shd w:val="clear" w:color="auto" w:fill="FFFFFF"/>
-            <w:tcMar>
-              <w:top w:w="0" w:type="dxa"/>
-              <w:bottom w:w="0" w:type="dxa"/>
-              <w:left w:w="0" w:type="dxa"/>
-              <w:right w:w="0" w:type="dxa"/>
-            </w:tcMar>
-            <w:vAlign w:val="center"/>
-          </w:tcPr>
-          <w:p>
-            <w:pPr>
-              <w:jc w:val="left"/>
-              <w:spacing w:after="100" w:before="100" w:line="216"/>
-              <w:ind w:firstLine="0" w:left="100" w:right="100"/>
-            </w:pPr>
-            <w:r xmlns:w="http://schemas.openxmlformats.org/wordprocessingml/2006/main" xmlns:wp="http://schemas.openxmlformats.org/drawingml/2006/wordprocessingDrawing" xmlns:r="http://schemas.openxmlformats.org/officeDocument/2006/relationships" xmlns:w14="http://schemas.microsoft.com/office/word/2010/wordml">
-              <w:rPr>
-                <w:rFonts w:ascii="Arial" w:hAnsi="DejaVu Sans" w:eastAsia="DejaVu Sans" w:cs="DejaVu Sans"/>
-                <w:sz w:val="22"/>
-                <w:szCs w:val="22"/>
-                <w:color w:val="000000"/>
-              </w:rPr>
-              <w:t xml:space="preserve">3074 (52.9%)</w:t>
+              <w:t xml:space="preserve"> 1-2 times a month</w:t>
+            </w:r>
+          </w:p>
+        </w:tc>
+        <w:tc>
+          <w:tcPr>
+            <w:tcBorders/>
+            <w:shd w:val="clear" w:color="auto" w:fill="FFFFFF"/>
+            <w:tcMar>
+              <w:top w:w="0" w:type="dxa"/>
+              <w:bottom w:w="0" w:type="dxa"/>
+              <w:left w:w="0" w:type="dxa"/>
+              <w:right w:w="0" w:type="dxa"/>
+            </w:tcMar>
+            <w:vAlign w:val="center"/>
+          </w:tcPr>
+          <w:p>
+            <w:pPr>
+              <w:jc w:val="left"/>
+              <w:spacing w:after="100" w:before="100" w:line="216"/>
+              <w:ind w:firstLine="0" w:left="100" w:right="100"/>
+            </w:pPr>
+            <w:r xmlns:w="http://schemas.openxmlformats.org/wordprocessingml/2006/main" xmlns:wp="http://schemas.openxmlformats.org/drawingml/2006/wordprocessingDrawing" xmlns:r="http://schemas.openxmlformats.org/officeDocument/2006/relationships" xmlns:w14="http://schemas.microsoft.com/office/word/2010/wordml">
+              <w:rPr>
+                <w:rFonts w:ascii="Arial" w:hAnsi="DejaVu Sans" w:eastAsia="DejaVu Sans" w:cs="DejaVu Sans"/>
+                <w:sz w:val="22"/>
+                <w:szCs w:val="22"/>
+                <w:color w:val="000000"/>
+              </w:rPr>
+              <w:t xml:space="preserve">2715 (33.7%)</w:t>
+            </w:r>
+          </w:p>
+        </w:tc>
+        <w:tc>
+          <w:tcPr>
+            <w:tcBorders/>
+            <w:shd w:val="clear" w:color="auto" w:fill="FFFFFF"/>
+            <w:tcMar>
+              <w:top w:w="0" w:type="dxa"/>
+              <w:bottom w:w="0" w:type="dxa"/>
+              <w:left w:w="0" w:type="dxa"/>
+              <w:right w:w="0" w:type="dxa"/>
+            </w:tcMar>
+            <w:vAlign w:val="center"/>
+          </w:tcPr>
+          <w:p>
+            <w:pPr>
+              <w:jc w:val="left"/>
+              <w:spacing w:after="100" w:before="100" w:line="216"/>
+              <w:ind w:firstLine="0" w:left="100" w:right="100"/>
+            </w:pPr>
+            <w:r xmlns:w="http://schemas.openxmlformats.org/wordprocessingml/2006/main" xmlns:wp="http://schemas.openxmlformats.org/drawingml/2006/wordprocessingDrawing" xmlns:r="http://schemas.openxmlformats.org/officeDocument/2006/relationships" xmlns:w14="http://schemas.microsoft.com/office/word/2010/wordml">
+              <w:rPr>
+                <w:rFonts w:ascii="Arial" w:hAnsi="DejaVu Sans" w:eastAsia="DejaVu Sans" w:cs="DejaVu Sans"/>
+                <w:sz w:val="22"/>
+                <w:szCs w:val="22"/>
+                <w:color w:val="000000"/>
+              </w:rPr>
+              <w:t xml:space="preserve">1611 (20.0%)</w:t>
+            </w:r>
+          </w:p>
+        </w:tc>
+        <w:tc>
+          <w:tcPr>
+            <w:tcBorders/>
+            <w:shd w:val="clear" w:color="auto" w:fill="FFFFFF"/>
+            <w:tcMar>
+              <w:top w:w="0" w:type="dxa"/>
+              <w:bottom w:w="0" w:type="dxa"/>
+              <w:left w:w="0" w:type="dxa"/>
+              <w:right w:w="0" w:type="dxa"/>
+            </w:tcMar>
+            <w:vAlign w:val="center"/>
+          </w:tcPr>
+          <w:p>
+            <w:pPr>
+              <w:jc w:val="left"/>
+              <w:spacing w:after="100" w:before="100" w:line="216"/>
+              <w:ind w:firstLine="0" w:left="100" w:right="100"/>
+            </w:pPr>
+            <w:r xmlns:w="http://schemas.openxmlformats.org/wordprocessingml/2006/main" xmlns:wp="http://schemas.openxmlformats.org/drawingml/2006/wordprocessingDrawing" xmlns:r="http://schemas.openxmlformats.org/officeDocument/2006/relationships" xmlns:w14="http://schemas.microsoft.com/office/word/2010/wordml">
+              <w:rPr>
+                <w:rFonts w:ascii="Arial" w:hAnsi="DejaVu Sans" w:eastAsia="DejaVu Sans" w:cs="DejaVu Sans"/>
+                <w:sz w:val="22"/>
+                <w:szCs w:val="22"/>
+                <w:color w:val="000000"/>
+              </w:rPr>
+              <w:t xml:space="preserve">3730 (46.3%)</w:t>
             </w:r>
           </w:p>
         </w:tc>
@@ -2454,94 +2454,94 @@
                 <w:szCs w:val="22"/>
                 <w:color w:val="000000"/>
               </w:rPr>
-              <w:t xml:space="preserve"> Never</w:t>
-            </w:r>
-          </w:p>
-        </w:tc>
-        <w:tc>
-          <w:tcPr>
-            <w:tcBorders/>
-            <w:shd w:val="clear" w:color="auto" w:fill="FFFFFF"/>
-            <w:tcMar>
-              <w:top w:w="0" w:type="dxa"/>
-              <w:bottom w:w="0" w:type="dxa"/>
-              <w:left w:w="0" w:type="dxa"/>
-              <w:right w:w="0" w:type="dxa"/>
-            </w:tcMar>
-            <w:vAlign w:val="center"/>
-          </w:tcPr>
-          <w:p>
-            <w:pPr>
-              <w:jc w:val="left"/>
-              <w:spacing w:after="100" w:before="100" w:line="216"/>
-              <w:ind w:firstLine="0" w:left="100" w:right="100"/>
-            </w:pPr>
-            <w:r xmlns:w="http://schemas.openxmlformats.org/wordprocessingml/2006/main" xmlns:wp="http://schemas.openxmlformats.org/drawingml/2006/wordprocessingDrawing" xmlns:r="http://schemas.openxmlformats.org/officeDocument/2006/relationships" xmlns:w14="http://schemas.microsoft.com/office/word/2010/wordml">
-              <w:rPr>
-                <w:rFonts w:ascii="Arial" w:hAnsi="DejaVu Sans" w:eastAsia="DejaVu Sans" w:cs="DejaVu Sans"/>
-                <w:sz w:val="22"/>
-                <w:szCs w:val="22"/>
-                <w:color w:val="000000"/>
-              </w:rPr>
-              <w:t xml:space="preserve">481 (6.4%)</w:t>
-            </w:r>
-          </w:p>
-        </w:tc>
-        <w:tc>
-          <w:tcPr>
-            <w:tcBorders/>
-            <w:shd w:val="clear" w:color="auto" w:fill="FFFFFF"/>
-            <w:tcMar>
-              <w:top w:w="0" w:type="dxa"/>
-              <w:bottom w:w="0" w:type="dxa"/>
-              <w:left w:w="0" w:type="dxa"/>
-              <w:right w:w="0" w:type="dxa"/>
-            </w:tcMar>
-            <w:vAlign w:val="center"/>
-          </w:tcPr>
-          <w:p>
-            <w:pPr>
-              <w:jc w:val="left"/>
-              <w:spacing w:after="100" w:before="100" w:line="216"/>
-              <w:ind w:firstLine="0" w:left="100" w:right="100"/>
-            </w:pPr>
-            <w:r xmlns:w="http://schemas.openxmlformats.org/wordprocessingml/2006/main" xmlns:wp="http://schemas.openxmlformats.org/drawingml/2006/wordprocessingDrawing" xmlns:r="http://schemas.openxmlformats.org/officeDocument/2006/relationships" xmlns:w14="http://schemas.microsoft.com/office/word/2010/wordml">
-              <w:rPr>
-                <w:rFonts w:ascii="Arial" w:hAnsi="DejaVu Sans" w:eastAsia="DejaVu Sans" w:cs="DejaVu Sans"/>
-                <w:sz w:val="22"/>
-                <w:szCs w:val="22"/>
-                <w:color w:val="000000"/>
-              </w:rPr>
-              <w:t xml:space="preserve">2348 (31.0%)</w:t>
-            </w:r>
-          </w:p>
-        </w:tc>
-        <w:tc>
-          <w:tcPr>
-            <w:tcBorders/>
-            <w:shd w:val="clear" w:color="auto" w:fill="FFFFFF"/>
-            <w:tcMar>
-              <w:top w:w="0" w:type="dxa"/>
-              <w:bottom w:w="0" w:type="dxa"/>
-              <w:left w:w="0" w:type="dxa"/>
-              <w:right w:w="0" w:type="dxa"/>
-            </w:tcMar>
-            <w:vAlign w:val="center"/>
-          </w:tcPr>
-          <w:p>
-            <w:pPr>
-              <w:jc w:val="left"/>
-              <w:spacing w:after="100" w:before="100" w:line="216"/>
-              <w:ind w:firstLine="0" w:left="100" w:right="100"/>
-            </w:pPr>
-            <w:r xmlns:w="http://schemas.openxmlformats.org/wordprocessingml/2006/main" xmlns:wp="http://schemas.openxmlformats.org/drawingml/2006/wordprocessingDrawing" xmlns:r="http://schemas.openxmlformats.org/officeDocument/2006/relationships" xmlns:w14="http://schemas.microsoft.com/office/word/2010/wordml">
-              <w:rPr>
-                <w:rFonts w:ascii="Arial" w:hAnsi="DejaVu Sans" w:eastAsia="DejaVu Sans" w:cs="DejaVu Sans"/>
-                <w:sz w:val="22"/>
-                <w:szCs w:val="22"/>
-                <w:color w:val="000000"/>
-              </w:rPr>
-              <w:t xml:space="preserve">4745 (62.6%)</w:t>
+              <w:t xml:space="preserve"> Few times a year</w:t>
+            </w:r>
+          </w:p>
+        </w:tc>
+        <w:tc>
+          <w:tcPr>
+            <w:tcBorders/>
+            <w:shd w:val="clear" w:color="auto" w:fill="FFFFFF"/>
+            <w:tcMar>
+              <w:top w:w="0" w:type="dxa"/>
+              <w:bottom w:w="0" w:type="dxa"/>
+              <w:left w:w="0" w:type="dxa"/>
+              <w:right w:w="0" w:type="dxa"/>
+            </w:tcMar>
+            <w:vAlign w:val="center"/>
+          </w:tcPr>
+          <w:p>
+            <w:pPr>
+              <w:jc w:val="left"/>
+              <w:spacing w:after="100" w:before="100" w:line="216"/>
+              <w:ind w:firstLine="0" w:left="100" w:right="100"/>
+            </w:pPr>
+            <w:r xmlns:w="http://schemas.openxmlformats.org/wordprocessingml/2006/main" xmlns:wp="http://schemas.openxmlformats.org/drawingml/2006/wordprocessingDrawing" xmlns:r="http://schemas.openxmlformats.org/officeDocument/2006/relationships" xmlns:w14="http://schemas.microsoft.com/office/word/2010/wordml">
+              <w:rPr>
+                <w:rFonts w:ascii="Arial" w:hAnsi="DejaVu Sans" w:eastAsia="DejaVu Sans" w:cs="DejaVu Sans"/>
+                <w:sz w:val="22"/>
+                <w:szCs w:val="22"/>
+                <w:color w:val="000000"/>
+              </w:rPr>
+              <w:t xml:space="preserve">1249 (13.6%)</w:t>
+            </w:r>
+          </w:p>
+        </w:tc>
+        <w:tc>
+          <w:tcPr>
+            <w:tcBorders/>
+            <w:shd w:val="clear" w:color="auto" w:fill="FFFFFF"/>
+            <w:tcMar>
+              <w:top w:w="0" w:type="dxa"/>
+              <w:bottom w:w="0" w:type="dxa"/>
+              <w:left w:w="0" w:type="dxa"/>
+              <w:right w:w="0" w:type="dxa"/>
+            </w:tcMar>
+            <w:vAlign w:val="center"/>
+          </w:tcPr>
+          <w:p>
+            <w:pPr>
+              <w:jc w:val="left"/>
+              <w:spacing w:after="100" w:before="100" w:line="216"/>
+              <w:ind w:firstLine="0" w:left="100" w:right="100"/>
+            </w:pPr>
+            <w:r xmlns:w="http://schemas.openxmlformats.org/wordprocessingml/2006/main" xmlns:wp="http://schemas.openxmlformats.org/drawingml/2006/wordprocessingDrawing" xmlns:r="http://schemas.openxmlformats.org/officeDocument/2006/relationships" xmlns:w14="http://schemas.microsoft.com/office/word/2010/wordml">
+              <w:rPr>
+                <w:rFonts w:ascii="Arial" w:hAnsi="DejaVu Sans" w:eastAsia="DejaVu Sans" w:cs="DejaVu Sans"/>
+                <w:sz w:val="22"/>
+                <w:szCs w:val="22"/>
+                <w:color w:val="000000"/>
+              </w:rPr>
+              <w:t xml:space="preserve">3286 (35.9%)</w:t>
+            </w:r>
+          </w:p>
+        </w:tc>
+        <w:tc>
+          <w:tcPr>
+            <w:tcBorders/>
+            <w:shd w:val="clear" w:color="auto" w:fill="FFFFFF"/>
+            <w:tcMar>
+              <w:top w:w="0" w:type="dxa"/>
+              <w:bottom w:w="0" w:type="dxa"/>
+              <w:left w:w="0" w:type="dxa"/>
+              <w:right w:w="0" w:type="dxa"/>
+            </w:tcMar>
+            <w:vAlign w:val="center"/>
+          </w:tcPr>
+          <w:p>
+            <w:pPr>
+              <w:jc w:val="left"/>
+              <w:spacing w:after="100" w:before="100" w:line="216"/>
+              <w:ind w:firstLine="0" w:left="100" w:right="100"/>
+            </w:pPr>
+            <w:r xmlns:w="http://schemas.openxmlformats.org/wordprocessingml/2006/main" xmlns:wp="http://schemas.openxmlformats.org/drawingml/2006/wordprocessingDrawing" xmlns:r="http://schemas.openxmlformats.org/officeDocument/2006/relationships" xmlns:w14="http://schemas.microsoft.com/office/word/2010/wordml">
+              <w:rPr>
+                <w:rFonts w:ascii="Arial" w:hAnsi="DejaVu Sans" w:eastAsia="DejaVu Sans" w:cs="DejaVu Sans"/>
+                <w:sz w:val="22"/>
+                <w:szCs w:val="22"/>
+                <w:color w:val="000000"/>
+              </w:rPr>
+              <w:t xml:space="preserve">4626 (50.5%)</w:t>
             </w:r>
           </w:p>
         </w:tc>
@@ -2567,104 +2567,103 @@
             <w:pPr>
               <w:jc w:val="left"/>
               <w:spacing w:after="100" w:before="100" w:line="216"/>
-              <w:ind w:firstLine="0" w:left="100" w:right="100"/>
-            </w:pPr>
-            <w:r xmlns:w="http://schemas.openxmlformats.org/wordprocessingml/2006/main" xmlns:wp="http://schemas.openxmlformats.org/drawingml/2006/wordprocessingDrawing" xmlns:r="http://schemas.openxmlformats.org/officeDocument/2006/relationships" xmlns:w14="http://schemas.microsoft.com/office/word/2010/wordml">
-              <w:rPr>
-                <w:rFonts w:ascii="Arial" w:hAnsi="DejaVu Sans" w:eastAsia="DejaVu Sans" w:cs="DejaVu Sans"/>
-                <w:b/>
-                <w:sz w:val="22"/>
-                <w:szCs w:val="22"/>
-                <w:color w:val="000000"/>
-              </w:rPr>
-              <w:t xml:space="preserve">Denture status (2010)</w:t>
-            </w:r>
-          </w:p>
-        </w:tc>
-        <w:tc>
-          <w:tcPr>
-            <w:tcBorders/>
-            <w:shd w:val="clear" w:color="auto" w:fill="FFFFFF"/>
-            <w:tcMar>
-              <w:top w:w="0" w:type="dxa"/>
-              <w:bottom w:w="0" w:type="dxa"/>
-              <w:left w:w="0" w:type="dxa"/>
-              <w:right w:w="0" w:type="dxa"/>
-            </w:tcMar>
-            <w:vAlign w:val="center"/>
-          </w:tcPr>
-          <w:p>
-            <w:pPr>
-              <w:jc w:val="left"/>
-              <w:spacing w:after="100" w:before="100" w:line="216"/>
-              <w:ind w:firstLine="0" w:left="100" w:right="100"/>
-            </w:pPr>
-            <w:r xmlns:w="http://schemas.openxmlformats.org/wordprocessingml/2006/main" xmlns:wp="http://schemas.openxmlformats.org/drawingml/2006/wordprocessingDrawing" xmlns:r="http://schemas.openxmlformats.org/officeDocument/2006/relationships" xmlns:w14="http://schemas.microsoft.com/office/word/2010/wordml">
-              <w:rPr>
-                <w:rFonts w:ascii="Arial" w:hAnsi="DejaVu Sans" w:eastAsia="DejaVu Sans" w:cs="DejaVu Sans"/>
-                <w:sz w:val="22"/>
-                <w:szCs w:val="22"/>
-                <w:color w:val="000000"/>
-              </w:rPr>
-              <w:t xml:space="preserve"/>
-            </w:r>
-          </w:p>
-        </w:tc>
-        <w:tc>
-          <w:tcPr>
-            <w:tcBorders/>
-            <w:shd w:val="clear" w:color="auto" w:fill="FFFFFF"/>
-            <w:tcMar>
-              <w:top w:w="0" w:type="dxa"/>
-              <w:bottom w:w="0" w:type="dxa"/>
-              <w:left w:w="0" w:type="dxa"/>
-              <w:right w:w="0" w:type="dxa"/>
-            </w:tcMar>
-            <w:vAlign w:val="center"/>
-          </w:tcPr>
-          <w:p>
-            <w:pPr>
-              <w:jc w:val="left"/>
-              <w:spacing w:after="100" w:before="100" w:line="216"/>
-              <w:ind w:firstLine="0" w:left="100" w:right="100"/>
-            </w:pPr>
-            <w:r xmlns:w="http://schemas.openxmlformats.org/wordprocessingml/2006/main" xmlns:wp="http://schemas.openxmlformats.org/drawingml/2006/wordprocessingDrawing" xmlns:r="http://schemas.openxmlformats.org/officeDocument/2006/relationships" xmlns:w14="http://schemas.microsoft.com/office/word/2010/wordml">
-              <w:rPr>
-                <w:rFonts w:ascii="Arial" w:hAnsi="DejaVu Sans" w:eastAsia="DejaVu Sans" w:cs="DejaVu Sans"/>
-                <w:sz w:val="22"/>
-                <w:szCs w:val="22"/>
-                <w:color w:val="000000"/>
-              </w:rPr>
-              <w:t xml:space="preserve"/>
-            </w:r>
-          </w:p>
-        </w:tc>
-        <w:tc>
-          <w:tcPr>
-            <w:tcBorders/>
-            <w:shd w:val="clear" w:color="auto" w:fill="FFFFFF"/>
-            <w:tcMar>
-              <w:top w:w="0" w:type="dxa"/>
-              <w:bottom w:w="0" w:type="dxa"/>
-              <w:left w:w="0" w:type="dxa"/>
-              <w:right w:w="0" w:type="dxa"/>
-            </w:tcMar>
-            <w:vAlign w:val="center"/>
-          </w:tcPr>
-          <w:p>
-            <w:pPr>
-              <w:jc w:val="left"/>
-              <w:spacing w:after="100" w:before="100" w:line="216"/>
-              <w:ind w:firstLine="0" w:left="100" w:right="100"/>
-            </w:pPr>
-            <w:r xmlns:w="http://schemas.openxmlformats.org/wordprocessingml/2006/main" xmlns:wp="http://schemas.openxmlformats.org/drawingml/2006/wordprocessingDrawing" xmlns:r="http://schemas.openxmlformats.org/officeDocument/2006/relationships" xmlns:w14="http://schemas.microsoft.com/office/word/2010/wordml">
-              <w:rPr>
-                <w:rFonts w:ascii="Arial" w:hAnsi="DejaVu Sans" w:eastAsia="DejaVu Sans" w:cs="DejaVu Sans"/>
-                <w:sz w:val="22"/>
-                <w:szCs w:val="22"/>
-                <w:color w:val="000000"/>
-              </w:rPr>
-              <w:t xml:space="preserve"/>
+              <w:ind w:firstLine="0" w:left="300" w:right="100"/>
+            </w:pPr>
+            <w:r xmlns:w="http://schemas.openxmlformats.org/wordprocessingml/2006/main" xmlns:wp="http://schemas.openxmlformats.org/drawingml/2006/wordprocessingDrawing" xmlns:r="http://schemas.openxmlformats.org/officeDocument/2006/relationships" xmlns:w14="http://schemas.microsoft.com/office/word/2010/wordml">
+              <w:rPr>
+                <w:rFonts w:ascii="Arial" w:hAnsi="DejaVu Sans" w:eastAsia="DejaVu Sans" w:cs="DejaVu Sans"/>
+                <w:sz w:val="22"/>
+                <w:szCs w:val="22"/>
+                <w:color w:val="000000"/>
+              </w:rPr>
+              <w:t xml:space="preserve"> Never</w:t>
+            </w:r>
+          </w:p>
+        </w:tc>
+        <w:tc>
+          <w:tcPr>
+            <w:tcBorders/>
+            <w:shd w:val="clear" w:color="auto" w:fill="FFFFFF"/>
+            <w:tcMar>
+              <w:top w:w="0" w:type="dxa"/>
+              <w:bottom w:w="0" w:type="dxa"/>
+              <w:left w:w="0" w:type="dxa"/>
+              <w:right w:w="0" w:type="dxa"/>
+            </w:tcMar>
+            <w:vAlign w:val="center"/>
+          </w:tcPr>
+          <w:p>
+            <w:pPr>
+              <w:jc w:val="left"/>
+              <w:spacing w:after="100" w:before="100" w:line="216"/>
+              <w:ind w:firstLine="0" w:left="100" w:right="100"/>
+            </w:pPr>
+            <w:r xmlns:w="http://schemas.openxmlformats.org/wordprocessingml/2006/main" xmlns:wp="http://schemas.openxmlformats.org/drawingml/2006/wordprocessingDrawing" xmlns:r="http://schemas.openxmlformats.org/officeDocument/2006/relationships" xmlns:w14="http://schemas.microsoft.com/office/word/2010/wordml">
+              <w:rPr>
+                <w:rFonts w:ascii="Arial" w:hAnsi="DejaVu Sans" w:eastAsia="DejaVu Sans" w:cs="DejaVu Sans"/>
+                <w:sz w:val="22"/>
+                <w:szCs w:val="22"/>
+                <w:color w:val="000000"/>
+              </w:rPr>
+              <w:t xml:space="preserve">823 (6.3%)</w:t>
+            </w:r>
+          </w:p>
+        </w:tc>
+        <w:tc>
+          <w:tcPr>
+            <w:tcBorders/>
+            <w:shd w:val="clear" w:color="auto" w:fill="FFFFFF"/>
+            <w:tcMar>
+              <w:top w:w="0" w:type="dxa"/>
+              <w:bottom w:w="0" w:type="dxa"/>
+              <w:left w:w="0" w:type="dxa"/>
+              <w:right w:w="0" w:type="dxa"/>
+            </w:tcMar>
+            <w:vAlign w:val="center"/>
+          </w:tcPr>
+          <w:p>
+            <w:pPr>
+              <w:jc w:val="left"/>
+              <w:spacing w:after="100" w:before="100" w:line="216"/>
+              <w:ind w:firstLine="0" w:left="100" w:right="100"/>
+            </w:pPr>
+            <w:r xmlns:w="http://schemas.openxmlformats.org/wordprocessingml/2006/main" xmlns:wp="http://schemas.openxmlformats.org/drawingml/2006/wordprocessingDrawing" xmlns:r="http://schemas.openxmlformats.org/officeDocument/2006/relationships" xmlns:w14="http://schemas.microsoft.com/office/word/2010/wordml">
+              <w:rPr>
+                <w:rFonts w:ascii="Arial" w:hAnsi="DejaVu Sans" w:eastAsia="DejaVu Sans" w:cs="DejaVu Sans"/>
+                <w:sz w:val="22"/>
+                <w:szCs w:val="22"/>
+                <w:color w:val="000000"/>
+              </w:rPr>
+              <w:t xml:space="preserve">4313 (33.1%)</w:t>
+            </w:r>
+          </w:p>
+        </w:tc>
+        <w:tc>
+          <w:tcPr>
+            <w:tcBorders/>
+            <w:shd w:val="clear" w:color="auto" w:fill="FFFFFF"/>
+            <w:tcMar>
+              <w:top w:w="0" w:type="dxa"/>
+              <w:bottom w:w="0" w:type="dxa"/>
+              <w:left w:w="0" w:type="dxa"/>
+              <w:right w:w="0" w:type="dxa"/>
+            </w:tcMar>
+            <w:vAlign w:val="center"/>
+          </w:tcPr>
+          <w:p>
+            <w:pPr>
+              <w:jc w:val="left"/>
+              <w:spacing w:after="100" w:before="100" w:line="216"/>
+              <w:ind w:firstLine="0" w:left="100" w:right="100"/>
+            </w:pPr>
+            <w:r xmlns:w="http://schemas.openxmlformats.org/wordprocessingml/2006/main" xmlns:wp="http://schemas.openxmlformats.org/drawingml/2006/wordprocessingDrawing" xmlns:r="http://schemas.openxmlformats.org/officeDocument/2006/relationships" xmlns:w14="http://schemas.microsoft.com/office/word/2010/wordml">
+              <w:rPr>
+                <w:rFonts w:ascii="Arial" w:hAnsi="DejaVu Sans" w:eastAsia="DejaVu Sans" w:cs="DejaVu Sans"/>
+                <w:sz w:val="22"/>
+                <w:szCs w:val="22"/>
+                <w:color w:val="000000"/>
+              </w:rPr>
+              <w:t xml:space="preserve">7875 (60.5%)</w:t>
             </w:r>
           </w:p>
         </w:tc>
@@ -2690,103 +2689,104 @@
             <w:pPr>
               <w:jc w:val="left"/>
               <w:spacing w:after="100" w:before="100" w:line="216"/>
-              <w:ind w:firstLine="0" w:left="300" w:right="100"/>
-            </w:pPr>
-            <w:r xmlns:w="http://schemas.openxmlformats.org/wordprocessingml/2006/main" xmlns:wp="http://schemas.openxmlformats.org/drawingml/2006/wordprocessingDrawing" xmlns:r="http://schemas.openxmlformats.org/officeDocument/2006/relationships" xmlns:w14="http://schemas.microsoft.com/office/word/2010/wordml">
-              <w:rPr>
-                <w:rFonts w:ascii="Arial" w:hAnsi="DejaVu Sans" w:eastAsia="DejaVu Sans" w:cs="DejaVu Sans"/>
-                <w:sz w:val="22"/>
-                <w:szCs w:val="22"/>
-                <w:color w:val="000000"/>
-              </w:rPr>
-              <w:t xml:space="preserve"> Do not wear dentures</w:t>
-            </w:r>
-          </w:p>
-        </w:tc>
-        <w:tc>
-          <w:tcPr>
-            <w:tcBorders/>
-            <w:shd w:val="clear" w:color="auto" w:fill="FFFFFF"/>
-            <w:tcMar>
-              <w:top w:w="0" w:type="dxa"/>
-              <w:bottom w:w="0" w:type="dxa"/>
-              <w:left w:w="0" w:type="dxa"/>
-              <w:right w:w="0" w:type="dxa"/>
-            </w:tcMar>
-            <w:vAlign w:val="center"/>
-          </w:tcPr>
-          <w:p>
-            <w:pPr>
-              <w:jc w:val="left"/>
-              <w:spacing w:after="100" w:before="100" w:line="216"/>
-              <w:ind w:firstLine="0" w:left="100" w:right="100"/>
-            </w:pPr>
-            <w:r xmlns:w="http://schemas.openxmlformats.org/wordprocessingml/2006/main" xmlns:wp="http://schemas.openxmlformats.org/drawingml/2006/wordprocessingDrawing" xmlns:r="http://schemas.openxmlformats.org/officeDocument/2006/relationships" xmlns:w14="http://schemas.microsoft.com/office/word/2010/wordml">
-              <w:rPr>
-                <w:rFonts w:ascii="Arial" w:hAnsi="DejaVu Sans" w:eastAsia="DejaVu Sans" w:cs="DejaVu Sans"/>
-                <w:sz w:val="22"/>
-                <w:szCs w:val="22"/>
-                <w:color w:val="000000"/>
-              </w:rPr>
-              <w:t xml:space="preserve">3710 (28.9%)</w:t>
-            </w:r>
-          </w:p>
-        </w:tc>
-        <w:tc>
-          <w:tcPr>
-            <w:tcBorders/>
-            <w:shd w:val="clear" w:color="auto" w:fill="FFFFFF"/>
-            <w:tcMar>
-              <w:top w:w="0" w:type="dxa"/>
-              <w:bottom w:w="0" w:type="dxa"/>
-              <w:left w:w="0" w:type="dxa"/>
-              <w:right w:w="0" w:type="dxa"/>
-            </w:tcMar>
-            <w:vAlign w:val="center"/>
-          </w:tcPr>
-          <w:p>
-            <w:pPr>
-              <w:jc w:val="left"/>
-              <w:spacing w:after="100" w:before="100" w:line="216"/>
-              <w:ind w:firstLine="0" w:left="100" w:right="100"/>
-            </w:pPr>
-            <w:r xmlns:w="http://schemas.openxmlformats.org/wordprocessingml/2006/main" xmlns:wp="http://schemas.openxmlformats.org/drawingml/2006/wordprocessingDrawing" xmlns:r="http://schemas.openxmlformats.org/officeDocument/2006/relationships" xmlns:w14="http://schemas.microsoft.com/office/word/2010/wordml">
-              <w:rPr>
-                <w:rFonts w:ascii="Arial" w:hAnsi="DejaVu Sans" w:eastAsia="DejaVu Sans" w:cs="DejaVu Sans"/>
-                <w:sz w:val="22"/>
-                <w:szCs w:val="22"/>
-                <w:color w:val="000000"/>
-              </w:rPr>
-              <w:t xml:space="preserve">2856 (22.3%)</w:t>
-            </w:r>
-          </w:p>
-        </w:tc>
-        <w:tc>
-          <w:tcPr>
-            <w:tcBorders/>
-            <w:shd w:val="clear" w:color="auto" w:fill="FFFFFF"/>
-            <w:tcMar>
-              <w:top w:w="0" w:type="dxa"/>
-              <w:bottom w:w="0" w:type="dxa"/>
-              <w:left w:w="0" w:type="dxa"/>
-              <w:right w:w="0" w:type="dxa"/>
-            </w:tcMar>
-            <w:vAlign w:val="center"/>
-          </w:tcPr>
-          <w:p>
-            <w:pPr>
-              <w:jc w:val="left"/>
-              <w:spacing w:after="100" w:before="100" w:line="216"/>
-              <w:ind w:firstLine="0" w:left="100" w:right="100"/>
-            </w:pPr>
-            <w:r xmlns:w="http://schemas.openxmlformats.org/wordprocessingml/2006/main" xmlns:wp="http://schemas.openxmlformats.org/drawingml/2006/wordprocessingDrawing" xmlns:r="http://schemas.openxmlformats.org/officeDocument/2006/relationships" xmlns:w14="http://schemas.microsoft.com/office/word/2010/wordml">
-              <w:rPr>
-                <w:rFonts w:ascii="Arial" w:hAnsi="DejaVu Sans" w:eastAsia="DejaVu Sans" w:cs="DejaVu Sans"/>
-                <w:sz w:val="22"/>
-                <w:szCs w:val="22"/>
-                <w:color w:val="000000"/>
-              </w:rPr>
-              <w:t xml:space="preserve">6265 (48.8%)</w:t>
+              <w:ind w:firstLine="0" w:left="100" w:right="100"/>
+            </w:pPr>
+            <w:r xmlns:w="http://schemas.openxmlformats.org/wordprocessingml/2006/main" xmlns:wp="http://schemas.openxmlformats.org/drawingml/2006/wordprocessingDrawing" xmlns:r="http://schemas.openxmlformats.org/officeDocument/2006/relationships" xmlns:w14="http://schemas.microsoft.com/office/word/2010/wordml">
+              <w:rPr>
+                <w:rFonts w:ascii="Arial" w:hAnsi="DejaVu Sans" w:eastAsia="DejaVu Sans" w:cs="DejaVu Sans"/>
+                <w:b/>
+                <w:sz w:val="22"/>
+                <w:szCs w:val="22"/>
+                <w:color w:val="000000"/>
+              </w:rPr>
+              <w:t xml:space="preserve">Denture status (2010)</w:t>
+            </w:r>
+          </w:p>
+        </w:tc>
+        <w:tc>
+          <w:tcPr>
+            <w:tcBorders/>
+            <w:shd w:val="clear" w:color="auto" w:fill="FFFFFF"/>
+            <w:tcMar>
+              <w:top w:w="0" w:type="dxa"/>
+              <w:bottom w:w="0" w:type="dxa"/>
+              <w:left w:w="0" w:type="dxa"/>
+              <w:right w:w="0" w:type="dxa"/>
+            </w:tcMar>
+            <w:vAlign w:val="center"/>
+          </w:tcPr>
+          <w:p>
+            <w:pPr>
+              <w:jc w:val="left"/>
+              <w:spacing w:after="100" w:before="100" w:line="216"/>
+              <w:ind w:firstLine="0" w:left="100" w:right="100"/>
+            </w:pPr>
+            <w:r xmlns:w="http://schemas.openxmlformats.org/wordprocessingml/2006/main" xmlns:wp="http://schemas.openxmlformats.org/drawingml/2006/wordprocessingDrawing" xmlns:r="http://schemas.openxmlformats.org/officeDocument/2006/relationships" xmlns:w14="http://schemas.microsoft.com/office/word/2010/wordml">
+              <w:rPr>
+                <w:rFonts w:ascii="Arial" w:hAnsi="DejaVu Sans" w:eastAsia="DejaVu Sans" w:cs="DejaVu Sans"/>
+                <w:sz w:val="22"/>
+                <w:szCs w:val="22"/>
+                <w:color w:val="000000"/>
+              </w:rPr>
+              <w:t xml:space="preserve"/>
+            </w:r>
+          </w:p>
+        </w:tc>
+        <w:tc>
+          <w:tcPr>
+            <w:tcBorders/>
+            <w:shd w:val="clear" w:color="auto" w:fill="FFFFFF"/>
+            <w:tcMar>
+              <w:top w:w="0" w:type="dxa"/>
+              <w:bottom w:w="0" w:type="dxa"/>
+              <w:left w:w="0" w:type="dxa"/>
+              <w:right w:w="0" w:type="dxa"/>
+            </w:tcMar>
+            <w:vAlign w:val="center"/>
+          </w:tcPr>
+          <w:p>
+            <w:pPr>
+              <w:jc w:val="left"/>
+              <w:spacing w:after="100" w:before="100" w:line="216"/>
+              <w:ind w:firstLine="0" w:left="100" w:right="100"/>
+            </w:pPr>
+            <w:r xmlns:w="http://schemas.openxmlformats.org/wordprocessingml/2006/main" xmlns:wp="http://schemas.openxmlformats.org/drawingml/2006/wordprocessingDrawing" xmlns:r="http://schemas.openxmlformats.org/officeDocument/2006/relationships" xmlns:w14="http://schemas.microsoft.com/office/word/2010/wordml">
+              <w:rPr>
+                <w:rFonts w:ascii="Arial" w:hAnsi="DejaVu Sans" w:eastAsia="DejaVu Sans" w:cs="DejaVu Sans"/>
+                <w:sz w:val="22"/>
+                <w:szCs w:val="22"/>
+                <w:color w:val="000000"/>
+              </w:rPr>
+              <w:t xml:space="preserve"/>
+            </w:r>
+          </w:p>
+        </w:tc>
+        <w:tc>
+          <w:tcPr>
+            <w:tcBorders/>
+            <w:shd w:val="clear" w:color="auto" w:fill="FFFFFF"/>
+            <w:tcMar>
+              <w:top w:w="0" w:type="dxa"/>
+              <w:bottom w:w="0" w:type="dxa"/>
+              <w:left w:w="0" w:type="dxa"/>
+              <w:right w:w="0" w:type="dxa"/>
+            </w:tcMar>
+            <w:vAlign w:val="center"/>
+          </w:tcPr>
+          <w:p>
+            <w:pPr>
+              <w:jc w:val="left"/>
+              <w:spacing w:after="100" w:before="100" w:line="216"/>
+              <w:ind w:firstLine="0" w:left="100" w:right="100"/>
+            </w:pPr>
+            <w:r xmlns:w="http://schemas.openxmlformats.org/wordprocessingml/2006/main" xmlns:wp="http://schemas.openxmlformats.org/drawingml/2006/wordprocessingDrawing" xmlns:r="http://schemas.openxmlformats.org/officeDocument/2006/relationships" xmlns:w14="http://schemas.microsoft.com/office/word/2010/wordml">
+              <w:rPr>
+                <w:rFonts w:ascii="Arial" w:hAnsi="DejaVu Sans" w:eastAsia="DejaVu Sans" w:cs="DejaVu Sans"/>
+                <w:sz w:val="22"/>
+                <w:szCs w:val="22"/>
+                <w:color w:val="000000"/>
+              </w:rPr>
+              <w:t xml:space="preserve"/>
             </w:r>
           </w:p>
         </w:tc>
@@ -2821,94 +2821,94 @@
                 <w:szCs w:val="22"/>
                 <w:color w:val="000000"/>
               </w:rPr>
-              <w:t xml:space="preserve"> Wear dentures</w:t>
-            </w:r>
-          </w:p>
-        </w:tc>
-        <w:tc>
-          <w:tcPr>
-            <w:tcBorders/>
-            <w:shd w:val="clear" w:color="auto" w:fill="FFFFFF"/>
-            <w:tcMar>
-              <w:top w:w="0" w:type="dxa"/>
-              <w:bottom w:w="0" w:type="dxa"/>
-              <w:left w:w="0" w:type="dxa"/>
-              <w:right w:w="0" w:type="dxa"/>
-            </w:tcMar>
-            <w:vAlign w:val="center"/>
-          </w:tcPr>
-          <w:p>
-            <w:pPr>
-              <w:jc w:val="left"/>
-              <w:spacing w:after="100" w:before="100" w:line="216"/>
-              <w:ind w:firstLine="0" w:left="100" w:right="100"/>
-            </w:pPr>
-            <w:r xmlns:w="http://schemas.openxmlformats.org/wordprocessingml/2006/main" xmlns:wp="http://schemas.openxmlformats.org/drawingml/2006/wordprocessingDrawing" xmlns:r="http://schemas.openxmlformats.org/officeDocument/2006/relationships" xmlns:w14="http://schemas.microsoft.com/office/word/2010/wordml">
-              <w:rPr>
-                <w:rFonts w:ascii="Arial" w:hAnsi="DejaVu Sans" w:eastAsia="DejaVu Sans" w:cs="DejaVu Sans"/>
-                <w:sz w:val="22"/>
-                <w:szCs w:val="22"/>
-                <w:color w:val="000000"/>
-              </w:rPr>
-              <w:t xml:space="preserve">3992 (26.2%)</w:t>
-            </w:r>
-          </w:p>
-        </w:tc>
-        <w:tc>
-          <w:tcPr>
-            <w:tcBorders/>
-            <w:shd w:val="clear" w:color="auto" w:fill="FFFFFF"/>
-            <w:tcMar>
-              <w:top w:w="0" w:type="dxa"/>
-              <w:bottom w:w="0" w:type="dxa"/>
-              <w:left w:w="0" w:type="dxa"/>
-              <w:right w:w="0" w:type="dxa"/>
-            </w:tcMar>
-            <w:vAlign w:val="center"/>
-          </w:tcPr>
-          <w:p>
-            <w:pPr>
-              <w:jc w:val="left"/>
-              <w:spacing w:after="100" w:before="100" w:line="216"/>
-              <w:ind w:firstLine="0" w:left="100" w:right="100"/>
-            </w:pPr>
-            <w:r xmlns:w="http://schemas.openxmlformats.org/wordprocessingml/2006/main" xmlns:wp="http://schemas.openxmlformats.org/drawingml/2006/wordprocessingDrawing" xmlns:r="http://schemas.openxmlformats.org/officeDocument/2006/relationships" xmlns:w14="http://schemas.microsoft.com/office/word/2010/wordml">
-              <w:rPr>
-                <w:rFonts w:ascii="Arial" w:hAnsi="DejaVu Sans" w:eastAsia="DejaVu Sans" w:cs="DejaVu Sans"/>
-                <w:sz w:val="22"/>
-                <w:szCs w:val="22"/>
-                <w:color w:val="000000"/>
-              </w:rPr>
-              <w:t xml:space="preserve">3188 (20.9%)</w:t>
-            </w:r>
-          </w:p>
-        </w:tc>
-        <w:tc>
-          <w:tcPr>
-            <w:tcBorders/>
-            <w:shd w:val="clear" w:color="auto" w:fill="FFFFFF"/>
-            <w:tcMar>
-              <w:top w:w="0" w:type="dxa"/>
-              <w:bottom w:w="0" w:type="dxa"/>
-              <w:left w:w="0" w:type="dxa"/>
-              <w:right w:w="0" w:type="dxa"/>
-            </w:tcMar>
-            <w:vAlign w:val="center"/>
-          </w:tcPr>
-          <w:p>
-            <w:pPr>
-              <w:jc w:val="left"/>
-              <w:spacing w:after="100" w:before="100" w:line="216"/>
-              <w:ind w:firstLine="0" w:left="100" w:right="100"/>
-            </w:pPr>
-            <w:r xmlns:w="http://schemas.openxmlformats.org/wordprocessingml/2006/main" xmlns:wp="http://schemas.openxmlformats.org/drawingml/2006/wordprocessingDrawing" xmlns:r="http://schemas.openxmlformats.org/officeDocument/2006/relationships" xmlns:w14="http://schemas.microsoft.com/office/word/2010/wordml">
-              <w:rPr>
-                <w:rFonts w:ascii="Arial" w:hAnsi="DejaVu Sans" w:eastAsia="DejaVu Sans" w:cs="DejaVu Sans"/>
-                <w:sz w:val="22"/>
-                <w:szCs w:val="22"/>
-                <w:color w:val="000000"/>
-              </w:rPr>
-              <w:t xml:space="preserve">8039 (52.8%)</w:t>
+              <w:t xml:space="preserve"> Do not wear dentures</w:t>
+            </w:r>
+          </w:p>
+        </w:tc>
+        <w:tc>
+          <w:tcPr>
+            <w:tcBorders/>
+            <w:shd w:val="clear" w:color="auto" w:fill="FFFFFF"/>
+            <w:tcMar>
+              <w:top w:w="0" w:type="dxa"/>
+              <w:bottom w:w="0" w:type="dxa"/>
+              <w:left w:w="0" w:type="dxa"/>
+              <w:right w:w="0" w:type="dxa"/>
+            </w:tcMar>
+            <w:vAlign w:val="center"/>
+          </w:tcPr>
+          <w:p>
+            <w:pPr>
+              <w:jc w:val="left"/>
+              <w:spacing w:after="100" w:before="100" w:line="216"/>
+              <w:ind w:firstLine="0" w:left="100" w:right="100"/>
+            </w:pPr>
+            <w:r xmlns:w="http://schemas.openxmlformats.org/wordprocessingml/2006/main" xmlns:wp="http://schemas.openxmlformats.org/drawingml/2006/wordprocessingDrawing" xmlns:r="http://schemas.openxmlformats.org/officeDocument/2006/relationships" xmlns:w14="http://schemas.microsoft.com/office/word/2010/wordml">
+              <w:rPr>
+                <w:rFonts w:ascii="Arial" w:hAnsi="DejaVu Sans" w:eastAsia="DejaVu Sans" w:cs="DejaVu Sans"/>
+                <w:sz w:val="22"/>
+                <w:szCs w:val="22"/>
+                <w:color w:val="000000"/>
+              </w:rPr>
+              <w:t xml:space="preserve">5761 (27.1%)</w:t>
+            </w:r>
+          </w:p>
+        </w:tc>
+        <w:tc>
+          <w:tcPr>
+            <w:tcBorders/>
+            <w:shd w:val="clear" w:color="auto" w:fill="FFFFFF"/>
+            <w:tcMar>
+              <w:top w:w="0" w:type="dxa"/>
+              <w:bottom w:w="0" w:type="dxa"/>
+              <w:left w:w="0" w:type="dxa"/>
+              <w:right w:w="0" w:type="dxa"/>
+            </w:tcMar>
+            <w:vAlign w:val="center"/>
+          </w:tcPr>
+          <w:p>
+            <w:pPr>
+              <w:jc w:val="left"/>
+              <w:spacing w:after="100" w:before="100" w:line="216"/>
+              <w:ind w:firstLine="0" w:left="100" w:right="100"/>
+            </w:pPr>
+            <w:r xmlns:w="http://schemas.openxmlformats.org/wordprocessingml/2006/main" xmlns:wp="http://schemas.openxmlformats.org/drawingml/2006/wordprocessingDrawing" xmlns:r="http://schemas.openxmlformats.org/officeDocument/2006/relationships" xmlns:w14="http://schemas.microsoft.com/office/word/2010/wordml">
+              <w:rPr>
+                <w:rFonts w:ascii="Arial" w:hAnsi="DejaVu Sans" w:eastAsia="DejaVu Sans" w:cs="DejaVu Sans"/>
+                <w:sz w:val="22"/>
+                <w:szCs w:val="22"/>
+                <w:color w:val="000000"/>
+              </w:rPr>
+              <w:t xml:space="preserve">5258 (24.8%)</w:t>
+            </w:r>
+          </w:p>
+        </w:tc>
+        <w:tc>
+          <w:tcPr>
+            <w:tcBorders/>
+            <w:shd w:val="clear" w:color="auto" w:fill="FFFFFF"/>
+            <w:tcMar>
+              <w:top w:w="0" w:type="dxa"/>
+              <w:bottom w:w="0" w:type="dxa"/>
+              <w:left w:w="0" w:type="dxa"/>
+              <w:right w:w="0" w:type="dxa"/>
+            </w:tcMar>
+            <w:vAlign w:val="center"/>
+          </w:tcPr>
+          <w:p>
+            <w:pPr>
+              <w:jc w:val="left"/>
+              <w:spacing w:after="100" w:before="100" w:line="216"/>
+              <w:ind w:firstLine="0" w:left="100" w:right="100"/>
+            </w:pPr>
+            <w:r xmlns:w="http://schemas.openxmlformats.org/wordprocessingml/2006/main" xmlns:wp="http://schemas.openxmlformats.org/drawingml/2006/wordprocessingDrawing" xmlns:r="http://schemas.openxmlformats.org/officeDocument/2006/relationships" xmlns:w14="http://schemas.microsoft.com/office/word/2010/wordml">
+              <w:rPr>
+                <w:rFonts w:ascii="Arial" w:hAnsi="DejaVu Sans" w:eastAsia="DejaVu Sans" w:cs="DejaVu Sans"/>
+                <w:sz w:val="22"/>
+                <w:szCs w:val="22"/>
+                <w:color w:val="000000"/>
+              </w:rPr>
+              <w:t xml:space="preserve">10220 (48.1%)</w:t>
             </w:r>
           </w:p>
         </w:tc>
@@ -2934,104 +2934,103 @@
             <w:pPr>
               <w:jc w:val="left"/>
               <w:spacing w:after="100" w:before="100" w:line="216"/>
-              <w:ind w:firstLine="0" w:left="100" w:right="100"/>
-            </w:pPr>
-            <w:r xmlns:w="http://schemas.openxmlformats.org/wordprocessingml/2006/main" xmlns:wp="http://schemas.openxmlformats.org/drawingml/2006/wordprocessingDrawing" xmlns:r="http://schemas.openxmlformats.org/officeDocument/2006/relationships" xmlns:w14="http://schemas.microsoft.com/office/word/2010/wordml">
-              <w:rPr>
-                <w:rFonts w:ascii="Arial" w:hAnsi="DejaVu Sans" w:eastAsia="DejaVu Sans" w:cs="DejaVu Sans"/>
-                <w:b/>
-                <w:sz w:val="22"/>
-                <w:szCs w:val="22"/>
-                <w:color w:val="000000"/>
-              </w:rPr>
-              <w:t xml:space="preserve">Marital status (2010)</w:t>
-            </w:r>
-          </w:p>
-        </w:tc>
-        <w:tc>
-          <w:tcPr>
-            <w:tcBorders/>
-            <w:shd w:val="clear" w:color="auto" w:fill="FFFFFF"/>
-            <w:tcMar>
-              <w:top w:w="0" w:type="dxa"/>
-              <w:bottom w:w="0" w:type="dxa"/>
-              <w:left w:w="0" w:type="dxa"/>
-              <w:right w:w="0" w:type="dxa"/>
-            </w:tcMar>
-            <w:vAlign w:val="center"/>
-          </w:tcPr>
-          <w:p>
-            <w:pPr>
-              <w:jc w:val="left"/>
-              <w:spacing w:after="100" w:before="100" w:line="216"/>
-              <w:ind w:firstLine="0" w:left="100" w:right="100"/>
-            </w:pPr>
-            <w:r xmlns:w="http://schemas.openxmlformats.org/wordprocessingml/2006/main" xmlns:wp="http://schemas.openxmlformats.org/drawingml/2006/wordprocessingDrawing" xmlns:r="http://schemas.openxmlformats.org/officeDocument/2006/relationships" xmlns:w14="http://schemas.microsoft.com/office/word/2010/wordml">
-              <w:rPr>
-                <w:rFonts w:ascii="Arial" w:hAnsi="DejaVu Sans" w:eastAsia="DejaVu Sans" w:cs="DejaVu Sans"/>
-                <w:sz w:val="22"/>
-                <w:szCs w:val="22"/>
-                <w:color w:val="000000"/>
-              </w:rPr>
-              <w:t xml:space="preserve"/>
-            </w:r>
-          </w:p>
-        </w:tc>
-        <w:tc>
-          <w:tcPr>
-            <w:tcBorders/>
-            <w:shd w:val="clear" w:color="auto" w:fill="FFFFFF"/>
-            <w:tcMar>
-              <w:top w:w="0" w:type="dxa"/>
-              <w:bottom w:w="0" w:type="dxa"/>
-              <w:left w:w="0" w:type="dxa"/>
-              <w:right w:w="0" w:type="dxa"/>
-            </w:tcMar>
-            <w:vAlign w:val="center"/>
-          </w:tcPr>
-          <w:p>
-            <w:pPr>
-              <w:jc w:val="left"/>
-              <w:spacing w:after="100" w:before="100" w:line="216"/>
-              <w:ind w:firstLine="0" w:left="100" w:right="100"/>
-            </w:pPr>
-            <w:r xmlns:w="http://schemas.openxmlformats.org/wordprocessingml/2006/main" xmlns:wp="http://schemas.openxmlformats.org/drawingml/2006/wordprocessingDrawing" xmlns:r="http://schemas.openxmlformats.org/officeDocument/2006/relationships" xmlns:w14="http://schemas.microsoft.com/office/word/2010/wordml">
-              <w:rPr>
-                <w:rFonts w:ascii="Arial" w:hAnsi="DejaVu Sans" w:eastAsia="DejaVu Sans" w:cs="DejaVu Sans"/>
-                <w:sz w:val="22"/>
-                <w:szCs w:val="22"/>
-                <w:color w:val="000000"/>
-              </w:rPr>
-              <w:t xml:space="preserve"/>
-            </w:r>
-          </w:p>
-        </w:tc>
-        <w:tc>
-          <w:tcPr>
-            <w:tcBorders/>
-            <w:shd w:val="clear" w:color="auto" w:fill="FFFFFF"/>
-            <w:tcMar>
-              <w:top w:w="0" w:type="dxa"/>
-              <w:bottom w:w="0" w:type="dxa"/>
-              <w:left w:w="0" w:type="dxa"/>
-              <w:right w:w="0" w:type="dxa"/>
-            </w:tcMar>
-            <w:vAlign w:val="center"/>
-          </w:tcPr>
-          <w:p>
-            <w:pPr>
-              <w:jc w:val="left"/>
-              <w:spacing w:after="100" w:before="100" w:line="216"/>
-              <w:ind w:firstLine="0" w:left="100" w:right="100"/>
-            </w:pPr>
-            <w:r xmlns:w="http://schemas.openxmlformats.org/wordprocessingml/2006/main" xmlns:wp="http://schemas.openxmlformats.org/drawingml/2006/wordprocessingDrawing" xmlns:r="http://schemas.openxmlformats.org/officeDocument/2006/relationships" xmlns:w14="http://schemas.microsoft.com/office/word/2010/wordml">
-              <w:rPr>
-                <w:rFonts w:ascii="Arial" w:hAnsi="DejaVu Sans" w:eastAsia="DejaVu Sans" w:cs="DejaVu Sans"/>
-                <w:sz w:val="22"/>
-                <w:szCs w:val="22"/>
-                <w:color w:val="000000"/>
-              </w:rPr>
-              <w:t xml:space="preserve"/>
+              <w:ind w:firstLine="0" w:left="300" w:right="100"/>
+            </w:pPr>
+            <w:r xmlns:w="http://schemas.openxmlformats.org/wordprocessingml/2006/main" xmlns:wp="http://schemas.openxmlformats.org/drawingml/2006/wordprocessingDrawing" xmlns:r="http://schemas.openxmlformats.org/officeDocument/2006/relationships" xmlns:w14="http://schemas.microsoft.com/office/word/2010/wordml">
+              <w:rPr>
+                <w:rFonts w:ascii="Arial" w:hAnsi="DejaVu Sans" w:eastAsia="DejaVu Sans" w:cs="DejaVu Sans"/>
+                <w:sz w:val="22"/>
+                <w:szCs w:val="22"/>
+                <w:color w:val="000000"/>
+              </w:rPr>
+              <w:t xml:space="preserve"> Wear dentures</w:t>
+            </w:r>
+          </w:p>
+        </w:tc>
+        <w:tc>
+          <w:tcPr>
+            <w:tcBorders/>
+            <w:shd w:val="clear" w:color="auto" w:fill="FFFFFF"/>
+            <w:tcMar>
+              <w:top w:w="0" w:type="dxa"/>
+              <w:bottom w:w="0" w:type="dxa"/>
+              <w:left w:w="0" w:type="dxa"/>
+              <w:right w:w="0" w:type="dxa"/>
+            </w:tcMar>
+            <w:vAlign w:val="center"/>
+          </w:tcPr>
+          <w:p>
+            <w:pPr>
+              <w:jc w:val="left"/>
+              <w:spacing w:after="100" w:before="100" w:line="216"/>
+              <w:ind w:firstLine="0" w:left="100" w:right="100"/>
+            </w:pPr>
+            <w:r xmlns:w="http://schemas.openxmlformats.org/wordprocessingml/2006/main" xmlns:wp="http://schemas.openxmlformats.org/drawingml/2006/wordprocessingDrawing" xmlns:r="http://schemas.openxmlformats.org/officeDocument/2006/relationships" xmlns:w14="http://schemas.microsoft.com/office/word/2010/wordml">
+              <w:rPr>
+                <w:rFonts w:ascii="Arial" w:hAnsi="DejaVu Sans" w:eastAsia="DejaVu Sans" w:cs="DejaVu Sans"/>
+                <w:sz w:val="22"/>
+                <w:szCs w:val="22"/>
+                <w:color w:val="000000"/>
+              </w:rPr>
+              <w:t xml:space="preserve">6203 (24.6%)</w:t>
+            </w:r>
+          </w:p>
+        </w:tc>
+        <w:tc>
+          <w:tcPr>
+            <w:tcBorders/>
+            <w:shd w:val="clear" w:color="auto" w:fill="FFFFFF"/>
+            <w:tcMar>
+              <w:top w:w="0" w:type="dxa"/>
+              <w:bottom w:w="0" w:type="dxa"/>
+              <w:left w:w="0" w:type="dxa"/>
+              <w:right w:w="0" w:type="dxa"/>
+            </w:tcMar>
+            <w:vAlign w:val="center"/>
+          </w:tcPr>
+          <w:p>
+            <w:pPr>
+              <w:jc w:val="left"/>
+              <w:spacing w:after="100" w:before="100" w:line="216"/>
+              <w:ind w:firstLine="0" w:left="100" w:right="100"/>
+            </w:pPr>
+            <w:r xmlns:w="http://schemas.openxmlformats.org/wordprocessingml/2006/main" xmlns:wp="http://schemas.openxmlformats.org/drawingml/2006/wordprocessingDrawing" xmlns:r="http://schemas.openxmlformats.org/officeDocument/2006/relationships" xmlns:w14="http://schemas.microsoft.com/office/word/2010/wordml">
+              <w:rPr>
+                <w:rFonts w:ascii="Arial" w:hAnsi="DejaVu Sans" w:eastAsia="DejaVu Sans" w:cs="DejaVu Sans"/>
+                <w:sz w:val="22"/>
+                <w:szCs w:val="22"/>
+                <w:color w:val="000000"/>
+              </w:rPr>
+              <w:t xml:space="preserve">5899 (23.4%)</w:t>
+            </w:r>
+          </w:p>
+        </w:tc>
+        <w:tc>
+          <w:tcPr>
+            <w:tcBorders/>
+            <w:shd w:val="clear" w:color="auto" w:fill="FFFFFF"/>
+            <w:tcMar>
+              <w:top w:w="0" w:type="dxa"/>
+              <w:bottom w:w="0" w:type="dxa"/>
+              <w:left w:w="0" w:type="dxa"/>
+              <w:right w:w="0" w:type="dxa"/>
+            </w:tcMar>
+            <w:vAlign w:val="center"/>
+          </w:tcPr>
+          <w:p>
+            <w:pPr>
+              <w:jc w:val="left"/>
+              <w:spacing w:after="100" w:before="100" w:line="216"/>
+              <w:ind w:firstLine="0" w:left="100" w:right="100"/>
+            </w:pPr>
+            <w:r xmlns:w="http://schemas.openxmlformats.org/wordprocessingml/2006/main" xmlns:wp="http://schemas.openxmlformats.org/drawingml/2006/wordprocessingDrawing" xmlns:r="http://schemas.openxmlformats.org/officeDocument/2006/relationships" xmlns:w14="http://schemas.microsoft.com/office/word/2010/wordml">
+              <w:rPr>
+                <w:rFonts w:ascii="Arial" w:hAnsi="DejaVu Sans" w:eastAsia="DejaVu Sans" w:cs="DejaVu Sans"/>
+                <w:sz w:val="22"/>
+                <w:szCs w:val="22"/>
+                <w:color w:val="000000"/>
+              </w:rPr>
+              <w:t xml:space="preserve">13141 (52.1%)</w:t>
             </w:r>
           </w:p>
         </w:tc>
@@ -3057,103 +3056,104 @@
             <w:pPr>
               <w:jc w:val="left"/>
               <w:spacing w:after="100" w:before="100" w:line="216"/>
-              <w:ind w:firstLine="0" w:left="300" w:right="100"/>
-            </w:pPr>
-            <w:r xmlns:w="http://schemas.openxmlformats.org/wordprocessingml/2006/main" xmlns:wp="http://schemas.openxmlformats.org/drawingml/2006/wordprocessingDrawing" xmlns:r="http://schemas.openxmlformats.org/officeDocument/2006/relationships" xmlns:w14="http://schemas.microsoft.com/office/word/2010/wordml">
-              <w:rPr>
-                <w:rFonts w:ascii="Arial" w:hAnsi="DejaVu Sans" w:eastAsia="DejaVu Sans" w:cs="DejaVu Sans"/>
-                <w:sz w:val="22"/>
-                <w:szCs w:val="22"/>
-                <w:color w:val="000000"/>
-              </w:rPr>
-              <w:t xml:space="preserve"> Widowed,divorced, or unmarried</w:t>
-            </w:r>
-          </w:p>
-        </w:tc>
-        <w:tc>
-          <w:tcPr>
-            <w:tcBorders/>
-            <w:shd w:val="clear" w:color="auto" w:fill="FFFFFF"/>
-            <w:tcMar>
-              <w:top w:w="0" w:type="dxa"/>
-              <w:bottom w:w="0" w:type="dxa"/>
-              <w:left w:w="0" w:type="dxa"/>
-              <w:right w:w="0" w:type="dxa"/>
-            </w:tcMar>
-            <w:vAlign w:val="center"/>
-          </w:tcPr>
-          <w:p>
-            <w:pPr>
-              <w:jc w:val="left"/>
-              <w:spacing w:after="100" w:before="100" w:line="216"/>
-              <w:ind w:firstLine="0" w:left="100" w:right="100"/>
-            </w:pPr>
-            <w:r xmlns:w="http://schemas.openxmlformats.org/wordprocessingml/2006/main" xmlns:wp="http://schemas.openxmlformats.org/drawingml/2006/wordprocessingDrawing" xmlns:r="http://schemas.openxmlformats.org/officeDocument/2006/relationships" xmlns:w14="http://schemas.microsoft.com/office/word/2010/wordml">
-              <w:rPr>
-                <w:rFonts w:ascii="Arial" w:hAnsi="DejaVu Sans" w:eastAsia="DejaVu Sans" w:cs="DejaVu Sans"/>
-                <w:sz w:val="22"/>
-                <w:szCs w:val="22"/>
-                <w:color w:val="000000"/>
-              </w:rPr>
-              <w:t xml:space="preserve">1490 (22.4%)</w:t>
-            </w:r>
-          </w:p>
-        </w:tc>
-        <w:tc>
-          <w:tcPr>
-            <w:tcBorders/>
-            <w:shd w:val="clear" w:color="auto" w:fill="FFFFFF"/>
-            <w:tcMar>
-              <w:top w:w="0" w:type="dxa"/>
-              <w:bottom w:w="0" w:type="dxa"/>
-              <w:left w:w="0" w:type="dxa"/>
-              <w:right w:w="0" w:type="dxa"/>
-            </w:tcMar>
-            <w:vAlign w:val="center"/>
-          </w:tcPr>
-          <w:p>
-            <w:pPr>
-              <w:jc w:val="left"/>
-              <w:spacing w:after="100" w:before="100" w:line="216"/>
-              <w:ind w:firstLine="0" w:left="100" w:right="100"/>
-            </w:pPr>
-            <w:r xmlns:w="http://schemas.openxmlformats.org/wordprocessingml/2006/main" xmlns:wp="http://schemas.openxmlformats.org/drawingml/2006/wordprocessingDrawing" xmlns:r="http://schemas.openxmlformats.org/officeDocument/2006/relationships" xmlns:w14="http://schemas.microsoft.com/office/word/2010/wordml">
-              <w:rPr>
-                <w:rFonts w:ascii="Arial" w:hAnsi="DejaVu Sans" w:eastAsia="DejaVu Sans" w:cs="DejaVu Sans"/>
-                <w:sz w:val="22"/>
-                <w:szCs w:val="22"/>
-                <w:color w:val="000000"/>
-              </w:rPr>
-              <w:t xml:space="preserve">1212 (18.2%)</w:t>
-            </w:r>
-          </w:p>
-        </w:tc>
-        <w:tc>
-          <w:tcPr>
-            <w:tcBorders/>
-            <w:shd w:val="clear" w:color="auto" w:fill="FFFFFF"/>
-            <w:tcMar>
-              <w:top w:w="0" w:type="dxa"/>
-              <w:bottom w:w="0" w:type="dxa"/>
-              <w:left w:w="0" w:type="dxa"/>
-              <w:right w:w="0" w:type="dxa"/>
-            </w:tcMar>
-            <w:vAlign w:val="center"/>
-          </w:tcPr>
-          <w:p>
-            <w:pPr>
-              <w:jc w:val="left"/>
-              <w:spacing w:after="100" w:before="100" w:line="216"/>
-              <w:ind w:firstLine="0" w:left="100" w:right="100"/>
-            </w:pPr>
-            <w:r xmlns:w="http://schemas.openxmlformats.org/wordprocessingml/2006/main" xmlns:wp="http://schemas.openxmlformats.org/drawingml/2006/wordprocessingDrawing" xmlns:r="http://schemas.openxmlformats.org/officeDocument/2006/relationships" xmlns:w14="http://schemas.microsoft.com/office/word/2010/wordml">
-              <w:rPr>
-                <w:rFonts w:ascii="Arial" w:hAnsi="DejaVu Sans" w:eastAsia="DejaVu Sans" w:cs="DejaVu Sans"/>
-                <w:sz w:val="22"/>
-                <w:szCs w:val="22"/>
-                <w:color w:val="000000"/>
-              </w:rPr>
-              <w:t xml:space="preserve">3951 (59.4%)</w:t>
+              <w:ind w:firstLine="0" w:left="100" w:right="100"/>
+            </w:pPr>
+            <w:r xmlns:w="http://schemas.openxmlformats.org/wordprocessingml/2006/main" xmlns:wp="http://schemas.openxmlformats.org/drawingml/2006/wordprocessingDrawing" xmlns:r="http://schemas.openxmlformats.org/officeDocument/2006/relationships" xmlns:w14="http://schemas.microsoft.com/office/word/2010/wordml">
+              <w:rPr>
+                <w:rFonts w:ascii="Arial" w:hAnsi="DejaVu Sans" w:eastAsia="DejaVu Sans" w:cs="DejaVu Sans"/>
+                <w:b/>
+                <w:sz w:val="22"/>
+                <w:szCs w:val="22"/>
+                <w:color w:val="000000"/>
+              </w:rPr>
+              <w:t xml:space="preserve">Marital status (2010)</w:t>
+            </w:r>
+          </w:p>
+        </w:tc>
+        <w:tc>
+          <w:tcPr>
+            <w:tcBorders/>
+            <w:shd w:val="clear" w:color="auto" w:fill="FFFFFF"/>
+            <w:tcMar>
+              <w:top w:w="0" w:type="dxa"/>
+              <w:bottom w:w="0" w:type="dxa"/>
+              <w:left w:w="0" w:type="dxa"/>
+              <w:right w:w="0" w:type="dxa"/>
+            </w:tcMar>
+            <w:vAlign w:val="center"/>
+          </w:tcPr>
+          <w:p>
+            <w:pPr>
+              <w:jc w:val="left"/>
+              <w:spacing w:after="100" w:before="100" w:line="216"/>
+              <w:ind w:firstLine="0" w:left="100" w:right="100"/>
+            </w:pPr>
+            <w:r xmlns:w="http://schemas.openxmlformats.org/wordprocessingml/2006/main" xmlns:wp="http://schemas.openxmlformats.org/drawingml/2006/wordprocessingDrawing" xmlns:r="http://schemas.openxmlformats.org/officeDocument/2006/relationships" xmlns:w14="http://schemas.microsoft.com/office/word/2010/wordml">
+              <w:rPr>
+                <w:rFonts w:ascii="Arial" w:hAnsi="DejaVu Sans" w:eastAsia="DejaVu Sans" w:cs="DejaVu Sans"/>
+                <w:sz w:val="22"/>
+                <w:szCs w:val="22"/>
+                <w:color w:val="000000"/>
+              </w:rPr>
+              <w:t xml:space="preserve"/>
+            </w:r>
+          </w:p>
+        </w:tc>
+        <w:tc>
+          <w:tcPr>
+            <w:tcBorders/>
+            <w:shd w:val="clear" w:color="auto" w:fill="FFFFFF"/>
+            <w:tcMar>
+              <w:top w:w="0" w:type="dxa"/>
+              <w:bottom w:w="0" w:type="dxa"/>
+              <w:left w:w="0" w:type="dxa"/>
+              <w:right w:w="0" w:type="dxa"/>
+            </w:tcMar>
+            <w:vAlign w:val="center"/>
+          </w:tcPr>
+          <w:p>
+            <w:pPr>
+              <w:jc w:val="left"/>
+              <w:spacing w:after="100" w:before="100" w:line="216"/>
+              <w:ind w:firstLine="0" w:left="100" w:right="100"/>
+            </w:pPr>
+            <w:r xmlns:w="http://schemas.openxmlformats.org/wordprocessingml/2006/main" xmlns:wp="http://schemas.openxmlformats.org/drawingml/2006/wordprocessingDrawing" xmlns:r="http://schemas.openxmlformats.org/officeDocument/2006/relationships" xmlns:w14="http://schemas.microsoft.com/office/word/2010/wordml">
+              <w:rPr>
+                <w:rFonts w:ascii="Arial" w:hAnsi="DejaVu Sans" w:eastAsia="DejaVu Sans" w:cs="DejaVu Sans"/>
+                <w:sz w:val="22"/>
+                <w:szCs w:val="22"/>
+                <w:color w:val="000000"/>
+              </w:rPr>
+              <w:t xml:space="preserve"/>
+            </w:r>
+          </w:p>
+        </w:tc>
+        <w:tc>
+          <w:tcPr>
+            <w:tcBorders/>
+            <w:shd w:val="clear" w:color="auto" w:fill="FFFFFF"/>
+            <w:tcMar>
+              <w:top w:w="0" w:type="dxa"/>
+              <w:bottom w:w="0" w:type="dxa"/>
+              <w:left w:w="0" w:type="dxa"/>
+              <w:right w:w="0" w:type="dxa"/>
+            </w:tcMar>
+            <w:vAlign w:val="center"/>
+          </w:tcPr>
+          <w:p>
+            <w:pPr>
+              <w:jc w:val="left"/>
+              <w:spacing w:after="100" w:before="100" w:line="216"/>
+              <w:ind w:firstLine="0" w:left="100" w:right="100"/>
+            </w:pPr>
+            <w:r xmlns:w="http://schemas.openxmlformats.org/wordprocessingml/2006/main" xmlns:wp="http://schemas.openxmlformats.org/drawingml/2006/wordprocessingDrawing" xmlns:r="http://schemas.openxmlformats.org/officeDocument/2006/relationships" xmlns:w14="http://schemas.microsoft.com/office/word/2010/wordml">
+              <w:rPr>
+                <w:rFonts w:ascii="Arial" w:hAnsi="DejaVu Sans" w:eastAsia="DejaVu Sans" w:cs="DejaVu Sans"/>
+                <w:sz w:val="22"/>
+                <w:szCs w:val="22"/>
+                <w:color w:val="000000"/>
+              </w:rPr>
+              <w:t xml:space="preserve"/>
             </w:r>
           </w:p>
         </w:tc>
@@ -3188,94 +3188,94 @@
                 <w:szCs w:val="22"/>
                 <w:color w:val="000000"/>
               </w:rPr>
-              <w:t xml:space="preserve"> Married</w:t>
-            </w:r>
-          </w:p>
-        </w:tc>
-        <w:tc>
-          <w:tcPr>
-            <w:tcBorders/>
-            <w:shd w:val="clear" w:color="auto" w:fill="FFFFFF"/>
-            <w:tcMar>
-              <w:top w:w="0" w:type="dxa"/>
-              <w:bottom w:w="0" w:type="dxa"/>
-              <w:left w:w="0" w:type="dxa"/>
-              <w:right w:w="0" w:type="dxa"/>
-            </w:tcMar>
-            <w:vAlign w:val="center"/>
-          </w:tcPr>
-          <w:p>
-            <w:pPr>
-              <w:jc w:val="left"/>
-              <w:spacing w:after="100" w:before="100" w:line="216"/>
-              <w:ind w:firstLine="0" w:left="100" w:right="100"/>
-            </w:pPr>
-            <w:r xmlns:w="http://schemas.openxmlformats.org/wordprocessingml/2006/main" xmlns:wp="http://schemas.openxmlformats.org/drawingml/2006/wordprocessingDrawing" xmlns:r="http://schemas.openxmlformats.org/officeDocument/2006/relationships" xmlns:w14="http://schemas.microsoft.com/office/word/2010/wordml">
-              <w:rPr>
-                <w:rFonts w:ascii="Arial" w:hAnsi="DejaVu Sans" w:eastAsia="DejaVu Sans" w:cs="DejaVu Sans"/>
-                <w:sz w:val="22"/>
-                <w:szCs w:val="22"/>
-                <w:color w:val="000000"/>
-              </w:rPr>
-              <w:t xml:space="preserve">6212 (29.0%)</w:t>
-            </w:r>
-          </w:p>
-        </w:tc>
-        <w:tc>
-          <w:tcPr>
-            <w:tcBorders/>
-            <w:shd w:val="clear" w:color="auto" w:fill="FFFFFF"/>
-            <w:tcMar>
-              <w:top w:w="0" w:type="dxa"/>
-              <w:bottom w:w="0" w:type="dxa"/>
-              <w:left w:w="0" w:type="dxa"/>
-              <w:right w:w="0" w:type="dxa"/>
-            </w:tcMar>
-            <w:vAlign w:val="center"/>
-          </w:tcPr>
-          <w:p>
-            <w:pPr>
-              <w:jc w:val="left"/>
-              <w:spacing w:after="100" w:before="100" w:line="216"/>
-              <w:ind w:firstLine="0" w:left="100" w:right="100"/>
-            </w:pPr>
-            <w:r xmlns:w="http://schemas.openxmlformats.org/wordprocessingml/2006/main" xmlns:wp="http://schemas.openxmlformats.org/drawingml/2006/wordprocessingDrawing" xmlns:r="http://schemas.openxmlformats.org/officeDocument/2006/relationships" xmlns:w14="http://schemas.microsoft.com/office/word/2010/wordml">
-              <w:rPr>
-                <w:rFonts w:ascii="Arial" w:hAnsi="DejaVu Sans" w:eastAsia="DejaVu Sans" w:cs="DejaVu Sans"/>
-                <w:sz w:val="22"/>
-                <w:szCs w:val="22"/>
-                <w:color w:val="000000"/>
-              </w:rPr>
-              <w:t xml:space="preserve">4832 (22.6%)</w:t>
-            </w:r>
-          </w:p>
-        </w:tc>
-        <w:tc>
-          <w:tcPr>
-            <w:tcBorders/>
-            <w:shd w:val="clear" w:color="auto" w:fill="FFFFFF"/>
-            <w:tcMar>
-              <w:top w:w="0" w:type="dxa"/>
-              <w:bottom w:w="0" w:type="dxa"/>
-              <w:left w:w="0" w:type="dxa"/>
-              <w:right w:w="0" w:type="dxa"/>
-            </w:tcMar>
-            <w:vAlign w:val="center"/>
-          </w:tcPr>
-          <w:p>
-            <w:pPr>
-              <w:jc w:val="left"/>
-              <w:spacing w:after="100" w:before="100" w:line="216"/>
-              <w:ind w:firstLine="0" w:left="100" w:right="100"/>
-            </w:pPr>
-            <w:r xmlns:w="http://schemas.openxmlformats.org/wordprocessingml/2006/main" xmlns:wp="http://schemas.openxmlformats.org/drawingml/2006/wordprocessingDrawing" xmlns:r="http://schemas.openxmlformats.org/officeDocument/2006/relationships" xmlns:w14="http://schemas.microsoft.com/office/word/2010/wordml">
-              <w:rPr>
-                <w:rFonts w:ascii="Arial" w:hAnsi="DejaVu Sans" w:eastAsia="DejaVu Sans" w:cs="DejaVu Sans"/>
-                <w:sz w:val="22"/>
-                <w:szCs w:val="22"/>
-                <w:color w:val="000000"/>
-              </w:rPr>
-              <w:t xml:space="preserve">10353 (48.4%)</w:t>
+              <w:t xml:space="preserve"> Widowed,divorced, or unmarried</w:t>
+            </w:r>
+          </w:p>
+        </w:tc>
+        <w:tc>
+          <w:tcPr>
+            <w:tcBorders/>
+            <w:shd w:val="clear" w:color="auto" w:fill="FFFFFF"/>
+            <w:tcMar>
+              <w:top w:w="0" w:type="dxa"/>
+              <w:bottom w:w="0" w:type="dxa"/>
+              <w:left w:w="0" w:type="dxa"/>
+              <w:right w:w="0" w:type="dxa"/>
+            </w:tcMar>
+            <w:vAlign w:val="center"/>
+          </w:tcPr>
+          <w:p>
+            <w:pPr>
+              <w:jc w:val="left"/>
+              <w:spacing w:after="100" w:before="100" w:line="216"/>
+              <w:ind w:firstLine="0" w:left="100" w:right="100"/>
+            </w:pPr>
+            <w:r xmlns:w="http://schemas.openxmlformats.org/wordprocessingml/2006/main" xmlns:wp="http://schemas.openxmlformats.org/drawingml/2006/wordprocessingDrawing" xmlns:r="http://schemas.openxmlformats.org/officeDocument/2006/relationships" xmlns:w14="http://schemas.microsoft.com/office/word/2010/wordml">
+              <w:rPr>
+                <w:rFonts w:ascii="Arial" w:hAnsi="DejaVu Sans" w:eastAsia="DejaVu Sans" w:cs="DejaVu Sans"/>
+                <w:sz w:val="22"/>
+                <w:szCs w:val="22"/>
+                <w:color w:val="000000"/>
+              </w:rPr>
+              <w:t xml:space="preserve">3071 (21.2%)</w:t>
+            </w:r>
+          </w:p>
+        </w:tc>
+        <w:tc>
+          <w:tcPr>
+            <w:tcBorders/>
+            <w:shd w:val="clear" w:color="auto" w:fill="FFFFFF"/>
+            <w:tcMar>
+              <w:top w:w="0" w:type="dxa"/>
+              <w:bottom w:w="0" w:type="dxa"/>
+              <w:left w:w="0" w:type="dxa"/>
+              <w:right w:w="0" w:type="dxa"/>
+            </w:tcMar>
+            <w:vAlign w:val="center"/>
+          </w:tcPr>
+          <w:p>
+            <w:pPr>
+              <w:jc w:val="left"/>
+              <w:spacing w:after="100" w:before="100" w:line="216"/>
+              <w:ind w:firstLine="0" w:left="100" w:right="100"/>
+            </w:pPr>
+            <w:r xmlns:w="http://schemas.openxmlformats.org/wordprocessingml/2006/main" xmlns:wp="http://schemas.openxmlformats.org/drawingml/2006/wordprocessingDrawing" xmlns:r="http://schemas.openxmlformats.org/officeDocument/2006/relationships" xmlns:w14="http://schemas.microsoft.com/office/word/2010/wordml">
+              <w:rPr>
+                <w:rFonts w:ascii="Arial" w:hAnsi="DejaVu Sans" w:eastAsia="DejaVu Sans" w:cs="DejaVu Sans"/>
+                <w:sz w:val="22"/>
+                <w:szCs w:val="22"/>
+                <w:color w:val="000000"/>
+              </w:rPr>
+              <w:t xml:space="preserve">2924 (20.2%)</w:t>
+            </w:r>
+          </w:p>
+        </w:tc>
+        <w:tc>
+          <w:tcPr>
+            <w:tcBorders/>
+            <w:shd w:val="clear" w:color="auto" w:fill="FFFFFF"/>
+            <w:tcMar>
+              <w:top w:w="0" w:type="dxa"/>
+              <w:bottom w:w="0" w:type="dxa"/>
+              <w:left w:w="0" w:type="dxa"/>
+              <w:right w:w="0" w:type="dxa"/>
+            </w:tcMar>
+            <w:vAlign w:val="center"/>
+          </w:tcPr>
+          <w:p>
+            <w:pPr>
+              <w:jc w:val="left"/>
+              <w:spacing w:after="100" w:before="100" w:line="216"/>
+              <w:ind w:firstLine="0" w:left="100" w:right="100"/>
+            </w:pPr>
+            <w:r xmlns:w="http://schemas.openxmlformats.org/wordprocessingml/2006/main" xmlns:wp="http://schemas.openxmlformats.org/drawingml/2006/wordprocessingDrawing" xmlns:r="http://schemas.openxmlformats.org/officeDocument/2006/relationships" xmlns:w14="http://schemas.microsoft.com/office/word/2010/wordml">
+              <w:rPr>
+                <w:rFonts w:ascii="Arial" w:hAnsi="DejaVu Sans" w:eastAsia="DejaVu Sans" w:cs="DejaVu Sans"/>
+                <w:sz w:val="22"/>
+                <w:szCs w:val="22"/>
+                <w:color w:val="000000"/>
+              </w:rPr>
+              <w:t xml:space="preserve">8502 (58.6%)</w:t>
             </w:r>
           </w:p>
         </w:tc>
@@ -3301,104 +3301,103 @@
             <w:pPr>
               <w:jc w:val="left"/>
               <w:spacing w:after="100" w:before="100" w:line="216"/>
-              <w:ind w:firstLine="0" w:left="100" w:right="100"/>
-            </w:pPr>
-            <w:r xmlns:w="http://schemas.openxmlformats.org/wordprocessingml/2006/main" xmlns:wp="http://schemas.openxmlformats.org/drawingml/2006/wordprocessingDrawing" xmlns:r="http://schemas.openxmlformats.org/officeDocument/2006/relationships" xmlns:w14="http://schemas.microsoft.com/office/word/2010/wordml">
-              <w:rPr>
-                <w:rFonts w:ascii="Arial" w:hAnsi="DejaVu Sans" w:eastAsia="DejaVu Sans" w:cs="DejaVu Sans"/>
-                <w:b/>
-                <w:sz w:val="22"/>
-                <w:szCs w:val="22"/>
-                <w:color w:val="000000"/>
-              </w:rPr>
-              <w:t xml:space="preserve">Self-rated health (2010)</w:t>
-            </w:r>
-          </w:p>
-        </w:tc>
-        <w:tc>
-          <w:tcPr>
-            <w:tcBorders/>
-            <w:shd w:val="clear" w:color="auto" w:fill="FFFFFF"/>
-            <w:tcMar>
-              <w:top w:w="0" w:type="dxa"/>
-              <w:bottom w:w="0" w:type="dxa"/>
-              <w:left w:w="0" w:type="dxa"/>
-              <w:right w:w="0" w:type="dxa"/>
-            </w:tcMar>
-            <w:vAlign w:val="center"/>
-          </w:tcPr>
-          <w:p>
-            <w:pPr>
-              <w:jc w:val="left"/>
-              <w:spacing w:after="100" w:before="100" w:line="216"/>
-              <w:ind w:firstLine="0" w:left="100" w:right="100"/>
-            </w:pPr>
-            <w:r xmlns:w="http://schemas.openxmlformats.org/wordprocessingml/2006/main" xmlns:wp="http://schemas.openxmlformats.org/drawingml/2006/wordprocessingDrawing" xmlns:r="http://schemas.openxmlformats.org/officeDocument/2006/relationships" xmlns:w14="http://schemas.microsoft.com/office/word/2010/wordml">
-              <w:rPr>
-                <w:rFonts w:ascii="Arial" w:hAnsi="DejaVu Sans" w:eastAsia="DejaVu Sans" w:cs="DejaVu Sans"/>
-                <w:sz w:val="22"/>
-                <w:szCs w:val="22"/>
-                <w:color w:val="000000"/>
-              </w:rPr>
-              <w:t xml:space="preserve"/>
-            </w:r>
-          </w:p>
-        </w:tc>
-        <w:tc>
-          <w:tcPr>
-            <w:tcBorders/>
-            <w:shd w:val="clear" w:color="auto" w:fill="FFFFFF"/>
-            <w:tcMar>
-              <w:top w:w="0" w:type="dxa"/>
-              <w:bottom w:w="0" w:type="dxa"/>
-              <w:left w:w="0" w:type="dxa"/>
-              <w:right w:w="0" w:type="dxa"/>
-            </w:tcMar>
-            <w:vAlign w:val="center"/>
-          </w:tcPr>
-          <w:p>
-            <w:pPr>
-              <w:jc w:val="left"/>
-              <w:spacing w:after="100" w:before="100" w:line="216"/>
-              <w:ind w:firstLine="0" w:left="100" w:right="100"/>
-            </w:pPr>
-            <w:r xmlns:w="http://schemas.openxmlformats.org/wordprocessingml/2006/main" xmlns:wp="http://schemas.openxmlformats.org/drawingml/2006/wordprocessingDrawing" xmlns:r="http://schemas.openxmlformats.org/officeDocument/2006/relationships" xmlns:w14="http://schemas.microsoft.com/office/word/2010/wordml">
-              <w:rPr>
-                <w:rFonts w:ascii="Arial" w:hAnsi="DejaVu Sans" w:eastAsia="DejaVu Sans" w:cs="DejaVu Sans"/>
-                <w:sz w:val="22"/>
-                <w:szCs w:val="22"/>
-                <w:color w:val="000000"/>
-              </w:rPr>
-              <w:t xml:space="preserve"/>
-            </w:r>
-          </w:p>
-        </w:tc>
-        <w:tc>
-          <w:tcPr>
-            <w:tcBorders/>
-            <w:shd w:val="clear" w:color="auto" w:fill="FFFFFF"/>
-            <w:tcMar>
-              <w:top w:w="0" w:type="dxa"/>
-              <w:bottom w:w="0" w:type="dxa"/>
-              <w:left w:w="0" w:type="dxa"/>
-              <w:right w:w="0" w:type="dxa"/>
-            </w:tcMar>
-            <w:vAlign w:val="center"/>
-          </w:tcPr>
-          <w:p>
-            <w:pPr>
-              <w:jc w:val="left"/>
-              <w:spacing w:after="100" w:before="100" w:line="216"/>
-              <w:ind w:firstLine="0" w:left="100" w:right="100"/>
-            </w:pPr>
-            <w:r xmlns:w="http://schemas.openxmlformats.org/wordprocessingml/2006/main" xmlns:wp="http://schemas.openxmlformats.org/drawingml/2006/wordprocessingDrawing" xmlns:r="http://schemas.openxmlformats.org/officeDocument/2006/relationships" xmlns:w14="http://schemas.microsoft.com/office/word/2010/wordml">
-              <w:rPr>
-                <w:rFonts w:ascii="Arial" w:hAnsi="DejaVu Sans" w:eastAsia="DejaVu Sans" w:cs="DejaVu Sans"/>
-                <w:sz w:val="22"/>
-                <w:szCs w:val="22"/>
-                <w:color w:val="000000"/>
-              </w:rPr>
-              <w:t xml:space="preserve"/>
+              <w:ind w:firstLine="0" w:left="300" w:right="100"/>
+            </w:pPr>
+            <w:r xmlns:w="http://schemas.openxmlformats.org/wordprocessingml/2006/main" xmlns:wp="http://schemas.openxmlformats.org/drawingml/2006/wordprocessingDrawing" xmlns:r="http://schemas.openxmlformats.org/officeDocument/2006/relationships" xmlns:w14="http://schemas.microsoft.com/office/word/2010/wordml">
+              <w:rPr>
+                <w:rFonts w:ascii="Arial" w:hAnsi="DejaVu Sans" w:eastAsia="DejaVu Sans" w:cs="DejaVu Sans"/>
+                <w:sz w:val="22"/>
+                <w:szCs w:val="22"/>
+                <w:color w:val="000000"/>
+              </w:rPr>
+              <w:t xml:space="preserve"> Married</w:t>
+            </w:r>
+          </w:p>
+        </w:tc>
+        <w:tc>
+          <w:tcPr>
+            <w:tcBorders/>
+            <w:shd w:val="clear" w:color="auto" w:fill="FFFFFF"/>
+            <w:tcMar>
+              <w:top w:w="0" w:type="dxa"/>
+              <w:bottom w:w="0" w:type="dxa"/>
+              <w:left w:w="0" w:type="dxa"/>
+              <w:right w:w="0" w:type="dxa"/>
+            </w:tcMar>
+            <w:vAlign w:val="center"/>
+          </w:tcPr>
+          <w:p>
+            <w:pPr>
+              <w:jc w:val="left"/>
+              <w:spacing w:after="100" w:before="100" w:line="216"/>
+              <w:ind w:firstLine="0" w:left="100" w:right="100"/>
+            </w:pPr>
+            <w:r xmlns:w="http://schemas.openxmlformats.org/wordprocessingml/2006/main" xmlns:wp="http://schemas.openxmlformats.org/drawingml/2006/wordprocessingDrawing" xmlns:r="http://schemas.openxmlformats.org/officeDocument/2006/relationships" xmlns:w14="http://schemas.microsoft.com/office/word/2010/wordml">
+              <w:rPr>
+                <w:rFonts w:ascii="Arial" w:hAnsi="DejaVu Sans" w:eastAsia="DejaVu Sans" w:cs="DejaVu Sans"/>
+                <w:sz w:val="22"/>
+                <w:szCs w:val="22"/>
+                <w:color w:val="000000"/>
+              </w:rPr>
+              <w:t xml:space="preserve">9879 (27.0%)</w:t>
+            </w:r>
+          </w:p>
+        </w:tc>
+        <w:tc>
+          <w:tcPr>
+            <w:tcBorders/>
+            <w:shd w:val="clear" w:color="auto" w:fill="FFFFFF"/>
+            <w:tcMar>
+              <w:top w:w="0" w:type="dxa"/>
+              <w:bottom w:w="0" w:type="dxa"/>
+              <w:left w:w="0" w:type="dxa"/>
+              <w:right w:w="0" w:type="dxa"/>
+            </w:tcMar>
+            <w:vAlign w:val="center"/>
+          </w:tcPr>
+          <w:p>
+            <w:pPr>
+              <w:jc w:val="left"/>
+              <w:spacing w:after="100" w:before="100" w:line="216"/>
+              <w:ind w:firstLine="0" w:left="100" w:right="100"/>
+            </w:pPr>
+            <w:r xmlns:w="http://schemas.openxmlformats.org/wordprocessingml/2006/main" xmlns:wp="http://schemas.openxmlformats.org/drawingml/2006/wordprocessingDrawing" xmlns:r="http://schemas.openxmlformats.org/officeDocument/2006/relationships" xmlns:w14="http://schemas.microsoft.com/office/word/2010/wordml">
+              <w:rPr>
+                <w:rFonts w:ascii="Arial" w:hAnsi="DejaVu Sans" w:eastAsia="DejaVu Sans" w:cs="DejaVu Sans"/>
+                <w:sz w:val="22"/>
+                <w:szCs w:val="22"/>
+                <w:color w:val="000000"/>
+              </w:rPr>
+              <w:t xml:space="preserve">9186 (25.1%)</w:t>
+            </w:r>
+          </w:p>
+        </w:tc>
+        <w:tc>
+          <w:tcPr>
+            <w:tcBorders/>
+            <w:shd w:val="clear" w:color="auto" w:fill="FFFFFF"/>
+            <w:tcMar>
+              <w:top w:w="0" w:type="dxa"/>
+              <w:bottom w:w="0" w:type="dxa"/>
+              <w:left w:w="0" w:type="dxa"/>
+              <w:right w:w="0" w:type="dxa"/>
+            </w:tcMar>
+            <w:vAlign w:val="center"/>
+          </w:tcPr>
+          <w:p>
+            <w:pPr>
+              <w:jc w:val="left"/>
+              <w:spacing w:after="100" w:before="100" w:line="216"/>
+              <w:ind w:firstLine="0" w:left="100" w:right="100"/>
+            </w:pPr>
+            <w:r xmlns:w="http://schemas.openxmlformats.org/wordprocessingml/2006/main" xmlns:wp="http://schemas.openxmlformats.org/drawingml/2006/wordprocessingDrawing" xmlns:r="http://schemas.openxmlformats.org/officeDocument/2006/relationships" xmlns:w14="http://schemas.microsoft.com/office/word/2010/wordml">
+              <w:rPr>
+                <w:rFonts w:ascii="Arial" w:hAnsi="DejaVu Sans" w:eastAsia="DejaVu Sans" w:cs="DejaVu Sans"/>
+                <w:sz w:val="22"/>
+                <w:szCs w:val="22"/>
+                <w:color w:val="000000"/>
+              </w:rPr>
+              <w:t xml:space="preserve">17550 (47.9%)</w:t>
             </w:r>
           </w:p>
         </w:tc>
@@ -3424,103 +3423,104 @@
             <w:pPr>
               <w:jc w:val="left"/>
               <w:spacing w:after="100" w:before="100" w:line="216"/>
-              <w:ind w:firstLine="0" w:left="300" w:right="100"/>
-            </w:pPr>
-            <w:r xmlns:w="http://schemas.openxmlformats.org/wordprocessingml/2006/main" xmlns:wp="http://schemas.openxmlformats.org/drawingml/2006/wordprocessingDrawing" xmlns:r="http://schemas.openxmlformats.org/officeDocument/2006/relationships" xmlns:w14="http://schemas.microsoft.com/office/word/2010/wordml">
-              <w:rPr>
-                <w:rFonts w:ascii="Arial" w:hAnsi="DejaVu Sans" w:eastAsia="DejaVu Sans" w:cs="DejaVu Sans"/>
-                <w:sz w:val="22"/>
-                <w:szCs w:val="22"/>
-                <w:color w:val="000000"/>
-              </w:rPr>
-              <w:t xml:space="preserve"> Very good</w:t>
-            </w:r>
-          </w:p>
-        </w:tc>
-        <w:tc>
-          <w:tcPr>
-            <w:tcBorders/>
-            <w:shd w:val="clear" w:color="auto" w:fill="FFFFFF"/>
-            <w:tcMar>
-              <w:top w:w="0" w:type="dxa"/>
-              <w:bottom w:w="0" w:type="dxa"/>
-              <w:left w:w="0" w:type="dxa"/>
-              <w:right w:w="0" w:type="dxa"/>
-            </w:tcMar>
-            <w:vAlign w:val="center"/>
-          </w:tcPr>
-          <w:p>
-            <w:pPr>
-              <w:jc w:val="left"/>
-              <w:spacing w:after="100" w:before="100" w:line="216"/>
-              <w:ind w:firstLine="0" w:left="100" w:right="100"/>
-            </w:pPr>
-            <w:r xmlns:w="http://schemas.openxmlformats.org/wordprocessingml/2006/main" xmlns:wp="http://schemas.openxmlformats.org/drawingml/2006/wordprocessingDrawing" xmlns:r="http://schemas.openxmlformats.org/officeDocument/2006/relationships" xmlns:w14="http://schemas.microsoft.com/office/word/2010/wordml">
-              <w:rPr>
-                <w:rFonts w:ascii="Arial" w:hAnsi="DejaVu Sans" w:eastAsia="DejaVu Sans" w:cs="DejaVu Sans"/>
-                <w:sz w:val="22"/>
-                <w:szCs w:val="22"/>
-                <w:color w:val="000000"/>
-              </w:rPr>
-              <w:t xml:space="preserve">1325 (37.2%)</w:t>
-            </w:r>
-          </w:p>
-        </w:tc>
-        <w:tc>
-          <w:tcPr>
-            <w:tcBorders/>
-            <w:shd w:val="clear" w:color="auto" w:fill="FFFFFF"/>
-            <w:tcMar>
-              <w:top w:w="0" w:type="dxa"/>
-              <w:bottom w:w="0" w:type="dxa"/>
-              <w:left w:w="0" w:type="dxa"/>
-              <w:right w:w="0" w:type="dxa"/>
-            </w:tcMar>
-            <w:vAlign w:val="center"/>
-          </w:tcPr>
-          <w:p>
-            <w:pPr>
-              <w:jc w:val="left"/>
-              <w:spacing w:after="100" w:before="100" w:line="216"/>
-              <w:ind w:firstLine="0" w:left="100" w:right="100"/>
-            </w:pPr>
-            <w:r xmlns:w="http://schemas.openxmlformats.org/wordprocessingml/2006/main" xmlns:wp="http://schemas.openxmlformats.org/drawingml/2006/wordprocessingDrawing" xmlns:r="http://schemas.openxmlformats.org/officeDocument/2006/relationships" xmlns:w14="http://schemas.microsoft.com/office/word/2010/wordml">
-              <w:rPr>
-                <w:rFonts w:ascii="Arial" w:hAnsi="DejaVu Sans" w:eastAsia="DejaVu Sans" w:cs="DejaVu Sans"/>
-                <w:sz w:val="22"/>
-                <w:szCs w:val="22"/>
-                <w:color w:val="000000"/>
-              </w:rPr>
-              <w:t xml:space="preserve">704 (19.7%)</w:t>
-            </w:r>
-          </w:p>
-        </w:tc>
-        <w:tc>
-          <w:tcPr>
-            <w:tcBorders/>
-            <w:shd w:val="clear" w:color="auto" w:fill="FFFFFF"/>
-            <w:tcMar>
-              <w:top w:w="0" w:type="dxa"/>
-              <w:bottom w:w="0" w:type="dxa"/>
-              <w:left w:w="0" w:type="dxa"/>
-              <w:right w:w="0" w:type="dxa"/>
-            </w:tcMar>
-            <w:vAlign w:val="center"/>
-          </w:tcPr>
-          <w:p>
-            <w:pPr>
-              <w:jc w:val="left"/>
-              <w:spacing w:after="100" w:before="100" w:line="216"/>
-              <w:ind w:firstLine="0" w:left="100" w:right="100"/>
-            </w:pPr>
-            <w:r xmlns:w="http://schemas.openxmlformats.org/wordprocessingml/2006/main" xmlns:wp="http://schemas.openxmlformats.org/drawingml/2006/wordprocessingDrawing" xmlns:r="http://schemas.openxmlformats.org/officeDocument/2006/relationships" xmlns:w14="http://schemas.microsoft.com/office/word/2010/wordml">
-              <w:rPr>
-                <w:rFonts w:ascii="Arial" w:hAnsi="DejaVu Sans" w:eastAsia="DejaVu Sans" w:cs="DejaVu Sans"/>
-                <w:sz w:val="22"/>
-                <w:szCs w:val="22"/>
-                <w:color w:val="000000"/>
-              </w:rPr>
-              <w:t xml:space="preserve">1537 (43.1%)</w:t>
+              <w:ind w:firstLine="0" w:left="100" w:right="100"/>
+            </w:pPr>
+            <w:r xmlns:w="http://schemas.openxmlformats.org/wordprocessingml/2006/main" xmlns:wp="http://schemas.openxmlformats.org/drawingml/2006/wordprocessingDrawing" xmlns:r="http://schemas.openxmlformats.org/officeDocument/2006/relationships" xmlns:w14="http://schemas.microsoft.com/office/word/2010/wordml">
+              <w:rPr>
+                <w:rFonts w:ascii="Arial" w:hAnsi="DejaVu Sans" w:eastAsia="DejaVu Sans" w:cs="DejaVu Sans"/>
+                <w:b/>
+                <w:sz w:val="22"/>
+                <w:szCs w:val="22"/>
+                <w:color w:val="000000"/>
+              </w:rPr>
+              <w:t xml:space="preserve">Self-rated health (2010)</w:t>
+            </w:r>
+          </w:p>
+        </w:tc>
+        <w:tc>
+          <w:tcPr>
+            <w:tcBorders/>
+            <w:shd w:val="clear" w:color="auto" w:fill="FFFFFF"/>
+            <w:tcMar>
+              <w:top w:w="0" w:type="dxa"/>
+              <w:bottom w:w="0" w:type="dxa"/>
+              <w:left w:w="0" w:type="dxa"/>
+              <w:right w:w="0" w:type="dxa"/>
+            </w:tcMar>
+            <w:vAlign w:val="center"/>
+          </w:tcPr>
+          <w:p>
+            <w:pPr>
+              <w:jc w:val="left"/>
+              <w:spacing w:after="100" w:before="100" w:line="216"/>
+              <w:ind w:firstLine="0" w:left="100" w:right="100"/>
+            </w:pPr>
+            <w:r xmlns:w="http://schemas.openxmlformats.org/wordprocessingml/2006/main" xmlns:wp="http://schemas.openxmlformats.org/drawingml/2006/wordprocessingDrawing" xmlns:r="http://schemas.openxmlformats.org/officeDocument/2006/relationships" xmlns:w14="http://schemas.microsoft.com/office/word/2010/wordml">
+              <w:rPr>
+                <w:rFonts w:ascii="Arial" w:hAnsi="DejaVu Sans" w:eastAsia="DejaVu Sans" w:cs="DejaVu Sans"/>
+                <w:sz w:val="22"/>
+                <w:szCs w:val="22"/>
+                <w:color w:val="000000"/>
+              </w:rPr>
+              <w:t xml:space="preserve"/>
+            </w:r>
+          </w:p>
+        </w:tc>
+        <w:tc>
+          <w:tcPr>
+            <w:tcBorders/>
+            <w:shd w:val="clear" w:color="auto" w:fill="FFFFFF"/>
+            <w:tcMar>
+              <w:top w:w="0" w:type="dxa"/>
+              <w:bottom w:w="0" w:type="dxa"/>
+              <w:left w:w="0" w:type="dxa"/>
+              <w:right w:w="0" w:type="dxa"/>
+            </w:tcMar>
+            <w:vAlign w:val="center"/>
+          </w:tcPr>
+          <w:p>
+            <w:pPr>
+              <w:jc w:val="left"/>
+              <w:spacing w:after="100" w:before="100" w:line="216"/>
+              <w:ind w:firstLine="0" w:left="100" w:right="100"/>
+            </w:pPr>
+            <w:r xmlns:w="http://schemas.openxmlformats.org/wordprocessingml/2006/main" xmlns:wp="http://schemas.openxmlformats.org/drawingml/2006/wordprocessingDrawing" xmlns:r="http://schemas.openxmlformats.org/officeDocument/2006/relationships" xmlns:w14="http://schemas.microsoft.com/office/word/2010/wordml">
+              <w:rPr>
+                <w:rFonts w:ascii="Arial" w:hAnsi="DejaVu Sans" w:eastAsia="DejaVu Sans" w:cs="DejaVu Sans"/>
+                <w:sz w:val="22"/>
+                <w:szCs w:val="22"/>
+                <w:color w:val="000000"/>
+              </w:rPr>
+              <w:t xml:space="preserve"/>
+            </w:r>
+          </w:p>
+        </w:tc>
+        <w:tc>
+          <w:tcPr>
+            <w:tcBorders/>
+            <w:shd w:val="clear" w:color="auto" w:fill="FFFFFF"/>
+            <w:tcMar>
+              <w:top w:w="0" w:type="dxa"/>
+              <w:bottom w:w="0" w:type="dxa"/>
+              <w:left w:w="0" w:type="dxa"/>
+              <w:right w:w="0" w:type="dxa"/>
+            </w:tcMar>
+            <w:vAlign w:val="center"/>
+          </w:tcPr>
+          <w:p>
+            <w:pPr>
+              <w:jc w:val="left"/>
+              <w:spacing w:after="100" w:before="100" w:line="216"/>
+              <w:ind w:firstLine="0" w:left="100" w:right="100"/>
+            </w:pPr>
+            <w:r xmlns:w="http://schemas.openxmlformats.org/wordprocessingml/2006/main" xmlns:wp="http://schemas.openxmlformats.org/drawingml/2006/wordprocessingDrawing" xmlns:r="http://schemas.openxmlformats.org/officeDocument/2006/relationships" xmlns:w14="http://schemas.microsoft.com/office/word/2010/wordml">
+              <w:rPr>
+                <w:rFonts w:ascii="Arial" w:hAnsi="DejaVu Sans" w:eastAsia="DejaVu Sans" w:cs="DejaVu Sans"/>
+                <w:sz w:val="22"/>
+                <w:szCs w:val="22"/>
+                <w:color w:val="000000"/>
+              </w:rPr>
+              <w:t xml:space="preserve"/>
             </w:r>
           </w:p>
         </w:tc>
@@ -3555,94 +3555,94 @@
                 <w:szCs w:val="22"/>
                 <w:color w:val="000000"/>
               </w:rPr>
-              <w:t xml:space="preserve"> Good</w:t>
-            </w:r>
-          </w:p>
-        </w:tc>
-        <w:tc>
-          <w:tcPr>
-            <w:tcBorders/>
-            <w:shd w:val="clear" w:color="auto" w:fill="FFFFFF"/>
-            <w:tcMar>
-              <w:top w:w="0" w:type="dxa"/>
-              <w:bottom w:w="0" w:type="dxa"/>
-              <w:left w:w="0" w:type="dxa"/>
-              <w:right w:w="0" w:type="dxa"/>
-            </w:tcMar>
-            <w:vAlign w:val="center"/>
-          </w:tcPr>
-          <w:p>
-            <w:pPr>
-              <w:jc w:val="left"/>
-              <w:spacing w:after="100" w:before="100" w:line="216"/>
-              <w:ind w:firstLine="0" w:left="100" w:right="100"/>
-            </w:pPr>
-            <w:r xmlns:w="http://schemas.openxmlformats.org/wordprocessingml/2006/main" xmlns:wp="http://schemas.openxmlformats.org/drawingml/2006/wordprocessingDrawing" xmlns:r="http://schemas.openxmlformats.org/officeDocument/2006/relationships" xmlns:w14="http://schemas.microsoft.com/office/word/2010/wordml">
-              <w:rPr>
-                <w:rFonts w:ascii="Arial" w:hAnsi="DejaVu Sans" w:eastAsia="DejaVu Sans" w:cs="DejaVu Sans"/>
-                <w:sz w:val="22"/>
-                <w:szCs w:val="22"/>
-                <w:color w:val="000000"/>
-              </w:rPr>
-              <w:t xml:space="preserve">5721 (29.1%)</w:t>
-            </w:r>
-          </w:p>
-        </w:tc>
-        <w:tc>
-          <w:tcPr>
-            <w:tcBorders/>
-            <w:shd w:val="clear" w:color="auto" w:fill="FFFFFF"/>
-            <w:tcMar>
-              <w:top w:w="0" w:type="dxa"/>
-              <w:bottom w:w="0" w:type="dxa"/>
-              <w:left w:w="0" w:type="dxa"/>
-              <w:right w:w="0" w:type="dxa"/>
-            </w:tcMar>
-            <w:vAlign w:val="center"/>
-          </w:tcPr>
-          <w:p>
-            <w:pPr>
-              <w:jc w:val="left"/>
-              <w:spacing w:after="100" w:before="100" w:line="216"/>
-              <w:ind w:firstLine="0" w:left="100" w:right="100"/>
-            </w:pPr>
-            <w:r xmlns:w="http://schemas.openxmlformats.org/wordprocessingml/2006/main" xmlns:wp="http://schemas.openxmlformats.org/drawingml/2006/wordprocessingDrawing" xmlns:r="http://schemas.openxmlformats.org/officeDocument/2006/relationships" xmlns:w14="http://schemas.microsoft.com/office/word/2010/wordml">
-              <w:rPr>
-                <w:rFonts w:ascii="Arial" w:hAnsi="DejaVu Sans" w:eastAsia="DejaVu Sans" w:cs="DejaVu Sans"/>
-                <w:sz w:val="22"/>
-                <w:szCs w:val="22"/>
-                <w:color w:val="000000"/>
-              </w:rPr>
-              <w:t xml:space="preserve">4441 (22.6%)</w:t>
-            </w:r>
-          </w:p>
-        </w:tc>
-        <w:tc>
-          <w:tcPr>
-            <w:tcBorders/>
-            <w:shd w:val="clear" w:color="auto" w:fill="FFFFFF"/>
-            <w:tcMar>
-              <w:top w:w="0" w:type="dxa"/>
-              <w:bottom w:w="0" w:type="dxa"/>
-              <w:left w:w="0" w:type="dxa"/>
-              <w:right w:w="0" w:type="dxa"/>
-            </w:tcMar>
-            <w:vAlign w:val="center"/>
-          </w:tcPr>
-          <w:p>
-            <w:pPr>
-              <w:jc w:val="left"/>
-              <w:spacing w:after="100" w:before="100" w:line="216"/>
-              <w:ind w:firstLine="0" w:left="100" w:right="100"/>
-            </w:pPr>
-            <w:r xmlns:w="http://schemas.openxmlformats.org/wordprocessingml/2006/main" xmlns:wp="http://schemas.openxmlformats.org/drawingml/2006/wordprocessingDrawing" xmlns:r="http://schemas.openxmlformats.org/officeDocument/2006/relationships" xmlns:w14="http://schemas.microsoft.com/office/word/2010/wordml">
-              <w:rPr>
-                <w:rFonts w:ascii="Arial" w:hAnsi="DejaVu Sans" w:eastAsia="DejaVu Sans" w:cs="DejaVu Sans"/>
-                <w:sz w:val="22"/>
-                <w:szCs w:val="22"/>
-                <w:color w:val="000000"/>
-              </w:rPr>
-              <w:t xml:space="preserve">9471 (48.2%)</w:t>
+              <w:t xml:space="preserve"> Very good</w:t>
+            </w:r>
+          </w:p>
+        </w:tc>
+        <w:tc>
+          <w:tcPr>
+            <w:tcBorders/>
+            <w:shd w:val="clear" w:color="auto" w:fill="FFFFFF"/>
+            <w:tcMar>
+              <w:top w:w="0" w:type="dxa"/>
+              <w:bottom w:w="0" w:type="dxa"/>
+              <w:left w:w="0" w:type="dxa"/>
+              <w:right w:w="0" w:type="dxa"/>
+            </w:tcMar>
+            <w:vAlign w:val="center"/>
+          </w:tcPr>
+          <w:p>
+            <w:pPr>
+              <w:jc w:val="left"/>
+              <w:spacing w:after="100" w:before="100" w:line="216"/>
+              <w:ind w:firstLine="0" w:left="100" w:right="100"/>
+            </w:pPr>
+            <w:r xmlns:w="http://schemas.openxmlformats.org/wordprocessingml/2006/main" xmlns:wp="http://schemas.openxmlformats.org/drawingml/2006/wordprocessingDrawing" xmlns:r="http://schemas.openxmlformats.org/officeDocument/2006/relationships" xmlns:w14="http://schemas.microsoft.com/office/word/2010/wordml">
+              <w:rPr>
+                <w:rFonts w:ascii="Arial" w:hAnsi="DejaVu Sans" w:eastAsia="DejaVu Sans" w:cs="DejaVu Sans"/>
+                <w:sz w:val="22"/>
+                <w:szCs w:val="22"/>
+                <w:color w:val="000000"/>
+              </w:rPr>
+              <w:t xml:space="preserve">2124 (35.2%)</w:t>
+            </w:r>
+          </w:p>
+        </w:tc>
+        <w:tc>
+          <w:tcPr>
+            <w:tcBorders/>
+            <w:shd w:val="clear" w:color="auto" w:fill="FFFFFF"/>
+            <w:tcMar>
+              <w:top w:w="0" w:type="dxa"/>
+              <w:bottom w:w="0" w:type="dxa"/>
+              <w:left w:w="0" w:type="dxa"/>
+              <w:right w:w="0" w:type="dxa"/>
+            </w:tcMar>
+            <w:vAlign w:val="center"/>
+          </w:tcPr>
+          <w:p>
+            <w:pPr>
+              <w:jc w:val="left"/>
+              <w:spacing w:after="100" w:before="100" w:line="216"/>
+              <w:ind w:firstLine="0" w:left="100" w:right="100"/>
+            </w:pPr>
+            <w:r xmlns:w="http://schemas.openxmlformats.org/wordprocessingml/2006/main" xmlns:wp="http://schemas.openxmlformats.org/drawingml/2006/wordprocessingDrawing" xmlns:r="http://schemas.openxmlformats.org/officeDocument/2006/relationships" xmlns:w14="http://schemas.microsoft.com/office/word/2010/wordml">
+              <w:rPr>
+                <w:rFonts w:ascii="Arial" w:hAnsi="DejaVu Sans" w:eastAsia="DejaVu Sans" w:cs="DejaVu Sans"/>
+                <w:sz w:val="22"/>
+                <w:szCs w:val="22"/>
+                <w:color w:val="000000"/>
+              </w:rPr>
+              <w:t xml:space="preserve">1318 (21.9%)</w:t>
+            </w:r>
+          </w:p>
+        </w:tc>
+        <w:tc>
+          <w:tcPr>
+            <w:tcBorders/>
+            <w:shd w:val="clear" w:color="auto" w:fill="FFFFFF"/>
+            <w:tcMar>
+              <w:top w:w="0" w:type="dxa"/>
+              <w:bottom w:w="0" w:type="dxa"/>
+              <w:left w:w="0" w:type="dxa"/>
+              <w:right w:w="0" w:type="dxa"/>
+            </w:tcMar>
+            <w:vAlign w:val="center"/>
+          </w:tcPr>
+          <w:p>
+            <w:pPr>
+              <w:jc w:val="left"/>
+              <w:spacing w:after="100" w:before="100" w:line="216"/>
+              <w:ind w:firstLine="0" w:left="100" w:right="100"/>
+            </w:pPr>
+            <w:r xmlns:w="http://schemas.openxmlformats.org/wordprocessingml/2006/main" xmlns:wp="http://schemas.openxmlformats.org/drawingml/2006/wordprocessingDrawing" xmlns:r="http://schemas.openxmlformats.org/officeDocument/2006/relationships" xmlns:w14="http://schemas.microsoft.com/office/word/2010/wordml">
+              <w:rPr>
+                <w:rFonts w:ascii="Arial" w:hAnsi="DejaVu Sans" w:eastAsia="DejaVu Sans" w:cs="DejaVu Sans"/>
+                <w:sz w:val="22"/>
+                <w:szCs w:val="22"/>
+                <w:color w:val="000000"/>
+              </w:rPr>
+              <w:t xml:space="preserve">2590 (42.9%)</w:t>
             </w:r>
           </w:p>
         </w:tc>
@@ -3677,94 +3677,94 @@
                 <w:szCs w:val="22"/>
                 <w:color w:val="000000"/>
               </w:rPr>
-              <w:t xml:space="preserve"> Fair</w:t>
-            </w:r>
-          </w:p>
-        </w:tc>
-        <w:tc>
-          <w:tcPr>
-            <w:tcBorders/>
-            <w:shd w:val="clear" w:color="auto" w:fill="FFFFFF"/>
-            <w:tcMar>
-              <w:top w:w="0" w:type="dxa"/>
-              <w:bottom w:w="0" w:type="dxa"/>
-              <w:left w:w="0" w:type="dxa"/>
-              <w:right w:w="0" w:type="dxa"/>
-            </w:tcMar>
-            <w:vAlign w:val="center"/>
-          </w:tcPr>
-          <w:p>
-            <w:pPr>
-              <w:jc w:val="left"/>
-              <w:spacing w:after="100" w:before="100" w:line="216"/>
-              <w:ind w:firstLine="0" w:left="100" w:right="100"/>
-            </w:pPr>
-            <w:r xmlns:w="http://schemas.openxmlformats.org/wordprocessingml/2006/main" xmlns:wp="http://schemas.openxmlformats.org/drawingml/2006/wordprocessingDrawing" xmlns:r="http://schemas.openxmlformats.org/officeDocument/2006/relationships" xmlns:w14="http://schemas.microsoft.com/office/word/2010/wordml">
-              <w:rPr>
-                <w:rFonts w:ascii="Arial" w:hAnsi="DejaVu Sans" w:eastAsia="DejaVu Sans" w:cs="DejaVu Sans"/>
-                <w:sz w:val="22"/>
-                <w:szCs w:val="22"/>
-                <w:color w:val="000000"/>
-              </w:rPr>
-              <w:t xml:space="preserve">616 (14.7%)</w:t>
-            </w:r>
-          </w:p>
-        </w:tc>
-        <w:tc>
-          <w:tcPr>
-            <w:tcBorders/>
-            <w:shd w:val="clear" w:color="auto" w:fill="FFFFFF"/>
-            <w:tcMar>
-              <w:top w:w="0" w:type="dxa"/>
-              <w:bottom w:w="0" w:type="dxa"/>
-              <w:left w:w="0" w:type="dxa"/>
-              <w:right w:w="0" w:type="dxa"/>
-            </w:tcMar>
-            <w:vAlign w:val="center"/>
-          </w:tcPr>
-          <w:p>
-            <w:pPr>
-              <w:jc w:val="left"/>
-              <w:spacing w:after="100" w:before="100" w:line="216"/>
-              <w:ind w:firstLine="0" w:left="100" w:right="100"/>
-            </w:pPr>
-            <w:r xmlns:w="http://schemas.openxmlformats.org/wordprocessingml/2006/main" xmlns:wp="http://schemas.openxmlformats.org/drawingml/2006/wordprocessingDrawing" xmlns:r="http://schemas.openxmlformats.org/officeDocument/2006/relationships" xmlns:w14="http://schemas.microsoft.com/office/word/2010/wordml">
-              <w:rPr>
-                <w:rFonts w:ascii="Arial" w:hAnsi="DejaVu Sans" w:eastAsia="DejaVu Sans" w:cs="DejaVu Sans"/>
-                <w:sz w:val="22"/>
-                <w:szCs w:val="22"/>
-                <w:color w:val="000000"/>
-              </w:rPr>
-              <w:t xml:space="preserve">799 (19.1%)</w:t>
-            </w:r>
-          </w:p>
-        </w:tc>
-        <w:tc>
-          <w:tcPr>
-            <w:tcBorders/>
-            <w:shd w:val="clear" w:color="auto" w:fill="FFFFFF"/>
-            <w:tcMar>
-              <w:top w:w="0" w:type="dxa"/>
-              <w:bottom w:w="0" w:type="dxa"/>
-              <w:left w:w="0" w:type="dxa"/>
-              <w:right w:w="0" w:type="dxa"/>
-            </w:tcMar>
-            <w:vAlign w:val="center"/>
-          </w:tcPr>
-          <w:p>
-            <w:pPr>
-              <w:jc w:val="left"/>
-              <w:spacing w:after="100" w:before="100" w:line="216"/>
-              <w:ind w:firstLine="0" w:left="100" w:right="100"/>
-            </w:pPr>
-            <w:r xmlns:w="http://schemas.openxmlformats.org/wordprocessingml/2006/main" xmlns:wp="http://schemas.openxmlformats.org/drawingml/2006/wordprocessingDrawing" xmlns:r="http://schemas.openxmlformats.org/officeDocument/2006/relationships" xmlns:w14="http://schemas.microsoft.com/office/word/2010/wordml">
-              <w:rPr>
-                <w:rFonts w:ascii="Arial" w:hAnsi="DejaVu Sans" w:eastAsia="DejaVu Sans" w:cs="DejaVu Sans"/>
-                <w:sz w:val="22"/>
-                <w:szCs w:val="22"/>
-                <w:color w:val="000000"/>
-              </w:rPr>
-              <w:t xml:space="preserve">2779 (66.3%)</w:t>
+              <w:t xml:space="preserve"> Good</w:t>
+            </w:r>
+          </w:p>
+        </w:tc>
+        <w:tc>
+          <w:tcPr>
+            <w:tcBorders/>
+            <w:shd w:val="clear" w:color="auto" w:fill="FFFFFF"/>
+            <w:tcMar>
+              <w:top w:w="0" w:type="dxa"/>
+              <w:bottom w:w="0" w:type="dxa"/>
+              <w:left w:w="0" w:type="dxa"/>
+              <w:right w:w="0" w:type="dxa"/>
+            </w:tcMar>
+            <w:vAlign w:val="center"/>
+          </w:tcPr>
+          <w:p>
+            <w:pPr>
+              <w:jc w:val="left"/>
+              <w:spacing w:after="100" w:before="100" w:line="216"/>
+              <w:ind w:firstLine="0" w:left="100" w:right="100"/>
+            </w:pPr>
+            <w:r xmlns:w="http://schemas.openxmlformats.org/wordprocessingml/2006/main" xmlns:wp="http://schemas.openxmlformats.org/drawingml/2006/wordprocessingDrawing" xmlns:r="http://schemas.openxmlformats.org/officeDocument/2006/relationships" xmlns:w14="http://schemas.microsoft.com/office/word/2010/wordml">
+              <w:rPr>
+                <w:rFonts w:ascii="Arial" w:hAnsi="DejaVu Sans" w:eastAsia="DejaVu Sans" w:cs="DejaVu Sans"/>
+                <w:sz w:val="22"/>
+                <w:szCs w:val="22"/>
+                <w:color w:val="000000"/>
+              </w:rPr>
+              <w:t xml:space="preserve">9611 (27.0%)</w:t>
+            </w:r>
+          </w:p>
+        </w:tc>
+        <w:tc>
+          <w:tcPr>
+            <w:tcBorders/>
+            <w:shd w:val="clear" w:color="auto" w:fill="FFFFFF"/>
+            <w:tcMar>
+              <w:top w:w="0" w:type="dxa"/>
+              <w:bottom w:w="0" w:type="dxa"/>
+              <w:left w:w="0" w:type="dxa"/>
+              <w:right w:w="0" w:type="dxa"/>
+            </w:tcMar>
+            <w:vAlign w:val="center"/>
+          </w:tcPr>
+          <w:p>
+            <w:pPr>
+              <w:jc w:val="left"/>
+              <w:spacing w:after="100" w:before="100" w:line="216"/>
+              <w:ind w:firstLine="0" w:left="100" w:right="100"/>
+            </w:pPr>
+            <w:r xmlns:w="http://schemas.openxmlformats.org/wordprocessingml/2006/main" xmlns:wp="http://schemas.openxmlformats.org/drawingml/2006/wordprocessingDrawing" xmlns:r="http://schemas.openxmlformats.org/officeDocument/2006/relationships" xmlns:w14="http://schemas.microsoft.com/office/word/2010/wordml">
+              <w:rPr>
+                <w:rFonts w:ascii="Arial" w:hAnsi="DejaVu Sans" w:eastAsia="DejaVu Sans" w:cs="DejaVu Sans"/>
+                <w:sz w:val="22"/>
+                <w:szCs w:val="22"/>
+                <w:color w:val="000000"/>
+              </w:rPr>
+              <w:t xml:space="preserve">8769 (24.6%)</w:t>
+            </w:r>
+          </w:p>
+        </w:tc>
+        <w:tc>
+          <w:tcPr>
+            <w:tcBorders/>
+            <w:shd w:val="clear" w:color="auto" w:fill="FFFFFF"/>
+            <w:tcMar>
+              <w:top w:w="0" w:type="dxa"/>
+              <w:bottom w:w="0" w:type="dxa"/>
+              <w:left w:w="0" w:type="dxa"/>
+              <w:right w:w="0" w:type="dxa"/>
+            </w:tcMar>
+            <w:vAlign w:val="center"/>
+          </w:tcPr>
+          <w:p>
+            <w:pPr>
+              <w:jc w:val="left"/>
+              <w:spacing w:after="100" w:before="100" w:line="216"/>
+              <w:ind w:firstLine="0" w:left="100" w:right="100"/>
+            </w:pPr>
+            <w:r xmlns:w="http://schemas.openxmlformats.org/wordprocessingml/2006/main" xmlns:wp="http://schemas.openxmlformats.org/drawingml/2006/wordprocessingDrawing" xmlns:r="http://schemas.openxmlformats.org/officeDocument/2006/relationships" xmlns:w14="http://schemas.microsoft.com/office/word/2010/wordml">
+              <w:rPr>
+                <w:rFonts w:ascii="Arial" w:hAnsi="DejaVu Sans" w:eastAsia="DejaVu Sans" w:cs="DejaVu Sans"/>
+                <w:sz w:val="22"/>
+                <w:szCs w:val="22"/>
+                <w:color w:val="000000"/>
+              </w:rPr>
+              <w:t xml:space="preserve">17275 (48.5%)</w:t>
             </w:r>
           </w:p>
         </w:tc>
@@ -3776,6 +3776,128 @@
         </w:trPr>
         <w:tc>
           <w:tcPr>
+            <w:tcBorders/>
+            <w:shd w:val="clear" w:color="auto" w:fill="FFFFFF"/>
+            <w:tcMar>
+              <w:top w:w="0" w:type="dxa"/>
+              <w:bottom w:w="0" w:type="dxa"/>
+              <w:left w:w="0" w:type="dxa"/>
+              <w:right w:w="0" w:type="dxa"/>
+            </w:tcMar>
+            <w:vAlign w:val="center"/>
+          </w:tcPr>
+          <w:p>
+            <w:pPr>
+              <w:jc w:val="left"/>
+              <w:spacing w:after="100" w:before="100" w:line="216"/>
+              <w:ind w:firstLine="0" w:left="300" w:right="100"/>
+            </w:pPr>
+            <w:r xmlns:w="http://schemas.openxmlformats.org/wordprocessingml/2006/main" xmlns:wp="http://schemas.openxmlformats.org/drawingml/2006/wordprocessingDrawing" xmlns:r="http://schemas.openxmlformats.org/officeDocument/2006/relationships" xmlns:w14="http://schemas.microsoft.com/office/word/2010/wordml">
+              <w:rPr>
+                <w:rFonts w:ascii="Arial" w:hAnsi="DejaVu Sans" w:eastAsia="DejaVu Sans" w:cs="DejaVu Sans"/>
+                <w:sz w:val="22"/>
+                <w:szCs w:val="22"/>
+                <w:color w:val="000000"/>
+              </w:rPr>
+              <w:t xml:space="preserve"> Fair</w:t>
+            </w:r>
+          </w:p>
+        </w:tc>
+        <w:tc>
+          <w:tcPr>
+            <w:tcBorders/>
+            <w:shd w:val="clear" w:color="auto" w:fill="FFFFFF"/>
+            <w:tcMar>
+              <w:top w:w="0" w:type="dxa"/>
+              <w:bottom w:w="0" w:type="dxa"/>
+              <w:left w:w="0" w:type="dxa"/>
+              <w:right w:w="0" w:type="dxa"/>
+            </w:tcMar>
+            <w:vAlign w:val="center"/>
+          </w:tcPr>
+          <w:p>
+            <w:pPr>
+              <w:jc w:val="left"/>
+              <w:spacing w:after="100" w:before="100" w:line="216"/>
+              <w:ind w:firstLine="0" w:left="100" w:right="100"/>
+            </w:pPr>
+            <w:r xmlns:w="http://schemas.openxmlformats.org/wordprocessingml/2006/main" xmlns:wp="http://schemas.openxmlformats.org/drawingml/2006/wordprocessingDrawing" xmlns:r="http://schemas.openxmlformats.org/officeDocument/2006/relationships" xmlns:w14="http://schemas.microsoft.com/office/word/2010/wordml">
+              <w:rPr>
+                <w:rFonts w:ascii="Arial" w:hAnsi="DejaVu Sans" w:eastAsia="DejaVu Sans" w:cs="DejaVu Sans"/>
+                <w:sz w:val="22"/>
+                <w:szCs w:val="22"/>
+                <w:color w:val="000000"/>
+              </w:rPr>
+              <w:t xml:space="preserve">1130 (13.3%)</w:t>
+            </w:r>
+          </w:p>
+        </w:tc>
+        <w:tc>
+          <w:tcPr>
+            <w:tcBorders/>
+            <w:shd w:val="clear" w:color="auto" w:fill="FFFFFF"/>
+            <w:tcMar>
+              <w:top w:w="0" w:type="dxa"/>
+              <w:bottom w:w="0" w:type="dxa"/>
+              <w:left w:w="0" w:type="dxa"/>
+              <w:right w:w="0" w:type="dxa"/>
+            </w:tcMar>
+            <w:vAlign w:val="center"/>
+          </w:tcPr>
+          <w:p>
+            <w:pPr>
+              <w:jc w:val="left"/>
+              <w:spacing w:after="100" w:before="100" w:line="216"/>
+              <w:ind w:firstLine="0" w:left="100" w:right="100"/>
+            </w:pPr>
+            <w:r xmlns:w="http://schemas.openxmlformats.org/wordprocessingml/2006/main" xmlns:wp="http://schemas.openxmlformats.org/drawingml/2006/wordprocessingDrawing" xmlns:r="http://schemas.openxmlformats.org/officeDocument/2006/relationships" xmlns:w14="http://schemas.microsoft.com/office/word/2010/wordml">
+              <w:rPr>
+                <w:rFonts w:ascii="Arial" w:hAnsi="DejaVu Sans" w:eastAsia="DejaVu Sans" w:cs="DejaVu Sans"/>
+                <w:sz w:val="22"/>
+                <w:szCs w:val="22"/>
+                <w:color w:val="000000"/>
+              </w:rPr>
+              <w:t xml:space="preserve">1831 (21.5%)</w:t>
+            </w:r>
+          </w:p>
+        </w:tc>
+        <w:tc>
+          <w:tcPr>
+            <w:tcBorders/>
+            <w:shd w:val="clear" w:color="auto" w:fill="FFFFFF"/>
+            <w:tcMar>
+              <w:top w:w="0" w:type="dxa"/>
+              <w:bottom w:w="0" w:type="dxa"/>
+              <w:left w:w="0" w:type="dxa"/>
+              <w:right w:w="0" w:type="dxa"/>
+            </w:tcMar>
+            <w:vAlign w:val="center"/>
+          </w:tcPr>
+          <w:p>
+            <w:pPr>
+              <w:jc w:val="left"/>
+              <w:spacing w:after="100" w:before="100" w:line="216"/>
+              <w:ind w:firstLine="0" w:left="100" w:right="100"/>
+            </w:pPr>
+            <w:r xmlns:w="http://schemas.openxmlformats.org/wordprocessingml/2006/main" xmlns:wp="http://schemas.openxmlformats.org/drawingml/2006/wordprocessingDrawing" xmlns:r="http://schemas.openxmlformats.org/officeDocument/2006/relationships" xmlns:w14="http://schemas.microsoft.com/office/word/2010/wordml">
+              <w:rPr>
+                <w:rFonts w:ascii="Arial" w:hAnsi="DejaVu Sans" w:eastAsia="DejaVu Sans" w:cs="DejaVu Sans"/>
+                <w:sz w:val="22"/>
+                <w:szCs w:val="22"/>
+                <w:color w:val="000000"/>
+              </w:rPr>
+              <w:t xml:space="preserve">5550 (65.2%)</w:t>
+            </w:r>
+          </w:p>
+        </w:tc>
+      </w:tr>
+      <w:tr>
+        <w:trPr>
+          <w:cantSplit/>
+          <w:trHeight w:val="360" w:hRule="auto"/>
+        </w:trPr>
+        <w:tc>
+          <w:tcPr>
             <w:tcBorders>
               <w:bottom w:val="single" w:sz="16" w:space="0" w:color="000000"/>
             </w:tcBorders>
@@ -3832,7 +3954,7 @@
                 <w:szCs w:val="22"/>
                 <w:color w:val="000000"/>
               </w:rPr>
-              <w:t xml:space="preserve">40 (6.1%)</w:t>
+              <w:t xml:space="preserve">86 (6.8%)</w:t>
             </w:r>
           </w:p>
         </w:tc>
@@ -3863,7 +3985,7 @@
                 <w:szCs w:val="22"/>
                 <w:color w:val="000000"/>
               </w:rPr>
-              <w:t xml:space="preserve">100 (15.2%)</w:t>
+              <w:t xml:space="preserve">213 (16.9%)</w:t>
             </w:r>
           </w:p>
         </w:tc>
@@ -3894,7 +4016,7 @@
                 <w:szCs w:val="22"/>
                 <w:color w:val="000000"/>
               </w:rPr>
-              <w:t xml:space="preserve">517 (78.7%)</w:t>
+              <w:t xml:space="preserve">960 (76.3%)</w:t>
             </w:r>
           </w:p>
         </w:tc>

</xml_diff>